<commit_message>
Primeira etapa da Aula 04/10/2023
</commit_message>
<xml_diff>
--- a/Notas CLP  Liliane Froz 250923.docx
+++ b/Notas CLP  Liliane Froz 250923.docx
@@ -9,10 +9,34 @@
     </w:p>
     <w:p>
       <w:r>
-        <w:t xml:space="preserve">Após criar uma conta no Git Hub e instalar o SourceTree, devemos ir em READEME na página do GIT, e lá </w:t>
-      </w:r>
-      <w:r>
-        <w:t>criarmos para depois Puxar.</w:t>
+        <w:t xml:space="preserve">Após criar uma conta no </w:t>
+      </w:r>
+      <w:proofErr w:type="spellStart"/>
+      <w:r>
+        <w:t>Git</w:t>
+      </w:r>
+      <w:proofErr w:type="spellEnd"/>
+      <w:r>
+        <w:t xml:space="preserve"> Hub e instalar o </w:t>
+      </w:r>
+      <w:proofErr w:type="spellStart"/>
+      <w:r>
+        <w:t>SourceTree</w:t>
+      </w:r>
+      <w:proofErr w:type="spellEnd"/>
+      <w:r>
+        <w:t xml:space="preserve">, devemos ir em READEME na página do GIT, e lá </w:t>
+      </w:r>
+      <w:r>
+        <w:t xml:space="preserve">criarmos para </w:t>
+      </w:r>
+      <w:proofErr w:type="gramStart"/>
+      <w:r>
+        <w:t>depois Puxar</w:t>
+      </w:r>
+      <w:proofErr w:type="gramEnd"/>
+      <w:r>
+        <w:t>.</w:t>
       </w:r>
     </w:p>
     <w:p>
@@ -59,83 +83,314 @@
     </w:p>
     <w:p>
       <w:r>
-        <w:t xml:space="preserve">Nas máquinas do laboratório já estão previamente instaladas os softwares dos CLPs. </w:t>
-      </w:r>
-    </w:p>
-    <w:p>
-      <w:r>
-        <w:t>Os CLPs com telas costumam ser os com maior eficiência. Há linhas micro</w:t>
-      </w:r>
-    </w:p>
-    <w:p>
-      <w:r>
-        <w:t xml:space="preserve">Rockwell – lockend (O mais em conta), o software é free também. </w:t>
-      </w:r>
-    </w:p>
-    <w:p>
-      <w:r>
-        <w:t>Há dessa marca CLPs também com IHM (Interface Homem Máquina).</w:t>
-      </w:r>
-    </w:p>
-    <w:p>
-      <w:r>
-        <w:t>Da Siemens, o software infelizmente não é free. Para popularizar o protocolo Internet IP, com uma característica que torna ele ainda mais preciso CIP</w:t>
+        <w:t xml:space="preserve">Nas máquinas do laboratório já estão previamente </w:t>
+      </w:r>
+      <w:proofErr w:type="gramStart"/>
+      <w:r>
+        <w:t>instaladas</w:t>
+      </w:r>
+      <w:proofErr w:type="gramEnd"/>
+      <w:r>
+        <w:t xml:space="preserve"> os softwares dos </w:t>
+      </w:r>
+      <w:proofErr w:type="spellStart"/>
+      <w:r>
+        <w:t>CLPs</w:t>
+      </w:r>
+      <w:proofErr w:type="spellEnd"/>
+      <w:r>
+        <w:t xml:space="preserve">. </w:t>
+      </w:r>
+    </w:p>
+    <w:p>
+      <w:r>
+        <w:t xml:space="preserve">Os </w:t>
+      </w:r>
+      <w:proofErr w:type="spellStart"/>
+      <w:r>
+        <w:t>CLPs</w:t>
+      </w:r>
+      <w:proofErr w:type="spellEnd"/>
+      <w:r>
+        <w:t xml:space="preserve"> com telas costumam ser os com maior eficiência. Há linhas micro</w:t>
+      </w:r>
+    </w:p>
+    <w:p>
+      <w:r>
+        <w:t xml:space="preserve">Rockwell – </w:t>
+      </w:r>
+      <w:proofErr w:type="spellStart"/>
+      <w:r>
+        <w:t>lockend</w:t>
+      </w:r>
+      <w:proofErr w:type="spellEnd"/>
+      <w:r>
+        <w:t xml:space="preserve"> (O mais em conta), o software é </w:t>
+      </w:r>
+      <w:proofErr w:type="spellStart"/>
+      <w:r>
+        <w:t>free</w:t>
+      </w:r>
+      <w:proofErr w:type="spellEnd"/>
+      <w:r>
+        <w:t xml:space="preserve"> também. </w:t>
+      </w:r>
+    </w:p>
+    <w:p>
+      <w:r>
+        <w:t xml:space="preserve">Há dessa marca </w:t>
+      </w:r>
+      <w:proofErr w:type="spellStart"/>
+      <w:r>
+        <w:t>CLPs</w:t>
+      </w:r>
+      <w:proofErr w:type="spellEnd"/>
+      <w:r>
+        <w:t xml:space="preserve"> também com IHM (Interface Homem Máquina).</w:t>
+      </w:r>
+    </w:p>
+    <w:p>
+      <w:r>
+        <w:t xml:space="preserve">Da Siemens, o software infelizmente não é </w:t>
+      </w:r>
+      <w:proofErr w:type="spellStart"/>
+      <w:r>
+        <w:t>free</w:t>
+      </w:r>
+      <w:proofErr w:type="spellEnd"/>
+      <w:r>
+        <w:t>. Para popularizar o protocolo Internet IP, com uma característica que torna ele ainda mais preciso CIP</w:t>
       </w:r>
       <w:r>
         <w:t xml:space="preserve"> (O que a torna muito mais precisa </w:t>
       </w:r>
       <w:r>
-        <w:t>com uso de realtime</w:t>
-      </w:r>
+        <w:t xml:space="preserve">com uso de </w:t>
+      </w:r>
+      <w:proofErr w:type="spellStart"/>
+      <w:r>
+        <w:t>realtime</w:t>
+      </w:r>
+      <w:proofErr w:type="spellEnd"/>
       <w:r>
         <w:t>. Camada de transmissão de dados, protocolo da internet TCP.</w:t>
       </w:r>
     </w:p>
     <w:p>
       <w:r>
-        <w:t xml:space="preserve">A profnet, desenvolvido pela Siemens. A Switch da Siemes é mais completa, porém os custos para maior complexidade chega a custar R$50K.  A ideia é que num computador industrial se programe em Ladder, todas as linguagens, no desenvolvimento de software rege em torno do Function Block. CPS RLobo </w:t>
-      </w:r>
-    </w:p>
-    <w:p>
-      <w:r>
-        <w:t xml:space="preserve">Shneider, tem um leque menor que as citadas anteriormente. O foco da empresa foi comprar empresas, gerenciamento (geração) de energia. MODCON (primeiro CLP desenvolvido) com um custo benefício muito, cerca de R$600,00. O Codcis é de uma empresa alemã, programação de periféricos, com a norma que rege programação de CLP. M580 já seriam os modelos mais avançados, com IO embarcado. </w:t>
-      </w:r>
-    </w:p>
-    <w:p>
-      <w:r>
-        <w:t xml:space="preserve">A próxima marca seria a pioneira dos CLPs baseados em computadores, a Beckhoff. Seu nicho não eram CLPs, o dono dela ainda está vivo, </w:t>
-      </w:r>
-    </w:p>
-    <w:p>
-      <w:r>
-        <w:t xml:space="preserve">“que é previamente Olimpo sabia na mesma faixa de miss em desenvolver logo o sistema por isso tem um sistema operacional e ao pai no sistema de cima desse sistema padrão ele torna o seu computador com sabe PE aí qual o ponto eles desenvolveram no início de 2001 protocolo chamado veta kete funciona do modo mais 3 leis e quando se trata de questões de desenvolvimento de soft no master é ele tem é simples implementação você consegue alterar aí pra tornar esse computador lá 11 marketing você consegue controlar elementos de de automação que trabalha com esse protocolo então é posso sim então você trata de controle e é muito legal você pode rodar aplicações vai fazer uma imitação interna pra que role uma </w:t>
+        <w:t xml:space="preserve">A </w:t>
+      </w:r>
+      <w:proofErr w:type="spellStart"/>
+      <w:r>
+        <w:t>profnet</w:t>
+      </w:r>
+      <w:proofErr w:type="spellEnd"/>
+      <w:r>
+        <w:t xml:space="preserve">, desenvolvido pela Siemens. A Switch da </w:t>
+      </w:r>
+      <w:proofErr w:type="spellStart"/>
+      <w:r>
+        <w:t>Siemes</w:t>
+      </w:r>
+      <w:proofErr w:type="spellEnd"/>
+      <w:r>
+        <w:t xml:space="preserve"> é mais completa, porém </w:t>
+      </w:r>
+      <w:proofErr w:type="gramStart"/>
+      <w:r>
+        <w:t>os custos para maior complexidade chega</w:t>
+      </w:r>
+      <w:proofErr w:type="gramEnd"/>
+      <w:r>
+        <w:t xml:space="preserve"> a custar R$50K.  A ideia é que num computador industrial se programe em </w:t>
+      </w:r>
+      <w:proofErr w:type="spellStart"/>
+      <w:r>
+        <w:t>Ladder</w:t>
+      </w:r>
+      <w:proofErr w:type="spellEnd"/>
+      <w:r>
+        <w:t xml:space="preserve">, todas as linguagens, no desenvolvimento de software rege em torno do </w:t>
+      </w:r>
+      <w:proofErr w:type="spellStart"/>
+      <w:r>
+        <w:t>Function</w:t>
+      </w:r>
+      <w:proofErr w:type="spellEnd"/>
+      <w:r>
+        <w:t xml:space="preserve"> Block. CPS </w:t>
+      </w:r>
+      <w:proofErr w:type="spellStart"/>
+      <w:r>
+        <w:t>RLobo</w:t>
+      </w:r>
+      <w:proofErr w:type="spellEnd"/>
+      <w:r>
+        <w:t xml:space="preserve"> </w:t>
+      </w:r>
+    </w:p>
+    <w:p>
+      <w:proofErr w:type="spellStart"/>
+      <w:r>
+        <w:t>Shneider</w:t>
+      </w:r>
+      <w:proofErr w:type="spellEnd"/>
+      <w:r>
+        <w:t xml:space="preserve">, tem um leque menor que as citadas anteriormente. O foco da empresa foi comprar empresas, gerenciamento (geração) de energia. MODCON (primeiro CLP desenvolvido) com um custo benefício muito, cerca de R$600,00. O </w:t>
+      </w:r>
+      <w:proofErr w:type="spellStart"/>
+      <w:r>
+        <w:t>Codcis</w:t>
+      </w:r>
+      <w:proofErr w:type="spellEnd"/>
+      <w:r>
+        <w:t xml:space="preserve"> é de uma empresa alemã, programação de periféricos, com a norma que rege programação de CLP. M580 já seriam os modelos mais avançados, com IO embarcado. </w:t>
+      </w:r>
+    </w:p>
+    <w:p>
+      <w:r>
+        <w:t xml:space="preserve">A próxima marca seria a pioneira dos </w:t>
+      </w:r>
+      <w:proofErr w:type="spellStart"/>
+      <w:r>
+        <w:t>CLPs</w:t>
+      </w:r>
+      <w:proofErr w:type="spellEnd"/>
+      <w:r>
+        <w:t xml:space="preserve"> baseados em computadores, a Beckhoff. Seu nicho não eram </w:t>
+      </w:r>
+      <w:proofErr w:type="spellStart"/>
+      <w:r>
+        <w:t>CLPs</w:t>
+      </w:r>
+      <w:proofErr w:type="spellEnd"/>
+      <w:r>
+        <w:t xml:space="preserve">, o dono dela ainda está vivo, </w:t>
+      </w:r>
+    </w:p>
+    <w:p>
+      <w:r>
+        <w:t xml:space="preserve">“que é previamente Olimpo sabia na mesma faixa de miss em desenvolver logo o sistema por isso tem um sistema operacional e ao pai no sistema de cima desse sistema padrão ele torna o seu computador com sabe PE aí qual o ponto eles desenvolveram no início de 2001 protocolo chamado veta </w:t>
+      </w:r>
+      <w:proofErr w:type="spellStart"/>
+      <w:r>
+        <w:t>kete</w:t>
+      </w:r>
+      <w:proofErr w:type="spellEnd"/>
+      <w:r>
+        <w:t xml:space="preserve"> funciona do modo mais 3 leis e quando se trata de questões de desenvolvimento de soft no master é ele tem é simples implementação você consegue alterar aí pra tornar esse computador lá 11 marketing você consegue controlar elementos de </w:t>
+      </w:r>
+      <w:proofErr w:type="spellStart"/>
+      <w:r>
+        <w:t>de</w:t>
+      </w:r>
+      <w:proofErr w:type="spellEnd"/>
+      <w:r>
+        <w:t xml:space="preserve"> automação que trabalha com esse protocolo então é posso sim então você trata de controle e é muito legal você pode rodar aplicações vai fazer uma imitação interna pra que role uma </w:t>
       </w:r>
       <w:r>
         <w:lastRenderedPageBreak/>
-        <w:t>camada de otário e comunique com arroz por exemplo aqui as é o exemplo de de comunicação né esse cara cpu aqui roda um “</w:t>
-      </w:r>
-    </w:p>
-    <w:p>
-      <w:r>
-        <w:t>Usando o US, Universal Robótics, ele é... A IDE é free</w:t>
-      </w:r>
-      <w:r>
-        <w:t xml:space="preserve">. Seu código só roda naquele computador caso tenha a licença. Também é possível usar no Yaskawa. CODCIS, no visual estúdio, C, C++, Division DI robótics, porém você sem a licença não é possível rodar. </w:t>
-      </w:r>
-    </w:p>
-    <w:p>
-      <w:r>
-        <w:t>As IDEs devem ser citadas, mas não deve-se focar nelas para que o impacto dessa ferramenta seja da melhor forma possível.</w:t>
-      </w:r>
-    </w:p>
-    <w:p>
-      <w:r>
-        <w:t xml:space="preserve">Código interno de um leitor de QR Code. </w:t>
-      </w:r>
-    </w:p>
-    <w:p>
-      <w:r>
-        <w:t>O que é a “main”?</w:t>
+        <w:t xml:space="preserve">camada de otário e comunique com arroz por exemplo aqui as é o exemplo de </w:t>
+      </w:r>
+      <w:proofErr w:type="spellStart"/>
+      <w:r>
+        <w:t>de</w:t>
+      </w:r>
+      <w:proofErr w:type="spellEnd"/>
+      <w:r>
+        <w:t xml:space="preserve"> comunicação né esse cara </w:t>
+      </w:r>
+      <w:proofErr w:type="spellStart"/>
+      <w:r>
+        <w:t>cpu</w:t>
+      </w:r>
+      <w:proofErr w:type="spellEnd"/>
+      <w:r>
+        <w:t xml:space="preserve"> aqui roda um “</w:t>
+      </w:r>
+    </w:p>
+    <w:p>
+      <w:r>
+        <w:t xml:space="preserve">Usando o US, Universal </w:t>
+      </w:r>
+      <w:proofErr w:type="spellStart"/>
+      <w:r>
+        <w:t>Robótics</w:t>
+      </w:r>
+      <w:proofErr w:type="spellEnd"/>
+      <w:r>
+        <w:t xml:space="preserve">, ele é... A IDE é </w:t>
+      </w:r>
+      <w:proofErr w:type="spellStart"/>
+      <w:r>
+        <w:t>free</w:t>
+      </w:r>
+      <w:proofErr w:type="spellEnd"/>
+      <w:r>
+        <w:t xml:space="preserve">. Seu código só roda naquele computador caso tenha a licença. Também é possível usar no </w:t>
+      </w:r>
+      <w:proofErr w:type="spellStart"/>
+      <w:r>
+        <w:t>Yaskawa</w:t>
+      </w:r>
+      <w:proofErr w:type="spellEnd"/>
+      <w:r>
+        <w:t xml:space="preserve">. CODCIS, no visual estúdio, C, C++, Division DI </w:t>
+      </w:r>
+      <w:proofErr w:type="spellStart"/>
+      <w:r>
+        <w:t>robótics</w:t>
+      </w:r>
+      <w:proofErr w:type="spellEnd"/>
+      <w:r>
+        <w:t xml:space="preserve">, porém você sem a licença não é possível rodar. </w:t>
+      </w:r>
+    </w:p>
+    <w:p>
+      <w:r>
+        <w:t xml:space="preserve">As </w:t>
+      </w:r>
+      <w:proofErr w:type="spellStart"/>
+      <w:r>
+        <w:t>IDEs</w:t>
+      </w:r>
+      <w:proofErr w:type="spellEnd"/>
+      <w:r>
+        <w:t xml:space="preserve"> devem ser citadas, mas não </w:t>
+      </w:r>
+      <w:proofErr w:type="gramStart"/>
+      <w:r>
+        <w:t>deve-se</w:t>
+      </w:r>
+      <w:proofErr w:type="gramEnd"/>
+      <w:r>
+        <w:t xml:space="preserve"> focar nelas para que o impacto dessa ferramenta seja da melhor forma possível.</w:t>
+      </w:r>
+    </w:p>
+    <w:p>
+      <w:r>
+        <w:t xml:space="preserve">Código interno de um leitor de QR </w:t>
+      </w:r>
+      <w:proofErr w:type="spellStart"/>
+      <w:r>
+        <w:t>Code</w:t>
+      </w:r>
+      <w:proofErr w:type="spellEnd"/>
+      <w:r>
+        <w:t xml:space="preserve">. </w:t>
+      </w:r>
+    </w:p>
+    <w:p>
+      <w:r>
+        <w:t>O que é a “</w:t>
+      </w:r>
+      <w:proofErr w:type="spellStart"/>
+      <w:r>
+        <w:t>main</w:t>
+      </w:r>
+      <w:proofErr w:type="spellEnd"/>
+      <w:r>
+        <w:t>”?</w:t>
       </w:r>
     </w:p>
     <w:p>
@@ -144,8 +399,29 @@
       </w:r>
     </w:p>
     <w:p>
-      <w:r>
-        <w:t>Funtion blocks:  Controlação de objetos de classe. Com vários motores, é possível substanciar.</w:t>
+      <w:proofErr w:type="spellStart"/>
+      <w:r>
+        <w:t>Funtion</w:t>
+      </w:r>
+      <w:proofErr w:type="spellEnd"/>
+      <w:r>
+        <w:t xml:space="preserve"> </w:t>
+      </w:r>
+      <w:proofErr w:type="spellStart"/>
+      <w:r>
+        <w:t>blocks</w:t>
+      </w:r>
+      <w:proofErr w:type="spellEnd"/>
+      <w:r>
+        <w:t xml:space="preserve">:  </w:t>
+      </w:r>
+      <w:proofErr w:type="spellStart"/>
+      <w:r>
+        <w:t>Controlação</w:t>
+      </w:r>
+      <w:proofErr w:type="spellEnd"/>
+      <w:r>
+        <w:t xml:space="preserve"> de objetos de classe. Com vários motores, é possível substanciar.</w:t>
       </w:r>
     </w:p>
     <w:p>
@@ -160,17 +436,57 @@
     </w:p>
     <w:p>
       <w:r>
-        <w:t>Exemplo: Modbus, internet IP.</w:t>
-      </w:r>
-    </w:p>
-    <w:p>
-      <w:r>
-        <w:t xml:space="preserve">Um método usado para obter o código com o escâner. Ao ler, por exemplo, é preciso limpar esse “Buff”. </w:t>
-      </w:r>
-    </w:p>
-    <w:p>
-      <w:r>
-        <w:t xml:space="preserve">A Schneider nos últimos anos, foi a empresa que mais sofreu com ataques cibernéticos. Stoonets? Com um pendriver havia um vírus que mudava o controle dos rotores. Por conta disso hoje a grande maioria dos seus modelos possuem algumas etapas. Antigamente com um fireshark era possível descobrir a senha. Hoje por exemplo há duas redes, Ethernet 1 e 2. </w:t>
+        <w:t xml:space="preserve">Exemplo: </w:t>
+      </w:r>
+      <w:proofErr w:type="spellStart"/>
+      <w:r>
+        <w:t>Modbus</w:t>
+      </w:r>
+      <w:proofErr w:type="spellEnd"/>
+      <w:r>
+        <w:t>, internet IP.</w:t>
+      </w:r>
+    </w:p>
+    <w:p>
+      <w:r>
+        <w:t>Um método usado para obter o código com o escâner. Ao ler, por exemplo, é preciso limpar esse “</w:t>
+      </w:r>
+      <w:proofErr w:type="spellStart"/>
+      <w:r>
+        <w:t>Buff</w:t>
+      </w:r>
+      <w:proofErr w:type="spellEnd"/>
+      <w:r>
+        <w:t xml:space="preserve">”. </w:t>
+      </w:r>
+    </w:p>
+    <w:p>
+      <w:r>
+        <w:t xml:space="preserve">A Schneider nos últimos anos, foi a empresa que mais sofreu com ataques cibernéticos. </w:t>
+      </w:r>
+      <w:proofErr w:type="spellStart"/>
+      <w:r>
+        <w:t>Stoonets</w:t>
+      </w:r>
+      <w:proofErr w:type="spellEnd"/>
+      <w:r>
+        <w:t xml:space="preserve">? Com um </w:t>
+      </w:r>
+      <w:proofErr w:type="spellStart"/>
+      <w:r>
+        <w:t>pendriver</w:t>
+      </w:r>
+      <w:proofErr w:type="spellEnd"/>
+      <w:r>
+        <w:t xml:space="preserve"> havia um vírus que mudava o controle dos rotores. Por conta disso hoje a grande maioria dos seus modelos possuem algumas etapas. Antigamente com um </w:t>
+      </w:r>
+      <w:proofErr w:type="spellStart"/>
+      <w:r>
+        <w:t>fireshark</w:t>
+      </w:r>
+      <w:proofErr w:type="spellEnd"/>
+      <w:r>
+        <w:t xml:space="preserve"> era possível descobrir a senha. Hoje por exemplo há duas redes, Ethernet 1 e 2. </w:t>
       </w:r>
     </w:p>
     <w:p>
@@ -180,7 +496,15 @@
     </w:p>
     <w:p>
       <w:r>
-        <w:t>Hoje trabalha-se muito com Remote IO, com um bloco de IO distante, sem fios, ligado a rede tal qual estivesse ligado a um fio. Esse meio veio barateando, apesar de ainda ser caro e se manter.</w:t>
+        <w:t xml:space="preserve">Hoje trabalha-se muito com Remote IO, com um bloco de IO distante, sem fios, ligado </w:t>
+      </w:r>
+      <w:proofErr w:type="spellStart"/>
+      <w:r>
+        <w:t>a</w:t>
+      </w:r>
+      <w:proofErr w:type="spellEnd"/>
+      <w:r>
+        <w:t xml:space="preserve"> rede tal qual estivesse ligado a um fio. Esse meio veio barateando, apesar de ainda ser caro e se manter.</w:t>
       </w:r>
     </w:p>
     <w:p>
@@ -246,7 +570,15 @@
         </w:drawing>
       </w:r>
       <w:r>
-        <w:t>Dos modelos que temos o EPSON é único no modo me que ele independente. Os restantes são slayers.</w:t>
+        <w:t xml:space="preserve">Dos modelos que temos o EPSON é único no modo me que ele independente. Os restantes são </w:t>
+      </w:r>
+      <w:proofErr w:type="spellStart"/>
+      <w:r>
+        <w:t>slayers</w:t>
+      </w:r>
+      <w:proofErr w:type="spellEnd"/>
+      <w:r>
+        <w:t>.</w:t>
       </w:r>
     </w:p>
     <w:p>
@@ -272,11 +604,19 @@
       </w:r>
     </w:p>
     <w:p>
+      <w:proofErr w:type="spellStart"/>
       <w:r>
         <w:rPr>
           <w:highlight w:val="yellow"/>
         </w:rPr>
-        <w:t>Ladder é melhor para esteiras.</w:t>
+        <w:t>Ladder</w:t>
+      </w:r>
+      <w:proofErr w:type="spellEnd"/>
+      <w:r>
+        <w:rPr>
+          <w:highlight w:val="yellow"/>
+        </w:rPr>
+        <w:t xml:space="preserve"> é melhor para esteiras.</w:t>
       </w:r>
     </w:p>
     <w:p>
@@ -348,7 +688,23 @@
     <w:p/>
     <w:p>
       <w:r>
-        <w:t xml:space="preserve">A LG usa mais a Mitsubichi e a LS, quais tem muito semelhantes. </w:t>
+        <w:t xml:space="preserve">A LG usa mais a </w:t>
+      </w:r>
+      <w:proofErr w:type="spellStart"/>
+      <w:r>
+        <w:t>Mitsubichi</w:t>
+      </w:r>
+      <w:proofErr w:type="spellEnd"/>
+      <w:r>
+        <w:t xml:space="preserve"> e a LS, </w:t>
+      </w:r>
+      <w:proofErr w:type="spellStart"/>
+      <w:r>
+        <w:t>quais</w:t>
+      </w:r>
+      <w:proofErr w:type="spellEnd"/>
+      <w:r>
+        <w:t xml:space="preserve"> tem muito semelhantes. </w:t>
       </w:r>
     </w:p>
     <w:p>
@@ -360,12 +716,25 @@
     <w:p>
       <w:r>
         <w:lastRenderedPageBreak/>
-        <w:t>Servo motores são muito compactos, contudo os protocolos de comunicação</w:t>
-      </w:r>
-    </w:p>
-    <w:p>
-      <w:r>
-        <w:t>Qworks versão 2.78.</w:t>
+        <w:t xml:space="preserve">Servo motores são muito compactos, </w:t>
+      </w:r>
+      <w:proofErr w:type="gramStart"/>
+      <w:r>
+        <w:t>contudo</w:t>
+      </w:r>
+      <w:proofErr w:type="gramEnd"/>
+      <w:r>
+        <w:t xml:space="preserve"> os protocolos de comunicação</w:t>
+      </w:r>
+    </w:p>
+    <w:p>
+      <w:proofErr w:type="spellStart"/>
+      <w:r>
+        <w:t>Qworks</w:t>
+      </w:r>
+      <w:proofErr w:type="spellEnd"/>
+      <w:r>
+        <w:t xml:space="preserve"> versão 2.78.</w:t>
       </w:r>
     </w:p>
     <w:p>
@@ -381,8 +750,21 @@
           <w:numId w:val="4"/>
         </w:numPr>
       </w:pPr>
-      <w:r>
-        <w:t xml:space="preserve">Melsoft navigator – Um software para organizar os periféricos em um único ponto. </w:t>
+      <w:proofErr w:type="spellStart"/>
+      <w:r>
+        <w:t>Melsoft</w:t>
+      </w:r>
+      <w:proofErr w:type="spellEnd"/>
+      <w:r>
+        <w:t xml:space="preserve"> </w:t>
+      </w:r>
+      <w:proofErr w:type="spellStart"/>
+      <w:r>
+        <w:t>navigator</w:t>
+      </w:r>
+      <w:proofErr w:type="spellEnd"/>
+      <w:r>
+        <w:t xml:space="preserve"> – Um software para organizar os periféricos em um único ponto. </w:t>
       </w:r>
     </w:p>
     <w:p>
@@ -539,7 +921,15 @@
     <w:p/>
     <w:p>
       <w:r>
-        <w:t xml:space="preserve">DUT – Tipos de usuários criados, dados mais simples do ângulo de CLP IHM. Label dentro do CLP qual não se consegue exportar. </w:t>
+        <w:t xml:space="preserve">DUT – Tipos de usuários criados, dados mais simples do ângulo de CLP IHM. </w:t>
+      </w:r>
+      <w:proofErr w:type="spellStart"/>
+      <w:r>
+        <w:t>Label</w:t>
+      </w:r>
+      <w:proofErr w:type="spellEnd"/>
+      <w:r>
+        <w:t xml:space="preserve"> dentro do CLP qual não se consegue exportar. </w:t>
       </w:r>
     </w:p>
     <w:p>
@@ -808,8 +1198,21 @@
                                 <w:numId w:val="5"/>
                               </w:numPr>
                             </w:pPr>
+                            <w:proofErr w:type="spellStart"/>
                             <w:r>
-                              <w:t>Previous State, pulo duplo ao ligar e desligar.</w:t>
+                              <w:t>Previous</w:t>
+                            </w:r>
+                            <w:proofErr w:type="spellEnd"/>
+                            <w:r>
+                              <w:t xml:space="preserve"> </w:t>
+                            </w:r>
+                            <w:proofErr w:type="spellStart"/>
+                            <w:r>
+                              <w:t>State</w:t>
+                            </w:r>
+                            <w:proofErr w:type="spellEnd"/>
+                            <w:r>
+                              <w:t>, pulo duplo ao ligar e desligar.</w:t>
                             </w:r>
                           </w:p>
                           <w:p>
@@ -820,8 +1223,13 @@
                                 <w:numId w:val="5"/>
                               </w:numPr>
                             </w:pPr>
+                            <w:proofErr w:type="spellStart"/>
                             <w:r>
-                              <w:t xml:space="preserve">Interrupt Point _ Pino físico para aplicar linha de códigos. Colocar elementos aleatórios que poderiam acontecer. </w:t>
+                              <w:t>Interrupt</w:t>
+                            </w:r>
+                            <w:proofErr w:type="spellEnd"/>
+                            <w:r>
+                              <w:t xml:space="preserve"> Point _ Pino físico para aplicar linha de códigos. Colocar elementos aleatórios que poderiam acontecer. </w:t>
                             </w:r>
                           </w:p>
                         </w:txbxContent>
@@ -843,7 +1251,11 @@
           </mc:Choice>
           <mc:Fallback>
             <w:pict>
-              <v:shape w14:anchorId="1BB45583" id="_x0000_s1091" type="#_x0000_t202" style="position:absolute;margin-left:194.1pt;margin-top:.3pt;width:307.3pt;height:53.85pt;z-index:251711488;visibility:visible;mso-wrap-style:square;mso-width-percent:0;mso-height-percent:0;mso-wrap-distance-left:9pt;mso-wrap-distance-top:3.6pt;mso-wrap-distance-right:9pt;mso-wrap-distance-bottom:3.6pt;mso-position-horizontal:absolute;mso-position-horizontal-relative:text;mso-position-vertical:absolute;mso-position-vertical-relative:text;mso-width-percent:0;mso-height-percent:0;mso-width-relative:margin;mso-height-relative:margin;v-text-anchor:top" o:gfxdata="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">
+              <v:shapetype w14:anchorId="1BB45583" id="_x0000_t202" coordsize="21600,21600" o:spt="202" path="m,l,21600r21600,l21600,xe">
+                <v:stroke joinstyle="miter"/>
+                <v:path gradientshapeok="t" o:connecttype="rect"/>
+              </v:shapetype>
+              <v:shape id="Caixa de Texto 2" o:spid="_x0000_s1026" type="#_x0000_t202" style="position:absolute;margin-left:194.1pt;margin-top:.3pt;width:307.3pt;height:53.85pt;z-index:251711488;visibility:visible;mso-wrap-style:square;mso-width-percent:0;mso-height-percent:0;mso-wrap-distance-left:9pt;mso-wrap-distance-top:3.6pt;mso-wrap-distance-right:9pt;mso-wrap-distance-bottom:3.6pt;mso-position-horizontal:absolute;mso-position-horizontal-relative:text;mso-position-vertical:absolute;mso-position-vertical-relative:text;mso-width-percent:0;mso-height-percent:0;mso-width-relative:margin;mso-height-relative:margin;v-text-anchor:top" o:gfxdata="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">
                 <v:textbox>
                   <w:txbxContent>
                     <w:p>
@@ -948,18 +1360,86 @@
                       <wps:txbx>
                         <w:txbxContent>
                           <w:p>
+                            <w:proofErr w:type="spellStart"/>
                             <w:r>
-                              <w:t>OutPut Mode at STOP to RUN</w:t>
+                              <w:t>OutPut</w:t>
+                            </w:r>
+                            <w:proofErr w:type="spellEnd"/>
+                            <w:r>
+                              <w:t xml:space="preserve"> </w:t>
+                            </w:r>
+                            <w:proofErr w:type="spellStart"/>
+                            <w:r>
+                              <w:t>Mode</w:t>
+                            </w:r>
+                            <w:proofErr w:type="spellEnd"/>
+                            <w:r>
+                              <w:t xml:space="preserve"> </w:t>
+                            </w:r>
+                            <w:proofErr w:type="spellStart"/>
+                            <w:r>
+                              <w:t>at</w:t>
+                            </w:r>
+                            <w:proofErr w:type="spellEnd"/>
+                            <w:r>
+                              <w:t xml:space="preserve"> STOP </w:t>
+                            </w:r>
+                            <w:proofErr w:type="spellStart"/>
+                            <w:r>
+                              <w:t>to</w:t>
+                            </w:r>
+                            <w:proofErr w:type="spellEnd"/>
+                            <w:r>
+                              <w:t xml:space="preserve"> RUN</w:t>
                             </w:r>
                           </w:p>
                           <w:p>
+                            <w:proofErr w:type="gramStart"/>
                             <w:r>
-                              <w:t>()Previous State</w:t>
+                              <w:t>()</w:t>
                             </w:r>
+                            <w:proofErr w:type="spellStart"/>
+                            <w:r>
+                              <w:t>Previous</w:t>
+                            </w:r>
+                            <w:proofErr w:type="spellEnd"/>
+                            <w:proofErr w:type="gramEnd"/>
+                            <w:r>
+                              <w:t xml:space="preserve"> </w:t>
+                            </w:r>
+                            <w:proofErr w:type="spellStart"/>
+                            <w:r>
+                              <w:t>State</w:t>
+                            </w:r>
+                            <w:proofErr w:type="spellEnd"/>
                           </w:p>
                           <w:p>
                             <w:r>
-                              <w:t>() Recalculate (Output is 1 scan later)</w:t>
+                              <w:t xml:space="preserve">() </w:t>
+                            </w:r>
+                            <w:proofErr w:type="spellStart"/>
+                            <w:r>
+                              <w:t>Recalculate</w:t>
+                            </w:r>
+                            <w:proofErr w:type="spellEnd"/>
+                            <w:r>
+                              <w:t xml:space="preserve"> (Output </w:t>
+                            </w:r>
+                            <w:proofErr w:type="spellStart"/>
+                            <w:r>
+                              <w:t>is</w:t>
+                            </w:r>
+                            <w:proofErr w:type="spellEnd"/>
+                            <w:r>
+                              <w:t xml:space="preserve"> 1 </w:t>
+                            </w:r>
+                            <w:proofErr w:type="spellStart"/>
+                            <w:r>
+                              <w:t>scan</w:t>
+                            </w:r>
+                            <w:proofErr w:type="spellEnd"/>
+                            <w:r>
+                              <w:t xml:space="preserve"> later)</w:t>
                             </w:r>
                           </w:p>
                           <w:p>
@@ -983,7 +1463,7 @@
           </mc:Choice>
           <mc:Fallback>
             <w:pict>
-              <v:rect w14:anchorId="72ED2F6B" id="Retângulo 8" o:spid="_x0000_s1092" style="position:absolute;margin-left:-3.25pt;margin-top:25.95pt;width:190.25pt;height:72.8pt;z-index:251709440;visibility:visible;mso-wrap-style:square;mso-wrap-distance-left:9pt;mso-wrap-distance-top:0;mso-wrap-distance-right:9pt;mso-wrap-distance-bottom:0;mso-position-horizontal:absolute;mso-position-horizontal-relative:margin;mso-position-vertical:absolute;mso-position-vertical-relative:text;v-text-anchor:middle" o:gfxdata="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" fillcolor="black [3200]" strokecolor="black [480]" strokeweight="1pt">
+              <v:rect w14:anchorId="72ED2F6B" id="Retângulo 8" o:spid="_x0000_s1027" style="position:absolute;margin-left:-3.25pt;margin-top:25.95pt;width:190.25pt;height:72.8pt;z-index:251709440;visibility:visible;mso-wrap-style:square;mso-wrap-distance-left:9pt;mso-wrap-distance-top:0;mso-wrap-distance-right:9pt;mso-wrap-distance-bottom:0;mso-position-horizontal:absolute;mso-position-horizontal-relative:margin;mso-position-vertical:absolute;mso-position-vertical-relative:text;v-text-anchor:middle" o:gfxdata="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" fillcolor="black [3200]" strokecolor="black [480]" strokeweight="1pt">
                 <v:textbox>
                   <w:txbxContent>
                     <w:p>
@@ -1092,12 +1572,28 @@
     <w:p/>
     <w:p>
       <w:r>
-        <w:t xml:space="preserve">Área de Leitura: TASKs. </w:t>
-      </w:r>
-    </w:p>
-    <w:p>
-      <w:r>
-        <w:t xml:space="preserve">Caso queira fazer uma sign de </w:t>
+        <w:t xml:space="preserve">Área de Leitura: </w:t>
+      </w:r>
+      <w:proofErr w:type="spellStart"/>
+      <w:r>
+        <w:t>TASKs</w:t>
+      </w:r>
+      <w:proofErr w:type="spellEnd"/>
+      <w:r>
+        <w:t xml:space="preserve">. </w:t>
+      </w:r>
+    </w:p>
+    <w:p>
+      <w:r>
+        <w:t xml:space="preserve">Caso queira fazer uma </w:t>
+      </w:r>
+      <w:proofErr w:type="spellStart"/>
+      <w:r>
+        <w:t>sign</w:t>
+      </w:r>
+      <w:proofErr w:type="spellEnd"/>
+      <w:r>
+        <w:t xml:space="preserve"> de </w:t>
       </w:r>
     </w:p>
     <w:p>
@@ -1118,27 +1614,87 @@
     </w:p>
     <w:p>
       <w:r>
-        <w:t xml:space="preserve">SCAN e FIXED SCAN: Tempo de leitura aberto, não segue a risca a leitura no sentido, chamado também de Freeweel (roda livre). Mas para itens críticos, deve ser fixado um escâner. </w:t>
-      </w:r>
-    </w:p>
-    <w:p>
-      <w:r>
-        <w:t>Máquina de estado: Representação do gerenciamento de atividade, com uma sequencia de atividades, no caso o SFC (Seach).</w:t>
-      </w:r>
-    </w:p>
-    <w:p>
-      <w:r>
-        <w:t>Em caso de emergência na CPU, o Output é mantido em Turnoff.</w:t>
-      </w:r>
-    </w:p>
-    <w:p>
-      <w:r>
-        <w:t>Devise, gerenciamento de bloco de memória, Data type utilizado em CPU.</w:t>
-      </w:r>
-    </w:p>
-    <w:p>
-      <w:r>
-        <w:t>Imput relay</w:t>
+        <w:t xml:space="preserve">SCAN e FIXED SCAN: Tempo de leitura aberto, não segue </w:t>
+      </w:r>
+      <w:proofErr w:type="spellStart"/>
+      <w:proofErr w:type="gramStart"/>
+      <w:r>
+        <w:t>a</w:t>
+      </w:r>
+      <w:proofErr w:type="spellEnd"/>
+      <w:proofErr w:type="gramEnd"/>
+      <w:r>
+        <w:t xml:space="preserve"> risca a leitura no sentido, chamado também de </w:t>
+      </w:r>
+      <w:proofErr w:type="spellStart"/>
+      <w:r>
+        <w:t>Freeweel</w:t>
+      </w:r>
+      <w:proofErr w:type="spellEnd"/>
+      <w:r>
+        <w:t xml:space="preserve"> (roda livre). Mas para itens críticos, deve ser fixado um escâner. </w:t>
+      </w:r>
+    </w:p>
+    <w:p>
+      <w:r>
+        <w:t xml:space="preserve">Máquina de estado: Representação do gerenciamento de atividade, com uma </w:t>
+      </w:r>
+      <w:proofErr w:type="spellStart"/>
+      <w:r>
+        <w:t>sequencia</w:t>
+      </w:r>
+      <w:proofErr w:type="spellEnd"/>
+      <w:r>
+        <w:t xml:space="preserve"> de atividades, no caso o SFC (</w:t>
+      </w:r>
+      <w:proofErr w:type="spellStart"/>
+      <w:r>
+        <w:t>Seach</w:t>
+      </w:r>
+      <w:proofErr w:type="spellEnd"/>
+      <w:r>
+        <w:t>).</w:t>
+      </w:r>
+    </w:p>
+    <w:p>
+      <w:r>
+        <w:t xml:space="preserve">Em caso de emergência na CPU, o Output é mantido em </w:t>
+      </w:r>
+      <w:proofErr w:type="spellStart"/>
+      <w:r>
+        <w:t>Turnoff</w:t>
+      </w:r>
+      <w:proofErr w:type="spellEnd"/>
+      <w:r>
+        <w:t>.</w:t>
+      </w:r>
+    </w:p>
+    <w:p>
+      <w:proofErr w:type="spellStart"/>
+      <w:r>
+        <w:t>Devise</w:t>
+      </w:r>
+      <w:proofErr w:type="spellEnd"/>
+      <w:r>
+        <w:t xml:space="preserve">, gerenciamento de bloco de memória, Data </w:t>
+      </w:r>
+      <w:proofErr w:type="spellStart"/>
+      <w:r>
+        <w:t>type</w:t>
+      </w:r>
+      <w:proofErr w:type="spellEnd"/>
+      <w:r>
+        <w:t xml:space="preserve"> utilizado em CPU.</w:t>
+      </w:r>
+    </w:p>
+    <w:p>
+      <w:proofErr w:type="spellStart"/>
+      <w:r>
+        <w:t>Imput</w:t>
+      </w:r>
+      <w:proofErr w:type="spellEnd"/>
+      <w:r>
+        <w:t xml:space="preserve"> relay</w:t>
       </w:r>
     </w:p>
     <w:p>
@@ -1148,7 +1704,23 @@
     </w:p>
     <w:p>
       <w:r>
-        <w:t xml:space="preserve">Conforme a necessidade, é possível transferir capacidade para os tipos de tipos (Type tipes) como por exemplo: Tenho bastante memória interna, e preciso de registro de dados, posso transferir um pouco da memória interna para esse último. </w:t>
+        <w:t>Conforme a necessidade, é possível transferir capacidade para os tipos de tipos (</w:t>
+      </w:r>
+      <w:proofErr w:type="spellStart"/>
+      <w:r>
+        <w:t>Type</w:t>
+      </w:r>
+      <w:proofErr w:type="spellEnd"/>
+      <w:r>
+        <w:t xml:space="preserve"> </w:t>
+      </w:r>
+      <w:proofErr w:type="spellStart"/>
+      <w:r>
+        <w:t>tipes</w:t>
+      </w:r>
+      <w:proofErr w:type="spellEnd"/>
+      <w:r>
+        <w:t xml:space="preserve">) como por exemplo: Tenho bastante memória interna, e preciso de registro de dados, posso transferir um pouco da memória interna para esse último. </w:t>
       </w:r>
     </w:p>
     <w:p>
@@ -1201,7 +1773,15 @@
     </w:p>
     <w:p>
       <w:r>
-        <w:t xml:space="preserve">No Sourcetree selecionar: </w:t>
+        <w:t xml:space="preserve">No </w:t>
+      </w:r>
+      <w:proofErr w:type="spellStart"/>
+      <w:r>
+        <w:t>Sourcetree</w:t>
+      </w:r>
+      <w:proofErr w:type="spellEnd"/>
+      <w:r>
+        <w:t xml:space="preserve"> selecionar: </w:t>
       </w:r>
     </w:p>
     <w:p>
@@ -1247,9 +1827,11 @@
       </w:r>
     </w:p>
     <w:p>
+      <w:proofErr w:type="spellStart"/>
       <w:r>
         <w:t>diegomachadoifam</w:t>
       </w:r>
+      <w:proofErr w:type="spellEnd"/>
     </w:p>
     <w:p>
       <w:hyperlink r:id="rId13" w:history="1">
@@ -1353,7 +1935,15 @@
     </w:p>
     <w:p>
       <w:r>
-        <w:t xml:space="preserve">Sempre que for iniciar algo no programa, no Sourcetree, deve-se puxar. </w:t>
+        <w:t xml:space="preserve">Sempre que for iniciar algo no programa, no </w:t>
+      </w:r>
+      <w:proofErr w:type="spellStart"/>
+      <w:r>
+        <w:t>Sourcetree</w:t>
+      </w:r>
+      <w:proofErr w:type="spellEnd"/>
+      <w:r>
+        <w:t xml:space="preserve">, deve-se puxar. </w:t>
       </w:r>
     </w:p>
     <w:p>
@@ -1420,8 +2010,13 @@
           <w:numId w:val="4"/>
         </w:numPr>
       </w:pPr>
-      <w:r>
-        <w:t>IO's (Sensores atuadores)</w:t>
+      <w:proofErr w:type="spellStart"/>
+      <w:r>
+        <w:t>IO's</w:t>
+      </w:r>
+      <w:proofErr w:type="spellEnd"/>
+      <w:r>
+        <w:t xml:space="preserve"> (Sensores atuadores)</w:t>
       </w:r>
     </w:p>
     <w:p/>
@@ -1621,9 +2216,11 @@
                               <w:pPr>
                                 <w:jc w:val="center"/>
                               </w:pPr>
+                              <w:proofErr w:type="spellStart"/>
                               <w:r>
                                 <w:t>Camera</w:t>
                               </w:r>
+                              <w:proofErr w:type="spellEnd"/>
                             </w:p>
                           </w:txbxContent>
                         </wps:txbx>
@@ -1763,8 +2360,13 @@
                                 <w:jc w:val="center"/>
                               </w:pPr>
                               <w:r>
-                                <w:t>I/O’s</w:t>
+                                <w:t>I/</w:t>
                               </w:r>
+                              <w:proofErr w:type="spellStart"/>
+                              <w:r>
+                                <w:t>O’s</w:t>
+                              </w:r>
+                              <w:proofErr w:type="spellEnd"/>
                             </w:p>
                           </w:txbxContent>
                         </wps:txbx>
@@ -1800,8 +2402,13 @@
                           <w:txbxContent>
                             <w:p>
                               <w:r>
-                                <w:t>Funcionário com ind</w:t>
+                                <w:t xml:space="preserve">Funcionário com </w:t>
                               </w:r>
+                              <w:proofErr w:type="spellStart"/>
+                              <w:r>
+                                <w:t>ind</w:t>
+                              </w:r>
+                              <w:proofErr w:type="spellEnd"/>
                             </w:p>
                           </w:txbxContent>
                         </wps:txbx>
@@ -1834,7 +2441,15 @@
                           <w:txbxContent>
                             <w:p>
                               <w:r>
-                                <w:t>Di, Do, Ai, Ao, FWO, PTO</w:t>
+                                <w:t xml:space="preserve">Di, Do, </w:t>
+                              </w:r>
+                              <w:proofErr w:type="gramStart"/>
+                              <w:r>
+                                <w:t>Ai</w:t>
+                              </w:r>
+                              <w:proofErr w:type="gramEnd"/>
+                              <w:r>
+                                <w:t>, Ao, FWO, PTO</w:t>
                               </w:r>
                             </w:p>
                           </w:txbxContent>
@@ -1851,8 +2466,8 @@
           </mc:Choice>
           <mc:Fallback>
             <w:pict>
-              <v:group w14:anchorId="318C2F47" id="Agrupar 3" o:spid="_x0000_s1093" style="position:absolute;margin-left:0;margin-top:-49.65pt;width:329.25pt;height:241.55pt;z-index:251725824;mso-position-horizontal:center;mso-position-horizontal-relative:margin;mso-position-vertical-relative:text" coordsize="41817,30676" o:gfxdata="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">
-                <v:rect id="Retângulo 1" o:spid="_x0000_s1094" style="position:absolute;left:14998;top:8251;width:10705;height:6357;visibility:visible;mso-wrap-style:square;v-text-anchor:middle" o:gfxdata="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" fillcolor="#4472c4 [3204]" strokecolor="#09101d [484]" strokeweight="1pt">
+              <v:group w14:anchorId="318C2F47" id="Agrupar 3" o:spid="_x0000_s1028" style="position:absolute;margin-left:0;margin-top:-49.65pt;width:329.25pt;height:241.55pt;z-index:251725824;mso-position-horizontal:center;mso-position-horizontal-relative:margin" coordsize="41817,30676" o:gfxdata="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">
+                <v:rect id="Retângulo 1" o:spid="_x0000_s1029" style="position:absolute;left:14998;top:8251;width:10705;height:6357;visibility:visible;mso-wrap-style:square;v-text-anchor:middle" o:gfxdata="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" fillcolor="#4472c4 [3204]" strokecolor="#09101d [484]" strokeweight="1pt">
                   <v:textbox>
                     <w:txbxContent>
                       <w:p>
@@ -1866,7 +2481,7 @@
                     </w:txbxContent>
                   </v:textbox>
                 </v:rect>
-                <v:rect id="Retângulo 1" o:spid="_x0000_s1095" style="position:absolute;top:7917;width:10705;height:6356;visibility:visible;mso-wrap-style:square;v-text-anchor:middle" o:gfxdata="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" fillcolor="#4472c4 [3204]" strokecolor="#09101d [484]" strokeweight="1pt">
+                <v:rect id="Retângulo 1" o:spid="_x0000_s1030" style="position:absolute;top:7917;width:10705;height:6356;visibility:visible;mso-wrap-style:square;v-text-anchor:middle" o:gfxdata="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" fillcolor="#4472c4 [3204]" strokecolor="#09101d [484]" strokeweight="1pt">
                   <v:textbox>
                     <w:txbxContent>
                       <w:p>
@@ -1882,7 +2497,7 @@
                     </w:txbxContent>
                   </v:textbox>
                 </v:rect>
-                <v:rect id="Retângulo 1" o:spid="_x0000_s1096" style="position:absolute;left:31111;top:8140;width:10706;height:6356;visibility:visible;mso-wrap-style:square;v-text-anchor:middle" o:gfxdata="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" fillcolor="#4472c4 [3204]" strokecolor="#09101d [484]" strokeweight="1pt">
+                <v:rect id="Retângulo 1" o:spid="_x0000_s1031" style="position:absolute;left:31111;top:8140;width:10706;height:6356;visibility:visible;mso-wrap-style:square;v-text-anchor:middle" o:gfxdata="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" fillcolor="#4472c4 [3204]" strokecolor="#09101d [484]" strokeweight="1pt">
                   <v:textbox>
                     <w:txbxContent>
                       <w:p>
@@ -1896,7 +2511,7 @@
                     </w:txbxContent>
                   </v:textbox>
                 </v:rect>
-                <v:rect id="Retângulo 1" o:spid="_x0000_s1097" style="position:absolute;left:14775;width:10705;height:6356;visibility:visible;mso-wrap-style:square;v-text-anchor:middle" o:gfxdata="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" fillcolor="#4472c4 [3204]" strokecolor="#09101d [484]" strokeweight="1pt">
+                <v:rect id="Retângulo 1" o:spid="_x0000_s1032" style="position:absolute;left:14775;width:10705;height:6356;visibility:visible;mso-wrap-style:square;v-text-anchor:middle" o:gfxdata="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" fillcolor="#4472c4 [3204]" strokecolor="#09101d [484]" strokeweight="1pt">
                   <v:textbox>
                     <w:txbxContent>
                       <w:p>
@@ -1910,7 +2525,7 @@
                     </w:txbxContent>
                   </v:textbox>
                 </v:rect>
-                <v:rect id="Retângulo 1" o:spid="_x0000_s1098" style="position:absolute;left:15109;top:16392;width:10706;height:6356;visibility:visible;mso-wrap-style:square;v-text-anchor:middle" o:gfxdata="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" fillcolor="#4472c4 [3204]" strokecolor="#09101d [484]" strokeweight="1pt">
+                <v:rect id="Retângulo 1" o:spid="_x0000_s1033" style="position:absolute;left:15109;top:16392;width:10706;height:6356;visibility:visible;mso-wrap-style:square;v-text-anchor:middle" o:gfxdata="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" fillcolor="#4472c4 [3204]" strokecolor="#09101d [484]" strokeweight="1pt">
                   <v:textbox>
                     <w:txbxContent>
                       <w:p>
@@ -1929,7 +2544,7 @@
                     </w:txbxContent>
                   </v:textbox>
                 </v:rect>
-                <v:shape id="_x0000_s1099" type="#_x0000_t202" style="position:absolute;left:892;top:14719;width:8750;height:5702;visibility:visible;mso-wrap-style:square;v-text-anchor:top" o:gfxdata="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" filled="f" stroked="f">
+                <v:shape id="_x0000_s1034" type="#_x0000_t202" style="position:absolute;left:892;top:14719;width:8750;height:5702;visibility:visible;mso-wrap-style:square;v-text-anchor:top" o:gfxdata="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" filled="f" stroked="f">
                   <v:textbox style="mso-fit-shape-to-text:t">
                     <w:txbxContent>
                       <w:p>
@@ -1945,7 +2560,7 @@
                     </w:txbxContent>
                   </v:textbox>
                 </v:shape>
-                <v:shape id="_x0000_s1100" type="#_x0000_t202" style="position:absolute;left:16225;top:23138;width:8750;height:7538;visibility:visible;mso-wrap-style:square;v-text-anchor:top" o:gfxdata="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" filled="f" stroked="f">
+                <v:shape id="_x0000_s1035" type="#_x0000_t202" style="position:absolute;left:16225;top:23138;width:8750;height:7538;visibility:visible;mso-wrap-style:square;v-text-anchor:top" o:gfxdata="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" filled="f" stroked="f">
                   <v:textbox style="mso-fit-shape-to-text:t">
                     <w:txbxContent>
                       <w:p>
@@ -2073,7 +2688,15 @@
     </w:p>
     <w:p>
       <w:r>
-        <w:t>Como eu consigo armazenar, como não crashar meu sistema?</w:t>
+        <w:t xml:space="preserve">Como eu consigo armazenar, como não </w:t>
+      </w:r>
+      <w:proofErr w:type="spellStart"/>
+      <w:r>
+        <w:t>crashar</w:t>
+      </w:r>
+      <w:proofErr w:type="spellEnd"/>
+      <w:r>
+        <w:t xml:space="preserve"> meu sistema?</w:t>
       </w:r>
     </w:p>
     <w:p>
@@ -2267,22 +2890,59 @@
     </w:p>
     <w:p>
       <w:r>
-        <w:t>PWM -Pulse with Modulation (modulação por FM)</w:t>
-      </w:r>
-    </w:p>
-    <w:p>
-      <w:r>
-        <w:t>PTO – Pulse Train Output (AM)</w:t>
-      </w:r>
-    </w:p>
-    <w:p>
-      <w:r>
-        <w:t>CLPs são usados assim para controle, porém é preciso um Feedback, e também a quantidade de fios (perdendo portas)</w:t>
-      </w:r>
-    </w:p>
-    <w:p>
-      <w:r>
-        <w:t>Conforme a figura abaixo, notamos o “X” que, no jeito Mitsubichi de ser, indica entrada.</w:t>
+        <w:t xml:space="preserve">PWM -Pulse </w:t>
+      </w:r>
+      <w:proofErr w:type="spellStart"/>
+      <w:r>
+        <w:t>with</w:t>
+      </w:r>
+      <w:proofErr w:type="spellEnd"/>
+      <w:r>
+        <w:t xml:space="preserve"> </w:t>
+      </w:r>
+      <w:proofErr w:type="spellStart"/>
+      <w:r>
+        <w:t>Modulation</w:t>
+      </w:r>
+      <w:proofErr w:type="spellEnd"/>
+      <w:r>
+        <w:t xml:space="preserve"> (modulação por FM)</w:t>
+      </w:r>
+    </w:p>
+    <w:p>
+      <w:r>
+        <w:t xml:space="preserve">PTO – Pulse </w:t>
+      </w:r>
+      <w:proofErr w:type="spellStart"/>
+      <w:r>
+        <w:t>Train</w:t>
+      </w:r>
+      <w:proofErr w:type="spellEnd"/>
+      <w:r>
+        <w:t xml:space="preserve"> Output (AM)</w:t>
+      </w:r>
+    </w:p>
+    <w:p>
+      <w:proofErr w:type="spellStart"/>
+      <w:r>
+        <w:t>CLPs</w:t>
+      </w:r>
+      <w:proofErr w:type="spellEnd"/>
+      <w:r>
+        <w:t xml:space="preserve"> são usados assim para controle, porém é preciso um Feedback, e também a quantidade de fios (perdendo portas)</w:t>
+      </w:r>
+    </w:p>
+    <w:p>
+      <w:r>
+        <w:t xml:space="preserve">Conforme a figura abaixo, notamos o “X” que, no jeito </w:t>
+      </w:r>
+      <w:proofErr w:type="spellStart"/>
+      <w:r>
+        <w:t>Mitsubichi</w:t>
+      </w:r>
+      <w:proofErr w:type="spellEnd"/>
+      <w:r>
+        <w:t xml:space="preserve"> de ser, indica entrada.</w:t>
       </w:r>
     </w:p>
     <w:p>
@@ -2374,7 +3034,7 @@
           </mc:Choice>
           <mc:Fallback>
             <w:pict>
-              <v:shape w14:anchorId="2279FF91" id="_x0000_s1101" type="#_x0000_t202" style="position:absolute;margin-left:311.35pt;margin-top:13.65pt;width:13.6pt;height:110.6pt;z-index:251737088;visibility:visible;mso-wrap-style:square;mso-width-percent:0;mso-height-percent:200;mso-wrap-distance-left:9pt;mso-wrap-distance-top:3.6pt;mso-wrap-distance-right:9pt;mso-wrap-distance-bottom:3.6pt;mso-position-horizontal:absolute;mso-position-horizontal-relative:text;mso-position-vertical:absolute;mso-position-vertical-relative:text;mso-width-percent:0;mso-height-percent:200;mso-width-relative:margin;mso-height-relative:margin;v-text-anchor:top" o:gfxdata="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" filled="f" stroked="f">
+              <v:shape w14:anchorId="2279FF91" id="_x0000_s1036" type="#_x0000_t202" style="position:absolute;margin-left:311.35pt;margin-top:13.65pt;width:13.6pt;height:110.6pt;z-index:251737088;visibility:visible;mso-wrap-style:square;mso-width-percent:0;mso-height-percent:200;mso-wrap-distance-left:9pt;mso-wrap-distance-top:3.6pt;mso-wrap-distance-right:9pt;mso-wrap-distance-bottom:3.6pt;mso-position-horizontal:absolute;mso-position-horizontal-relative:text;mso-position-vertical:absolute;mso-position-vertical-relative:text;mso-width-percent:0;mso-height-percent:200;mso-width-relative:margin;mso-height-relative:margin;v-text-anchor:top" o:gfxdata="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" filled="f" stroked="f">
                 <v:textbox style="mso-fit-shape-to-text:t">
                   <w:txbxContent>
                     <w:p>
@@ -2604,7 +3264,15 @@
         </mc:AlternateContent>
       </w:r>
       <w:r>
-        <w:t>Digital Imput = X[0~1FFF]</w:t>
+        <w:t xml:space="preserve">Digital </w:t>
+      </w:r>
+      <w:proofErr w:type="spellStart"/>
+      <w:r>
+        <w:t>Imput</w:t>
+      </w:r>
+      <w:proofErr w:type="spellEnd"/>
+      <w:r>
+        <w:t xml:space="preserve"> = X[0~1FFF]</w:t>
       </w:r>
     </w:p>
     <w:p>
@@ -2688,8 +3356,21 @@
       </w:r>
     </w:p>
     <w:p>
-      <w:r>
-        <w:t>Internal relay M[0~#]</w:t>
+      <w:proofErr w:type="spellStart"/>
+      <w:r>
+        <w:t>Internal</w:t>
+      </w:r>
+      <w:proofErr w:type="spellEnd"/>
+      <w:r>
+        <w:t xml:space="preserve"> relay </w:t>
+      </w:r>
+      <w:proofErr w:type="gramStart"/>
+      <w:r>
+        <w:t>M[</w:t>
+      </w:r>
+      <w:proofErr w:type="gramEnd"/>
+      <w:r>
+        <w:t>0~#]</w:t>
       </w:r>
     </w:p>
     <w:p>
@@ -2763,7 +3444,15 @@
         </mc:AlternateContent>
       </w:r>
       <w:r>
-        <w:t xml:space="preserve">DO (Double) – Word = D[0~#] - </w:t>
+        <w:t xml:space="preserve">DO (Double) – Word = </w:t>
+      </w:r>
+      <w:proofErr w:type="gramStart"/>
+      <w:r>
+        <w:t>D[</w:t>
+      </w:r>
+      <w:proofErr w:type="gramEnd"/>
+      <w:r>
+        <w:t xml:space="preserve">0~#] - </w:t>
       </w:r>
       <w:r>
         <w:t>Como guardar um boleando?</w:t>
@@ -2781,23 +3470,57 @@
     </w:p>
     <w:p>
       <w:r>
-        <w:t>Roda de subida, roda de descida, PULSO )Sinal degrau</w:t>
-      </w:r>
-    </w:p>
-    <w:p>
-      <w:r>
-        <w:t>Rising Rtrig (ascensão)</w:t>
-      </w:r>
-    </w:p>
-    <w:p>
-      <w:r>
-        <w:t>Array com 10 posições de bits: Bit 09?</w:t>
+        <w:t xml:space="preserve">Roda de subida, roda de descida, </w:t>
+      </w:r>
+      <w:proofErr w:type="gramStart"/>
+      <w:r>
+        <w:t>PULSO )Sinal</w:t>
+      </w:r>
+      <w:proofErr w:type="gramEnd"/>
+      <w:r>
+        <w:t xml:space="preserve"> degrau</w:t>
+      </w:r>
+    </w:p>
+    <w:p>
+      <w:proofErr w:type="spellStart"/>
+      <w:r>
+        <w:t>Rising</w:t>
+      </w:r>
+      <w:proofErr w:type="spellEnd"/>
+      <w:r>
+        <w:t xml:space="preserve"> </w:t>
+      </w:r>
+      <w:proofErr w:type="spellStart"/>
+      <w:r>
+        <w:t>Rtrig</w:t>
+      </w:r>
+      <w:proofErr w:type="spellEnd"/>
+      <w:r>
+        <w:t xml:space="preserve"> (ascensão)</w:t>
+      </w:r>
+    </w:p>
+    <w:p>
+      <w:proofErr w:type="spellStart"/>
+      <w:r>
+        <w:t>Array</w:t>
+      </w:r>
+      <w:proofErr w:type="spellEnd"/>
+      <w:r>
+        <w:t xml:space="preserve"> com 10 posições de bits: Bit 09?</w:t>
       </w:r>
     </w:p>
     <w:p/>
     <w:p>
       <w:r>
-        <w:t xml:space="preserve">Não adianta querer otimizar seu código se tudo está localizado em um único lugar como o “Scan”. </w:t>
+        <w:t>Não adianta querer otimizar seu código se tudo está localizado em um único lugar como o “</w:t>
+      </w:r>
+      <w:proofErr w:type="spellStart"/>
+      <w:r>
+        <w:t>Scan</w:t>
+      </w:r>
+      <w:proofErr w:type="spellEnd"/>
+      <w:r>
+        <w:t xml:space="preserve">”. </w:t>
       </w:r>
     </w:p>
     <w:p/>
@@ -2863,7 +3586,15 @@
     </w:p>
     <w:p>
       <w:r>
-        <w:t xml:space="preserve">É preciso entender em quê será aplicado e onde é mais eficiente. </w:t>
+        <w:t xml:space="preserve">É preciso entender em </w:t>
+      </w:r>
+      <w:proofErr w:type="spellStart"/>
+      <w:r>
+        <w:t>quê</w:t>
+      </w:r>
+      <w:proofErr w:type="spellEnd"/>
+      <w:r>
+        <w:t xml:space="preserve"> será aplicado e onde é mais eficiente. </w:t>
       </w:r>
     </w:p>
     <w:p>
@@ -2877,23 +3608,108 @@
       </w:r>
     </w:p>
     <w:p>
-      <w:r>
-        <w:t>Wailetrue?</w:t>
-      </w:r>
-    </w:p>
-    <w:p>
-      <w:r>
-        <w:t xml:space="preserve">Criei várias variáveis e não quero correr o risco dela sofrer um nicho de memória, deve-se colocar essas informações na “initial Program”. </w:t>
-      </w:r>
-    </w:p>
-    <w:p>
-      <w:r>
-        <w:t xml:space="preserve">Em exemplos como a de envase de líquidos em carroceis com oscilação, ou ainda a marcação de um produto, deve-se salvar as informações em “Fixed scan Program”. </w:t>
-      </w:r>
-    </w:p>
-    <w:p>
-      <w:r>
-        <w:t>Ou seja, se tudo ficar no “Fixed Scan Program”, aumenta o processamento porém caí o desempenho.</w:t>
+      <w:proofErr w:type="spellStart"/>
+      <w:r>
+        <w:t>Wailetrue</w:t>
+      </w:r>
+      <w:proofErr w:type="spellEnd"/>
+      <w:r>
+        <w:t>?</w:t>
+      </w:r>
+    </w:p>
+    <w:p>
+      <w:r>
+        <w:t xml:space="preserve">Criei várias variáveis e não quero correr o risco </w:t>
+      </w:r>
+      <w:proofErr w:type="gramStart"/>
+      <w:r>
+        <w:t>dela</w:t>
+      </w:r>
+      <w:proofErr w:type="gramEnd"/>
+      <w:r>
+        <w:t xml:space="preserve"> sofrer um nicho de memória, deve-se colocar essas informações na “</w:t>
+      </w:r>
+      <w:proofErr w:type="spellStart"/>
+      <w:r>
+        <w:t>initial</w:t>
+      </w:r>
+      <w:proofErr w:type="spellEnd"/>
+      <w:r>
+        <w:t xml:space="preserve"> </w:t>
+      </w:r>
+      <w:proofErr w:type="spellStart"/>
+      <w:r>
+        <w:t>Program</w:t>
+      </w:r>
+      <w:proofErr w:type="spellEnd"/>
+      <w:r>
+        <w:t xml:space="preserve">”. </w:t>
+      </w:r>
+    </w:p>
+    <w:p>
+      <w:r>
+        <w:t>Em exemplos como a de envase de líquidos em carroceis com oscilação, ou ainda a marcação de um produto, deve-se salvar as informações em “</w:t>
+      </w:r>
+      <w:proofErr w:type="spellStart"/>
+      <w:r>
+        <w:t>Fixed</w:t>
+      </w:r>
+      <w:proofErr w:type="spellEnd"/>
+      <w:r>
+        <w:t xml:space="preserve"> </w:t>
+      </w:r>
+      <w:proofErr w:type="spellStart"/>
+      <w:r>
+        <w:t>scan</w:t>
+      </w:r>
+      <w:proofErr w:type="spellEnd"/>
+      <w:r>
+        <w:t xml:space="preserve"> </w:t>
+      </w:r>
+      <w:proofErr w:type="spellStart"/>
+      <w:r>
+        <w:t>Program</w:t>
+      </w:r>
+      <w:proofErr w:type="spellEnd"/>
+      <w:r>
+        <w:t xml:space="preserve">”. </w:t>
+      </w:r>
+    </w:p>
+    <w:p>
+      <w:r>
+        <w:t>Ou seja, se tudo ficar no “</w:t>
+      </w:r>
+      <w:proofErr w:type="spellStart"/>
+      <w:r>
+        <w:t>Fixed</w:t>
+      </w:r>
+      <w:proofErr w:type="spellEnd"/>
+      <w:r>
+        <w:t xml:space="preserve"> </w:t>
+      </w:r>
+      <w:proofErr w:type="spellStart"/>
+      <w:r>
+        <w:t>Scan</w:t>
+      </w:r>
+      <w:proofErr w:type="spellEnd"/>
+      <w:r>
+        <w:t xml:space="preserve"> </w:t>
+      </w:r>
+      <w:proofErr w:type="spellStart"/>
+      <w:r>
+        <w:t>Program</w:t>
+      </w:r>
+      <w:proofErr w:type="spellEnd"/>
+      <w:r>
+        <w:t xml:space="preserve">”, aumenta </w:t>
+      </w:r>
+      <w:proofErr w:type="gramStart"/>
+      <w:r>
+        <w:t>o processamento</w:t>
+      </w:r>
+      <w:proofErr w:type="gramEnd"/>
+      <w:r>
+        <w:t xml:space="preserve"> porém caí o desempenho.</w:t>
       </w:r>
     </w:p>
     <w:p>
@@ -2912,12 +3728,28 @@
         <w:t>Exemplo: Motoresteira</w:t>
       </w:r>
       <w:r>
-        <w:t>1 (LigarMotor ()</w:t>
-      </w:r>
-    </w:p>
-    <w:p>
-      <w:r>
-        <w:t>Motoresteira1 (LigarMotor (ON)/(TRUE)</w:t>
+        <w:t>1 (</w:t>
+      </w:r>
+      <w:proofErr w:type="spellStart"/>
+      <w:r>
+        <w:t>LigarMotor</w:t>
+      </w:r>
+      <w:proofErr w:type="spellEnd"/>
+      <w:r>
+        <w:t xml:space="preserve"> ()</w:t>
+      </w:r>
+    </w:p>
+    <w:p>
+      <w:r>
+        <w:t>Motoresteira1 (</w:t>
+      </w:r>
+      <w:proofErr w:type="spellStart"/>
+      <w:r>
+        <w:t>LigarMotor</w:t>
+      </w:r>
+      <w:proofErr w:type="spellEnd"/>
+      <w:r>
+        <w:t xml:space="preserve"> (ON)/(TRUE)</w:t>
       </w:r>
     </w:p>
     <w:p/>
@@ -2929,8 +3761,13 @@
           <w:numId w:val="8"/>
         </w:numPr>
       </w:pPr>
-      <w:r>
-        <w:t>Program BLOCK</w:t>
+      <w:proofErr w:type="spellStart"/>
+      <w:r>
+        <w:t>Program</w:t>
+      </w:r>
+      <w:proofErr w:type="spellEnd"/>
+      <w:r>
+        <w:t xml:space="preserve"> BLOCK</w:t>
       </w:r>
     </w:p>
     <w:p>
@@ -2941,8 +3778,13 @@
           <w:numId w:val="7"/>
         </w:numPr>
       </w:pPr>
-      <w:r>
-        <w:t>Funtion BLOCK</w:t>
+      <w:proofErr w:type="spellStart"/>
+      <w:r>
+        <w:t>Funtion</w:t>
+      </w:r>
+      <w:proofErr w:type="spellEnd"/>
+      <w:r>
+        <w:t xml:space="preserve"> BLOCK</w:t>
       </w:r>
     </w:p>
     <w:p>
@@ -2961,9 +3803,11 @@
           <w:numId w:val="6"/>
         </w:numPr>
       </w:pPr>
+      <w:proofErr w:type="spellStart"/>
       <w:r>
         <w:t>Funtion</w:t>
       </w:r>
+      <w:proofErr w:type="spellEnd"/>
     </w:p>
     <w:p>
       <w:pPr>
@@ -2983,15 +3827,33 @@
         <w:ind w:left="360"/>
       </w:pPr>
       <w:r>
-        <w:t>Precisa entrar no structured tipe</w:t>
-      </w:r>
+        <w:t xml:space="preserve">Precisa entrar no </w:t>
+      </w:r>
+      <w:proofErr w:type="spellStart"/>
+      <w:r>
+        <w:t>structured</w:t>
+      </w:r>
+      <w:proofErr w:type="spellEnd"/>
+      <w:r>
+        <w:t xml:space="preserve"> </w:t>
+      </w:r>
+      <w:proofErr w:type="spellStart"/>
+      <w:r>
+        <w:t>tipe</w:t>
+      </w:r>
+      <w:proofErr w:type="spellEnd"/>
     </w:p>
     <w:p>
       <w:pPr>
         <w:ind w:left="360"/>
       </w:pPr>
-      <w:r>
-        <w:t>Locktal de – 0 a 8, hexadecimal</w:t>
+      <w:proofErr w:type="spellStart"/>
+      <w:r>
+        <w:t>Locktal</w:t>
+      </w:r>
+      <w:proofErr w:type="spellEnd"/>
+      <w:r>
+        <w:t xml:space="preserve"> de – 0 a 8, hexadecimal</w:t>
       </w:r>
     </w:p>
     <w:p>
@@ -3007,7 +3869,23 @@
         <w:ind w:left="360"/>
       </w:pPr>
       <w:r>
-        <w:t>A função tem vários imputs e apenas uma output.</w:t>
+        <w:t xml:space="preserve">A função tem vários </w:t>
+      </w:r>
+      <w:proofErr w:type="spellStart"/>
+      <w:r>
+        <w:t>imputs</w:t>
+      </w:r>
+      <w:proofErr w:type="spellEnd"/>
+      <w:r>
+        <w:t xml:space="preserve"> e apenas </w:t>
+      </w:r>
+      <w:proofErr w:type="gramStart"/>
+      <w:r>
+        <w:t>uma output</w:t>
+      </w:r>
+      <w:proofErr w:type="gramEnd"/>
+      <w:r>
+        <w:t>.</w:t>
       </w:r>
     </w:p>
     <w:p>
@@ -3015,7 +3893,31 @@
         <w:ind w:left="360"/>
       </w:pPr>
       <w:r>
-        <w:t xml:space="preserve">Quando se tem o programa  (Project tree), no GX WORKS3, gera-se um local label. </w:t>
+        <w:t xml:space="preserve">Quando se tem o </w:t>
+      </w:r>
+      <w:proofErr w:type="gramStart"/>
+      <w:r>
+        <w:t>programa  (</w:t>
+      </w:r>
+      <w:proofErr w:type="gramEnd"/>
+      <w:r>
+        <w:t xml:space="preserve">Project </w:t>
+      </w:r>
+      <w:proofErr w:type="spellStart"/>
+      <w:r>
+        <w:t>tree</w:t>
+      </w:r>
+      <w:proofErr w:type="spellEnd"/>
+      <w:r>
+        <w:t xml:space="preserve">), no GX WORKS3, gera-se um local </w:t>
+      </w:r>
+      <w:proofErr w:type="spellStart"/>
+      <w:r>
+        <w:t>label</w:t>
+      </w:r>
+      <w:proofErr w:type="spellEnd"/>
+      <w:r>
+        <w:t xml:space="preserve">. </w:t>
       </w:r>
     </w:p>
     <w:p>
@@ -3023,7 +3925,15 @@
         <w:ind w:left="360"/>
       </w:pPr>
       <w:r>
-        <w:t>O relé é quem fecha o contato em uma bobina eletromagnética. Podem ser normalmente aberto, normalmente fechado.</w:t>
+        <w:t xml:space="preserve">O relé é quem fecha o contato em uma bobina eletromagnética. Podem ser normalmente </w:t>
+      </w:r>
+      <w:proofErr w:type="gramStart"/>
+      <w:r>
+        <w:t>aberto</w:t>
+      </w:r>
+      <w:proofErr w:type="gramEnd"/>
+      <w:r>
+        <w:t>, normalmente fechado.</w:t>
       </w:r>
     </w:p>
     <w:p>
@@ -3038,11 +3948,45 @@
         <w:t>Switch (Chave</w:t>
       </w:r>
       <w:r>
-        <w:t xml:space="preserve"> Imput  normalmente aberto</w:t>
-      </w:r>
-      <w:r>
-        <w:t>)     I----I   I----I</w:t>
-      </w:r>
+        <w:t xml:space="preserve"> </w:t>
+      </w:r>
+      <w:proofErr w:type="spellStart"/>
+      <w:proofErr w:type="gramStart"/>
+      <w:r>
+        <w:t>Imput</w:t>
+      </w:r>
+      <w:proofErr w:type="spellEnd"/>
+      <w:r>
+        <w:t xml:space="preserve">  normalmente</w:t>
+      </w:r>
+      <w:proofErr w:type="gramEnd"/>
+      <w:r>
+        <w:t xml:space="preserve"> aberto</w:t>
+      </w:r>
+      <w:r>
+        <w:t>)     I----</w:t>
+      </w:r>
+      <w:proofErr w:type="spellStart"/>
+      <w:r>
+        <w:t>I</w:t>
+      </w:r>
+      <w:proofErr w:type="spellEnd"/>
+      <w:r>
+        <w:t xml:space="preserve">   </w:t>
+      </w:r>
+      <w:proofErr w:type="spellStart"/>
+      <w:r>
+        <w:t>I</w:t>
+      </w:r>
+      <w:proofErr w:type="spellEnd"/>
+      <w:r>
+        <w:t>----</w:t>
+      </w:r>
+      <w:proofErr w:type="spellStart"/>
+      <w:r>
+        <w:t>I</w:t>
+      </w:r>
+      <w:proofErr w:type="spellEnd"/>
     </w:p>
     <w:p>
       <w:pPr>
@@ -3052,14 +3996,29 @@
           <w:numId w:val="6"/>
         </w:numPr>
       </w:pPr>
-      <w:r>
-        <w:t>Coil (Bobina</w:t>
-      </w:r>
-      <w:r>
-        <w:t xml:space="preserve"> - OutPut</w:t>
-      </w:r>
-      <w:r>
-        <w:t>)  I----(   )----I</w:t>
+      <w:proofErr w:type="spellStart"/>
+      <w:r>
+        <w:t>Coil</w:t>
+      </w:r>
+      <w:proofErr w:type="spellEnd"/>
+      <w:r>
+        <w:t xml:space="preserve"> (Bobina</w:t>
+      </w:r>
+      <w:r>
+        <w:t xml:space="preserve"> - </w:t>
+      </w:r>
+      <w:proofErr w:type="spellStart"/>
+      <w:proofErr w:type="gramStart"/>
+      <w:r>
+        <w:t>OutPut</w:t>
+      </w:r>
+      <w:proofErr w:type="spellEnd"/>
+      <w:r>
+        <w:t>)  I</w:t>
+      </w:r>
+      <w:proofErr w:type="gramEnd"/>
+      <w:r>
+        <w:t>----(   )----I</w:t>
       </w:r>
     </w:p>
     <w:p>
@@ -3120,8 +4079,13 @@
                         <w:txbxContent>
                           <w:p>
                             <w:r>
-                              <w:t>I----I/I----I</w:t>
+                              <w:t>I----I/I----</w:t>
                             </w:r>
+                            <w:proofErr w:type="spellStart"/>
+                            <w:r>
+                              <w:t>I</w:t>
+                            </w:r>
+                            <w:proofErr w:type="spellEnd"/>
                           </w:p>
                         </w:txbxContent>
                       </wps:txbx>
@@ -3142,7 +4106,7 @@
           </mc:Choice>
           <mc:Fallback>
             <w:pict>
-              <v:shape w14:anchorId="742B5DE1" id="_x0000_s1102" type="#_x0000_t202" style="position:absolute;left:0;text-align:left;margin-left:77.65pt;margin-top:4.05pt;width:185.9pt;height:110.6pt;z-index:251742208;visibility:visible;mso-wrap-style:square;mso-width-percent:400;mso-height-percent:200;mso-wrap-distance-left:9pt;mso-wrap-distance-top:3.6pt;mso-wrap-distance-right:9pt;mso-wrap-distance-bottom:3.6pt;mso-position-horizontal:absolute;mso-position-horizontal-relative:text;mso-position-vertical:absolute;mso-position-vertical-relative:text;mso-width-percent:400;mso-height-percent:200;mso-width-relative:margin;mso-height-relative:margin;v-text-anchor:top" o:gfxdata="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" stroked="f">
+              <v:shape w14:anchorId="742B5DE1" id="_x0000_s1037" type="#_x0000_t202" style="position:absolute;left:0;text-align:left;margin-left:77.65pt;margin-top:4.05pt;width:185.9pt;height:110.6pt;z-index:251742208;visibility:visible;mso-wrap-style:square;mso-width-percent:400;mso-height-percent:200;mso-wrap-distance-left:9pt;mso-wrap-distance-top:3.6pt;mso-wrap-distance-right:9pt;mso-wrap-distance-bottom:3.6pt;mso-position-horizontal:absolute;mso-position-horizontal-relative:text;mso-position-vertical:absolute;mso-position-vertical-relative:text;mso-width-percent:400;mso-height-percent:200;mso-width-relative:margin;mso-height-relative:margin;v-text-anchor:top" o:gfxdata="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" stroked="f">
                 <v:textbox style="mso-fit-shape-to-text:t">
                   <w:txbxContent>
                     <w:p>
@@ -3242,8 +4206,13 @@
                           <w:txbxContent>
                             <w:p>
                               <w:r>
-                                <w:t>I------I/I------I</w:t>
+                                <w:t>I------I/I------</w:t>
                               </w:r>
+                              <w:proofErr w:type="spellStart"/>
+                              <w:r>
+                                <w:t>I</w:t>
+                              </w:r>
+                              <w:proofErr w:type="spellEnd"/>
                             </w:p>
                             <w:p/>
                           </w:txbxContent>
@@ -3287,6 +4256,7 @@
                               <w:r>
                                 <w:t>----I/I----</w:t>
                               </w:r>
+                              <w:proofErr w:type="spellStart"/>
                               <w:r>
                                 <w:rPr>
                                   <w:sz w:val="40"/>
@@ -3294,6 +4264,7 @@
                                 </w:rPr>
                                 <w:t>I</w:t>
                               </w:r>
+                              <w:proofErr w:type="spellEnd"/>
                             </w:p>
                             <w:p/>
                           </w:txbxContent>
@@ -3310,8 +4281,8 @@
           </mc:Choice>
           <mc:Fallback>
             <w:pict>
-              <v:group w14:anchorId="5D22B510" id="Agrupar 1" o:spid="_x0000_s1103" style="position:absolute;left:0;text-align:left;margin-left:269.2pt;margin-top:-29pt;width:174.9pt;height:60pt;z-index:251747328;mso-position-horizontal-relative:text;mso-position-vertical-relative:text" coordsize="22212,7620" o:gfxdata="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">
-                <v:shape id="_x0000_s1104" type="#_x0000_t202" style="position:absolute;top:2682;width:21602;height:3410;visibility:visible;mso-wrap-style:square;v-text-anchor:top" o:gfxdata="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" stroked="f">
+              <v:group w14:anchorId="5D22B510" id="Agrupar 1" o:spid="_x0000_s1038" style="position:absolute;left:0;text-align:left;margin-left:269.2pt;margin-top:-29pt;width:174.9pt;height:60pt;z-index:251747328" coordsize="22212,7620" o:gfxdata="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">
+                <v:shape id="_x0000_s1039" type="#_x0000_t202" style="position:absolute;top:2682;width:21602;height:3410;visibility:visible;mso-wrap-style:square;v-text-anchor:top" o:gfxdata="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" stroked="f">
                   <v:textbox>
                     <w:txbxContent>
                       <w:p>
@@ -3328,7 +4299,7 @@
                     </w:txbxContent>
                   </v:textbox>
                 </v:shape>
-                <v:shape id="_x0000_s1105" type="#_x0000_t202" style="position:absolute;left:609;width:21603;height:7620;visibility:visible;mso-wrap-style:square;v-text-anchor:top" o:gfxdata="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" filled="f" stroked="f">
+                <v:shape id="_x0000_s1040" type="#_x0000_t202" style="position:absolute;left:609;width:21603;height:7620;visibility:visible;mso-wrap-style:square;v-text-anchor:top" o:gfxdata="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" filled="f" stroked="f">
                   <v:textbox>
                     <w:txbxContent>
                       <w:p/>
@@ -3441,7 +4412,15 @@
         <w:ind w:left="360"/>
       </w:pPr>
       <w:r>
-        <w:t>00 true false?</w:t>
+        <w:t xml:space="preserve">00 </w:t>
+      </w:r>
+      <w:proofErr w:type="spellStart"/>
+      <w:r>
+        <w:t>true</w:t>
+      </w:r>
+      <w:proofErr w:type="spellEnd"/>
+      <w:r>
+        <w:t xml:space="preserve"> false?</w:t>
       </w:r>
     </w:p>
     <w:p>
@@ -3567,7 +4546,7 @@
           </mc:Choice>
           <mc:Fallback>
             <w:pict>
-              <v:shape w14:anchorId="6A26D660" id="_x0000_s1106" type="#_x0000_t202" style="position:absolute;left:0;text-align:left;margin-left:12.35pt;margin-top:.6pt;width:73.9pt;height:24.45pt;z-index:251750400;visibility:visible;mso-wrap-style:square;mso-width-percent:0;mso-height-percent:0;mso-wrap-distance-left:9pt;mso-wrap-distance-top:3.6pt;mso-wrap-distance-right:9pt;mso-wrap-distance-bottom:3.6pt;mso-position-horizontal:absolute;mso-position-horizontal-relative:text;mso-position-vertical:absolute;mso-position-vertical-relative:text;mso-width-percent:0;mso-height-percent:0;mso-width-relative:margin;mso-height-relative:margin;v-text-anchor:top" o:gfxdata="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" filled="f" stroked="f">
+              <v:shape w14:anchorId="6A26D660" id="_x0000_s1041" type="#_x0000_t202" style="position:absolute;left:0;text-align:left;margin-left:12.35pt;margin-top:.6pt;width:73.9pt;height:24.45pt;z-index:251750400;visibility:visible;mso-wrap-style:square;mso-width-percent:0;mso-height-percent:0;mso-wrap-distance-left:9pt;mso-wrap-distance-top:3.6pt;mso-wrap-distance-right:9pt;mso-wrap-distance-bottom:3.6pt;mso-position-horizontal:absolute;mso-position-horizontal-relative:text;mso-position-vertical:absolute;mso-position-vertical-relative:text;mso-width-percent:0;mso-height-percent:0;mso-width-relative:margin;mso-height-relative:margin;v-text-anchor:top" o:gfxdata="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" filled="f" stroked="f">
                 <v:textbox>
                   <w:txbxContent>
                     <w:p>
@@ -3605,8 +4584,37 @@
         </w:rPr>
       </w:pPr>
       <w:r>
-        <w:t xml:space="preserve">    I----I   I--------I /I----I</w:t>
-      </w:r>
+        <w:t xml:space="preserve">    I----</w:t>
+      </w:r>
+      <w:proofErr w:type="spellStart"/>
+      <w:r>
+        <w:t>I</w:t>
+      </w:r>
+      <w:proofErr w:type="spellEnd"/>
+      <w:r>
+        <w:t xml:space="preserve">   </w:t>
+      </w:r>
+      <w:proofErr w:type="spellStart"/>
+      <w:r>
+        <w:t>I</w:t>
+      </w:r>
+      <w:proofErr w:type="spellEnd"/>
+      <w:r>
+        <w:t>--------</w:t>
+      </w:r>
+      <w:proofErr w:type="spellStart"/>
+      <w:r>
+        <w:t>I</w:t>
+      </w:r>
+      <w:proofErr w:type="spellEnd"/>
+      <w:r>
+        <w:t xml:space="preserve"> /I----</w:t>
+      </w:r>
+      <w:proofErr w:type="spellStart"/>
+      <w:r>
+        <w:t>I</w:t>
+      </w:r>
+      <w:proofErr w:type="spellEnd"/>
       <w:r>
         <w:rPr>
           <w:noProof/>
@@ -3768,7 +4776,7 @@
           </mc:Choice>
           <mc:Fallback>
             <w:pict>
-              <v:shape w14:anchorId="225C7D39" id="_x0000_s1107" type="#_x0000_t202" style="position:absolute;margin-left:10.95pt;margin-top:13.95pt;width:73.9pt;height:48.95pt;z-index:251754496;visibility:visible;mso-wrap-style:square;mso-width-percent:0;mso-height-percent:0;mso-wrap-distance-left:9pt;mso-wrap-distance-top:3.6pt;mso-wrap-distance-right:9pt;mso-wrap-distance-bottom:3.6pt;mso-position-horizontal:absolute;mso-position-horizontal-relative:text;mso-position-vertical:absolute;mso-position-vertical-relative:text;mso-width-percent:0;mso-height-percent:0;mso-width-relative:margin;mso-height-relative:margin;v-text-anchor:top" o:gfxdata="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" filled="f" stroked="f">
+              <v:shape w14:anchorId="225C7D39" id="_x0000_s1042" type="#_x0000_t202" style="position:absolute;margin-left:10.95pt;margin-top:13.95pt;width:73.9pt;height:48.95pt;z-index:251754496;visibility:visible;mso-wrap-style:square;mso-width-percent:0;mso-height-percent:0;mso-wrap-distance-left:9pt;mso-wrap-distance-top:3.6pt;mso-wrap-distance-right:9pt;mso-wrap-distance-bottom:3.6pt;mso-position-horizontal:absolute;mso-position-horizontal-relative:text;mso-position-vertical:absolute;mso-position-vertical-relative:text;mso-width-percent:0;mso-height-percent:0;mso-width-relative:margin;mso-height-relative:margin;v-text-anchor:top" o:gfxdata="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" filled="f" stroked="f">
                 <v:textbox>
                   <w:txbxContent>
                     <w:p>
@@ -3868,8 +4876,31 @@
                           <w:txbxContent>
                             <w:p>
                               <w:r>
-                                <w:t>I------I  I------I</w:t>
+                                <w:t>I------</w:t>
                               </w:r>
+                              <w:proofErr w:type="spellStart"/>
+                              <w:proofErr w:type="gramStart"/>
+                              <w:r>
+                                <w:t>I</w:t>
+                              </w:r>
+                              <w:proofErr w:type="spellEnd"/>
+                              <w:r>
+                                <w:t xml:space="preserve">  </w:t>
+                              </w:r>
+                              <w:proofErr w:type="spellStart"/>
+                              <w:r>
+                                <w:t>I</w:t>
+                              </w:r>
+                              <w:proofErr w:type="spellEnd"/>
+                              <w:proofErr w:type="gramEnd"/>
+                              <w:r>
+                                <w:t>------</w:t>
+                              </w:r>
+                              <w:proofErr w:type="spellStart"/>
+                              <w:r>
+                                <w:t>I</w:t>
+                              </w:r>
+                              <w:proofErr w:type="spellEnd"/>
                             </w:p>
                             <w:p/>
                           </w:txbxContent>
@@ -3912,6 +4943,7 @@
                               <w:r>
                                 <w:t>----I/I----</w:t>
                               </w:r>
+                              <w:proofErr w:type="spellStart"/>
                               <w:r>
                                 <w:rPr>
                                   <w:sz w:val="40"/>
@@ -3919,6 +4951,7 @@
                                 </w:rPr>
                                 <w:t>I</w:t>
                               </w:r>
+                              <w:proofErr w:type="spellEnd"/>
                             </w:p>
                             <w:p/>
                           </w:txbxContent>
@@ -3941,8 +4974,8 @@
           </mc:Choice>
           <mc:Fallback>
             <w:pict>
-              <v:group w14:anchorId="687E784F" id="_x0000_s1108" style="position:absolute;margin-left:.4pt;margin-top:21.65pt;width:175.4pt;height:38.9pt;z-index:251752448;mso-position-horizontal-relative:margin;mso-position-vertical-relative:text;mso-width-relative:margin;mso-height-relative:margin" coordorigin=",2682" coordsize="22273,4937" o:gfxdata="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">
-                <v:shape id="_x0000_s1109" type="#_x0000_t202" style="position:absolute;top:2682;width:21602;height:3410;visibility:visible;mso-wrap-style:square;v-text-anchor:top" o:gfxdata="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" stroked="f">
+              <v:group w14:anchorId="687E784F" id="_x0000_s1043" style="position:absolute;margin-left:.4pt;margin-top:21.65pt;width:175.4pt;height:38.9pt;z-index:251752448;mso-position-horizontal-relative:margin;mso-width-relative:margin;mso-height-relative:margin" coordorigin=",2682" coordsize="22273,4937" o:gfxdata="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">
+                <v:shape id="_x0000_s1044" type="#_x0000_t202" style="position:absolute;top:2682;width:21602;height:3410;visibility:visible;mso-wrap-style:square;v-text-anchor:top" o:gfxdata="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" stroked="f">
                   <v:textbox>
                     <w:txbxContent>
                       <w:p>
@@ -3977,7 +5010,7 @@
                     </w:txbxContent>
                   </v:textbox>
                 </v:shape>
-                <v:shape id="_x0000_s1110" type="#_x0000_t202" style="position:absolute;left:670;top:3779;width:21603;height:3841;visibility:visible;mso-wrap-style:square;v-text-anchor:top" o:gfxdata="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" filled="f" stroked="f">
+                <v:shape id="_x0000_s1045" type="#_x0000_t202" style="position:absolute;left:670;top:3779;width:21603;height:3841;visibility:visible;mso-wrap-style:square;v-text-anchor:top" o:gfxdata="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" filled="f" stroked="f">
                   <v:textbox>
                     <w:txbxContent>
                       <w:p>
@@ -4332,7 +5365,15 @@
     </w:p>
     <w:p>
       <w:r>
-        <w:t>Após isso fazemos a simulação com o CLP, e com “Shift+Enter”, acionamos a entrada M0.</w:t>
+        <w:t>Após isso fazemos a simulação com o CLP, e com “</w:t>
+      </w:r>
+      <w:proofErr w:type="spellStart"/>
+      <w:r>
+        <w:t>Shift+Enter</w:t>
+      </w:r>
+      <w:proofErr w:type="spellEnd"/>
+      <w:r>
+        <w:t>”, acionamos a entrada M0.</w:t>
       </w:r>
     </w:p>
     <w:p>
@@ -4425,7 +5466,15 @@
     </w:p>
     <w:p>
       <w:r>
-        <w:t>Não deve-se usar L com variável, ele só aceita a linha principal para ir até a saída.</w:t>
+        <w:t xml:space="preserve">Não </w:t>
+      </w:r>
+      <w:proofErr w:type="gramStart"/>
+      <w:r>
+        <w:t>deve-se</w:t>
+      </w:r>
+      <w:proofErr w:type="gramEnd"/>
+      <w:r>
+        <w:t xml:space="preserve"> usar L com variável, ele só aceita a linha principal para ir até a saída.</w:t>
       </w:r>
     </w:p>
     <w:p>
@@ -4517,20 +5566,59 @@
         </w:drawing>
       </w:r>
       <w:r>
-        <w:t xml:space="preserve">I----I  </w:t>
+        <w:t>I----</w:t>
+      </w:r>
+      <w:proofErr w:type="spellStart"/>
+      <w:proofErr w:type="gramStart"/>
+      <w:r>
+        <w:t>I</w:t>
+      </w:r>
+      <w:proofErr w:type="spellEnd"/>
+      <w:r>
+        <w:t xml:space="preserve">  </w:t>
       </w:r>
       <w:r>
         <w:t>↑</w:t>
       </w:r>
-      <w:r>
-        <w:t xml:space="preserve"> I----I                                                  I----I  </w:t>
+      <w:proofErr w:type="gramEnd"/>
+      <w:r>
+        <w:t xml:space="preserve"> I----</w:t>
+      </w:r>
+      <w:proofErr w:type="spellStart"/>
+      <w:r>
+        <w:t>I</w:t>
+      </w:r>
+      <w:proofErr w:type="spellEnd"/>
+      <w:r>
+        <w:t xml:space="preserve">                                                  </w:t>
+      </w:r>
+      <w:proofErr w:type="spellStart"/>
+      <w:r>
+        <w:t>I</w:t>
+      </w:r>
+      <w:proofErr w:type="spellEnd"/>
+      <w:r>
+        <w:t>----</w:t>
+      </w:r>
+      <w:proofErr w:type="spellStart"/>
+      <w:r>
+        <w:t>I</w:t>
+      </w:r>
+      <w:proofErr w:type="spellEnd"/>
+      <w:r>
+        <w:t xml:space="preserve">  </w:t>
       </w:r>
       <w:r>
         <w:t>↓</w:t>
       </w:r>
       <w:r>
-        <w:t xml:space="preserve"> I----I</w:t>
-      </w:r>
+        <w:t xml:space="preserve"> I----</w:t>
+      </w:r>
+      <w:proofErr w:type="spellStart"/>
+      <w:r>
+        <w:t>I</w:t>
+      </w:r>
+      <w:proofErr w:type="spellEnd"/>
     </w:p>
     <w:p>
       <w:r>
@@ -4585,7 +5673,15 @@
                         <w:txbxContent>
                           <w:p>
                             <w:r>
-                              <w:t>Todo liga e desliga irá observar esse elemento acima. Gera-se os clocks (0101010100101). Lógica Inversa</w:t>
+                              <w:t xml:space="preserve">Todo liga e desliga irá observar esse elemento acima. Gera-se os </w:t>
+                            </w:r>
+                            <w:proofErr w:type="spellStart"/>
+                            <w:r>
+                              <w:t>clocks</w:t>
+                            </w:r>
+                            <w:proofErr w:type="spellEnd"/>
+                            <w:r>
+                              <w:t xml:space="preserve"> (0101010100101). Lógica Inversa</w:t>
                             </w:r>
                           </w:p>
                         </w:txbxContent>
@@ -4607,7 +5703,7 @@
           </mc:Choice>
           <mc:Fallback>
             <w:pict>
-              <v:shape w14:anchorId="03659F4C" id="_x0000_s1111" type="#_x0000_t202" style="position:absolute;margin-left:-20.75pt;margin-top:6.25pt;width:185.9pt;height:110.6pt;z-index:251756544;visibility:visible;mso-wrap-style:square;mso-width-percent:400;mso-height-percent:200;mso-wrap-distance-left:9pt;mso-wrap-distance-top:3.6pt;mso-wrap-distance-right:9pt;mso-wrap-distance-bottom:3.6pt;mso-position-horizontal:absolute;mso-position-horizontal-relative:text;mso-position-vertical:absolute;mso-position-vertical-relative:text;mso-width-percent:400;mso-height-percent:200;mso-width-relative:margin;mso-height-relative:margin;v-text-anchor:top" o:gfxdata="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">
+              <v:shape w14:anchorId="03659F4C" id="_x0000_s1046" type="#_x0000_t202" style="position:absolute;margin-left:-20.75pt;margin-top:6.25pt;width:185.9pt;height:110.6pt;z-index:251756544;visibility:visible;mso-wrap-style:square;mso-width-percent:400;mso-height-percent:200;mso-wrap-distance-left:9pt;mso-wrap-distance-top:3.6pt;mso-wrap-distance-right:9pt;mso-wrap-distance-bottom:3.6pt;mso-position-horizontal:absolute;mso-position-horizontal-relative:text;mso-position-vertical:absolute;mso-position-vertical-relative:text;mso-width-percent:400;mso-height-percent:200;mso-width-relative:margin;mso-height-relative:margin;v-text-anchor:top" o:gfxdata="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">
                 <v:textbox style="mso-fit-shape-to-text:t">
                   <w:txbxContent>
                     <w:p>
@@ -4651,11 +5747,16 @@
         <w:lastRenderedPageBreak/>
         <w:t xml:space="preserve">Funções Set F7 </w:t>
       </w:r>
+      <w:proofErr w:type="spellStart"/>
       <w:r>
         <w:t>f</w:t>
       </w:r>
       <w:r>
-        <w:t>e Reset (tem prioridade)</w:t>
+        <w:t>e</w:t>
+      </w:r>
+      <w:proofErr w:type="spellEnd"/>
+      <w:r>
+        <w:t xml:space="preserve"> Reset (tem prioridade)</w:t>
       </w:r>
     </w:p>
     <w:p>
@@ -4736,7 +5837,25 @@
                             <w:txbxContent>
                               <w:p>
                                 <w:r>
-                                  <w:t>I------I  I---------------(  )--------I</w:t>
+                                  <w:t>I------</w:t>
+                                </w:r>
+                                <w:proofErr w:type="spellStart"/>
+                                <w:proofErr w:type="gramStart"/>
+                                <w:r>
+                                  <w:t>I</w:t>
+                                </w:r>
+                                <w:proofErr w:type="spellEnd"/>
+                                <w:r>
+                                  <w:t xml:space="preserve">  </w:t>
+                                </w:r>
+                                <w:proofErr w:type="spellStart"/>
+                                <w:r>
+                                  <w:t>I</w:t>
+                                </w:r>
+                                <w:proofErr w:type="spellEnd"/>
+                                <w:proofErr w:type="gramEnd"/>
+                                <w:r>
+                                  <w:t>---------------(  )--------I</w:t>
                                 </w:r>
                               </w:p>
                               <w:p/>
@@ -4778,8 +5897,27 @@
                                   <w:t>I</w:t>
                                 </w:r>
                                 <w:r>
-                                  <w:t>----I  I----</w:t>
+                                  <w:t>----</w:t>
                                 </w:r>
+                                <w:proofErr w:type="spellStart"/>
+                                <w:proofErr w:type="gramStart"/>
+                                <w:r>
+                                  <w:t>I</w:t>
+                                </w:r>
+                                <w:proofErr w:type="spellEnd"/>
+                                <w:r>
+                                  <w:t xml:space="preserve">  </w:t>
+                                </w:r>
+                                <w:proofErr w:type="spellStart"/>
+                                <w:r>
+                                  <w:t>I</w:t>
+                                </w:r>
+                                <w:proofErr w:type="spellEnd"/>
+                                <w:proofErr w:type="gramEnd"/>
+                                <w:r>
+                                  <w:t>----</w:t>
+                                </w:r>
+                                <w:proofErr w:type="spellStart"/>
                                 <w:r>
                                   <w:rPr>
                                     <w:sz w:val="40"/>
@@ -4787,6 +5925,7 @@
                                   </w:rPr>
                                   <w:t>I</w:t>
                                 </w:r>
+                                <w:proofErr w:type="spellEnd"/>
                               </w:p>
                               <w:p/>
                             </w:txbxContent>
@@ -4904,9 +6043,9 @@
           </mc:Choice>
           <mc:Fallback>
             <w:pict>
-              <v:group w14:anchorId="09B9BA36" id="_x0000_s1112" style="position:absolute;left:0;text-align:left;margin-left:80.05pt;margin-top:10.6pt;width:170.1pt;height:55.2pt;z-index:251764736;mso-position-horizontal-relative:text;mso-position-vertical-relative:text" coordsize="21602,7007" o:gfxdata="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">
-                <v:group id="_x0000_s1113" style="position:absolute;top:1767;width:21602;height:5240" coordorigin=",2682" coordsize="21602,5244" o:gfxdata="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">
-                  <v:shape id="_x0000_s1114" type="#_x0000_t202" style="position:absolute;top:2682;width:21602;height:3410;visibility:visible;mso-wrap-style:square;v-text-anchor:top" o:gfxdata="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" stroked="f">
+              <v:group w14:anchorId="09B9BA36" id="_x0000_s1047" style="position:absolute;left:0;text-align:left;margin-left:80.05pt;margin-top:10.6pt;width:170.1pt;height:55.2pt;z-index:251764736" coordsize="21602,7007" o:gfxdata="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">
+                <v:group id="_x0000_s1048" style="position:absolute;top:1767;width:21602;height:5240" coordorigin=",2682" coordsize="21602,5244" o:gfxdata="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">
+                  <v:shape id="_x0000_s1049" type="#_x0000_t202" style="position:absolute;top:2682;width:21602;height:3410;visibility:visible;mso-wrap-style:square;v-text-anchor:top" o:gfxdata="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" stroked="f">
                     <v:textbox>
                       <w:txbxContent>
                         <w:p>
@@ -4936,7 +6075,7 @@
                       </w:txbxContent>
                     </v:textbox>
                   </v:shape>
-                  <v:shape id="_x0000_s1115" type="#_x0000_t202" style="position:absolute;left:548;top:3658;width:13655;height:4268;visibility:visible;mso-wrap-style:square;v-text-anchor:top" o:gfxdata="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" filled="f" stroked="f">
+                  <v:shape id="_x0000_s1050" type="#_x0000_t202" style="position:absolute;left:548;top:3658;width:13655;height:4268;visibility:visible;mso-wrap-style:square;v-text-anchor:top" o:gfxdata="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" filled="f" stroked="f">
                     <v:textbox>
                       <w:txbxContent>
                         <w:p>
@@ -4983,7 +6122,7 @@
                     </v:textbox>
                   </v:shape>
                 </v:group>
-                <v:shape id="_x0000_s1116" type="#_x0000_t202" style="position:absolute;left:1463;top:304;width:9385;height:6218;visibility:visible;mso-wrap-style:square;v-text-anchor:top" o:gfxdata="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" filled="f" stroked="f">
+                <v:shape id="_x0000_s1051" type="#_x0000_t202" style="position:absolute;left:1463;top:304;width:9385;height:6218;visibility:visible;mso-wrap-style:square;v-text-anchor:top" o:gfxdata="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" filled="f" stroked="f">
                   <v:textbox>
                     <w:txbxContent>
                       <w:p>
@@ -5019,7 +6158,7 @@
                     </w:txbxContent>
                   </v:textbox>
                 </v:shape>
-                <v:shape id="_x0000_s1117" type="#_x0000_t202" style="position:absolute;left:7985;width:9386;height:6217;visibility:visible;mso-wrap-style:square;v-text-anchor:top" o:gfxdata="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" filled="f" stroked="f">
+                <v:shape id="_x0000_s1052" type="#_x0000_t202" style="position:absolute;left:7985;width:9386;height:6217;visibility:visible;mso-wrap-style:square;v-text-anchor:top" o:gfxdata="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" filled="f" stroked="f">
                   <v:textbox>
                     <w:txbxContent>
                       <w:p>
@@ -5105,24 +6244,71 @@
       </w:r>
     </w:p>
     <w:p>
-      <w:r>
-        <w:t>Kuka, Fanuki</w:t>
-      </w:r>
+      <w:proofErr w:type="spellStart"/>
+      <w:r>
+        <w:t>Kuka</w:t>
+      </w:r>
+      <w:proofErr w:type="spellEnd"/>
+      <w:r>
+        <w:t xml:space="preserve">, </w:t>
+      </w:r>
+      <w:proofErr w:type="spellStart"/>
+      <w:r>
+        <w:t>Fanuki</w:t>
+      </w:r>
+      <w:proofErr w:type="spellEnd"/>
     </w:p>
     <w:p/>
     <w:p>
       <w:r>
-        <w:t>A yaskawa é líder mundial no ramo da soldagem e pintura.</w:t>
-      </w:r>
-    </w:p>
-    <w:p>
-      <w:r>
-        <w:t>Epson nicho, com concorrentes fortes como da Howhe?, IDE Free, linguagem de programação estruturada com custo e benefício.</w:t>
-      </w:r>
-    </w:p>
-    <w:p>
-      <w:r>
-        <w:t xml:space="preserve">US -Robô colaborativo criado por um dupla do MIT, R Think. </w:t>
+        <w:t xml:space="preserve">A </w:t>
+      </w:r>
+      <w:proofErr w:type="spellStart"/>
+      <w:r>
+        <w:t>yaskawa</w:t>
+      </w:r>
+      <w:proofErr w:type="spellEnd"/>
+      <w:r>
+        <w:t xml:space="preserve"> é líder mundial no ramo da soldagem e pintura.</w:t>
+      </w:r>
+    </w:p>
+    <w:p>
+      <w:r>
+        <w:t xml:space="preserve">Epson nicho, com concorrentes fortes como da </w:t>
+      </w:r>
+      <w:proofErr w:type="spellStart"/>
+      <w:proofErr w:type="gramStart"/>
+      <w:r>
+        <w:t>Howhe</w:t>
+      </w:r>
+      <w:proofErr w:type="spellEnd"/>
+      <w:r>
+        <w:t>?,</w:t>
+      </w:r>
+      <w:proofErr w:type="gramEnd"/>
+      <w:r>
+        <w:t xml:space="preserve"> IDE Free, linguagem de programação estruturada com custo e benefício.</w:t>
+      </w:r>
+    </w:p>
+    <w:p>
+      <w:r>
+        <w:t xml:space="preserve">US -Robô colaborativo criado por </w:t>
+      </w:r>
+      <w:proofErr w:type="gramStart"/>
+      <w:r>
+        <w:t>um dupla</w:t>
+      </w:r>
+      <w:proofErr w:type="gramEnd"/>
+      <w:r>
+        <w:t xml:space="preserve"> do MIT, R </w:t>
+      </w:r>
+      <w:proofErr w:type="spellStart"/>
+      <w:r>
+        <w:t>Think</w:t>
+      </w:r>
+      <w:proofErr w:type="spellEnd"/>
+      <w:r>
+        <w:t xml:space="preserve">. </w:t>
       </w:r>
     </w:p>
     <w:p>
@@ -5137,8 +6323,13 @@
       </w:r>
     </w:p>
     <w:p>
-      <w:r>
-        <w:t>Timers são infelizmente de pouca aplicação, pois o tempo de um processo varia muito.</w:t>
+      <w:proofErr w:type="spellStart"/>
+      <w:r>
+        <w:t>Timers</w:t>
+      </w:r>
+      <w:proofErr w:type="spellEnd"/>
+      <w:r>
+        <w:t xml:space="preserve"> são infelizmente de pouca aplicação, pois o tempo de um processo varia muito.</w:t>
       </w:r>
     </w:p>
     <w:p>
@@ -5148,7 +6339,31 @@
     </w:p>
     <w:p>
       <w:r>
-        <w:t>I----I   I--------(T0 K100)----I</w:t>
+        <w:t>I----</w:t>
+      </w:r>
+      <w:proofErr w:type="spellStart"/>
+      <w:r>
+        <w:t>I</w:t>
+      </w:r>
+      <w:proofErr w:type="spellEnd"/>
+      <w:r>
+        <w:t xml:space="preserve">   </w:t>
+      </w:r>
+      <w:proofErr w:type="spellStart"/>
+      <w:r>
+        <w:t>I</w:t>
+      </w:r>
+      <w:proofErr w:type="spellEnd"/>
+      <w:r>
+        <w:t>--------(T0 K</w:t>
+      </w:r>
+      <w:proofErr w:type="gramStart"/>
+      <w:r>
+        <w:t>100)----</w:t>
+      </w:r>
+      <w:proofErr w:type="gramEnd"/>
+      <w:r>
+        <w:t>I</w:t>
       </w:r>
     </w:p>
     <w:p>
@@ -5233,7 +6448,15 @@
     </w:p>
     <w:p>
       <w:r>
-        <w:t>Contador (Cowter)</w:t>
+        <w:t>Contador (</w:t>
+      </w:r>
+      <w:proofErr w:type="spellStart"/>
+      <w:r>
+        <w:t>Cowter</w:t>
+      </w:r>
+      <w:proofErr w:type="spellEnd"/>
+      <w:r>
+        <w:t>)</w:t>
       </w:r>
     </w:p>
     <w:p/>
@@ -5283,7 +6506,23 @@
     </w:p>
     <w:p>
       <w:r>
-        <w:t>I------------(             )----I -&gt; Simbologia do Coil, onde ficam o contador, o timer.</w:t>
+        <w:t>I------------</w:t>
+      </w:r>
+      <w:proofErr w:type="gramStart"/>
+      <w:r>
+        <w:t xml:space="preserve">(  </w:t>
+      </w:r>
+      <w:proofErr w:type="gramEnd"/>
+      <w:r>
+        <w:t xml:space="preserve">           )----I -&gt; Simbologia do </w:t>
+      </w:r>
+      <w:proofErr w:type="spellStart"/>
+      <w:r>
+        <w:t>Coil</w:t>
+      </w:r>
+      <w:proofErr w:type="spellEnd"/>
+      <w:r>
+        <w:t>, onde ficam o contador, o timer.</w:t>
       </w:r>
     </w:p>
     <w:p/>
@@ -5294,7 +6533,31 @@
     </w:p>
     <w:p>
       <w:r>
-        <w:t xml:space="preserve">W [0~7999] – Word ( 16 bits/2 bytes/ 4 nimbles ) -&gt; Bibliografia Caruano, </w:t>
+        <w:t xml:space="preserve">W [0~7999] – Word </w:t>
+      </w:r>
+      <w:proofErr w:type="gramStart"/>
+      <w:r>
+        <w:t>( 16</w:t>
+      </w:r>
+      <w:proofErr w:type="gramEnd"/>
+      <w:r>
+        <w:t xml:space="preserve"> bits/2 bytes/ 4 </w:t>
+      </w:r>
+      <w:proofErr w:type="spellStart"/>
+      <w:r>
+        <w:t>nimbles</w:t>
+      </w:r>
+      <w:proofErr w:type="spellEnd"/>
+      <w:r>
+        <w:t xml:space="preserve"> ) -&gt; Bibliografia </w:t>
+      </w:r>
+      <w:proofErr w:type="spellStart"/>
+      <w:r>
+        <w:t>Caruano</w:t>
+      </w:r>
+      <w:proofErr w:type="spellEnd"/>
+      <w:r>
+        <w:t xml:space="preserve">, </w:t>
       </w:r>
       <m:oMath>
         <m:sSup>
@@ -5338,7 +6601,23 @@
         </w:rPr>
       </w:pPr>
       <w:r>
-        <w:t>D [0~7999] – Double ( 32 bits/4 bytes/ 8 nimbles )</w:t>
+        <w:t xml:space="preserve">D [0~7999] – Double </w:t>
+      </w:r>
+      <w:proofErr w:type="gramStart"/>
+      <w:r>
+        <w:t>( 32</w:t>
+      </w:r>
+      <w:proofErr w:type="gramEnd"/>
+      <w:r>
+        <w:t xml:space="preserve"> bits/4 bytes/ 8 </w:t>
+      </w:r>
+      <w:proofErr w:type="spellStart"/>
+      <w:r>
+        <w:t>nimbles</w:t>
+      </w:r>
+      <w:proofErr w:type="spellEnd"/>
+      <w:r>
+        <w:t xml:space="preserve"> )</w:t>
       </w:r>
       <w:r>
         <w:t xml:space="preserve"> </w:t>
@@ -5441,20 +6720,40 @@
     </w:p>
     <w:p>
       <w:r>
-        <w:t xml:space="preserve">Por exemplo, tendo 100, não se usaria uma Double pois ela pode armazenar até 4  bilhoes assim desperdiçando memória. A ideal para 100 seria o byte, </w:t>
+        <w:t xml:space="preserve">Por exemplo, tendo 100, não se usaria uma Double pois ela pode armazenar até </w:t>
+      </w:r>
+      <w:proofErr w:type="gramStart"/>
+      <w:r>
+        <w:t xml:space="preserve">4  </w:t>
+      </w:r>
+      <w:proofErr w:type="spellStart"/>
+      <w:r>
+        <w:t>bilhoes</w:t>
+      </w:r>
+      <w:proofErr w:type="spellEnd"/>
+      <w:proofErr w:type="gramEnd"/>
+      <w:r>
+        <w:t xml:space="preserve"> assim desperdiçando memória. A ideal para 100 seria o byte, </w:t>
       </w:r>
     </w:p>
     <w:p/>
     <w:p>
-      <w:r>
-        <w:t xml:space="preserve">Interger (Inteiro) </w:t>
-      </w:r>
-    </w:p>
-    <w:p>
+      <w:proofErr w:type="spellStart"/>
+      <w:r>
+        <w:t>Interger</w:t>
+      </w:r>
+      <w:proofErr w:type="spellEnd"/>
+      <w:r>
+        <w:t xml:space="preserve"> (Inteiro) </w:t>
+      </w:r>
+    </w:p>
+    <w:p>
+      <w:proofErr w:type="spellStart"/>
       <w:r>
         <w:lastRenderedPageBreak/>
         <w:t>Unsigner</w:t>
       </w:r>
+      <w:proofErr w:type="spellEnd"/>
     </w:p>
     <w:p>
       <w:r>
@@ -5546,7 +6845,7 @@
           </mc:Choice>
           <mc:Fallback>
             <w:pict>
-              <v:shape w14:anchorId="28D16325" id="_x0000_s1118" type="#_x0000_t202" style="position:absolute;margin-left:150.25pt;margin-top:-38.75pt;width:185.9pt;height:110.6pt;z-index:251767808;visibility:visible;mso-wrap-style:square;mso-width-percent:400;mso-height-percent:200;mso-wrap-distance-left:9pt;mso-wrap-distance-top:3.6pt;mso-wrap-distance-right:9pt;mso-wrap-distance-bottom:3.6pt;mso-position-horizontal:absolute;mso-position-horizontal-relative:text;mso-position-vertical:absolute;mso-position-vertical-relative:text;mso-width-percent:400;mso-height-percent:200;mso-width-relative:margin;mso-height-relative:margin;v-text-anchor:top" o:gfxdata="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">
+              <v:shape w14:anchorId="28D16325" id="_x0000_s1053" type="#_x0000_t202" style="position:absolute;margin-left:150.25pt;margin-top:-38.75pt;width:185.9pt;height:110.6pt;z-index:251767808;visibility:visible;mso-wrap-style:square;mso-width-percent:400;mso-height-percent:200;mso-wrap-distance-left:9pt;mso-wrap-distance-top:3.6pt;mso-wrap-distance-right:9pt;mso-wrap-distance-bottom:3.6pt;mso-position-horizontal:absolute;mso-position-horizontal-relative:text;mso-position-vertical:absolute;mso-position-vertical-relative:text;mso-width-percent:400;mso-height-percent:200;mso-width-relative:margin;mso-height-relative:margin;v-text-anchor:top" o:gfxdata="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">
                 <v:textbox style="mso-fit-shape-to-text:t">
                   <w:txbxContent>
                     <w:p>
@@ -5622,7 +6921,15 @@
     </w:p>
     <w:p>
       <w:r>
-        <w:t>I------------[    K10 e K2         ]----I</w:t>
+        <w:t>I------------</w:t>
+      </w:r>
+      <w:proofErr w:type="gramStart"/>
+      <w:r>
+        <w:t xml:space="preserve">[  </w:t>
+      </w:r>
+      <w:proofErr w:type="gramEnd"/>
+      <w:r>
+        <w:t xml:space="preserve">  K10 e K2         ]----I</w:t>
       </w:r>
     </w:p>
     <w:p>
@@ -5692,17 +6999,89 @@
         </w:drawing>
       </w:r>
       <w:r>
-        <w:t>I------------[    + K2 K10 W0         ]----I</w:t>
-      </w:r>
-    </w:p>
-    <w:p>
-      <w:r>
-        <w:t>I------------[    - Kxxx Kxxx Wxxx   ]----I</w:t>
-      </w:r>
-    </w:p>
-    <w:p>
-      <w:r>
-        <w:t>I------------[    / Kxxx Kxxx Wxxx  ]----I</w:t>
+        <w:t>I------------</w:t>
+      </w:r>
+      <w:proofErr w:type="gramStart"/>
+      <w:r>
+        <w:t xml:space="preserve">[  </w:t>
+      </w:r>
+      <w:proofErr w:type="gramEnd"/>
+      <w:r>
+        <w:t xml:space="preserve">  + K2 K10 W0         ]----I</w:t>
+      </w:r>
+    </w:p>
+    <w:p>
+      <w:r>
+        <w:t>I------------</w:t>
+      </w:r>
+      <w:proofErr w:type="gramStart"/>
+      <w:r>
+        <w:t xml:space="preserve">[  </w:t>
+      </w:r>
+      <w:proofErr w:type="gramEnd"/>
+      <w:r>
+        <w:t xml:space="preserve">  - </w:t>
+      </w:r>
+      <w:proofErr w:type="spellStart"/>
+      <w:r>
+        <w:t>Kxxx</w:t>
+      </w:r>
+      <w:proofErr w:type="spellEnd"/>
+      <w:r>
+        <w:t xml:space="preserve"> </w:t>
+      </w:r>
+      <w:proofErr w:type="spellStart"/>
+      <w:r>
+        <w:t>Kxxx</w:t>
+      </w:r>
+      <w:proofErr w:type="spellEnd"/>
+      <w:r>
+        <w:t xml:space="preserve"> </w:t>
+      </w:r>
+      <w:proofErr w:type="spellStart"/>
+      <w:r>
+        <w:t>Wxxx</w:t>
+      </w:r>
+      <w:proofErr w:type="spellEnd"/>
+      <w:r>
+        <w:t xml:space="preserve">   ]----I</w:t>
+      </w:r>
+    </w:p>
+    <w:p>
+      <w:r>
+        <w:t>I------------</w:t>
+      </w:r>
+      <w:proofErr w:type="gramStart"/>
+      <w:r>
+        <w:t xml:space="preserve">[  </w:t>
+      </w:r>
+      <w:proofErr w:type="gramEnd"/>
+      <w:r>
+        <w:t xml:space="preserve">  / </w:t>
+      </w:r>
+      <w:proofErr w:type="spellStart"/>
+      <w:r>
+        <w:t>Kxxx</w:t>
+      </w:r>
+      <w:proofErr w:type="spellEnd"/>
+      <w:r>
+        <w:t xml:space="preserve"> </w:t>
+      </w:r>
+      <w:proofErr w:type="spellStart"/>
+      <w:r>
+        <w:t>Kxxx</w:t>
+      </w:r>
+      <w:proofErr w:type="spellEnd"/>
+      <w:r>
+        <w:t xml:space="preserve"> </w:t>
+      </w:r>
+      <w:proofErr w:type="spellStart"/>
+      <w:r>
+        <w:t>Wxxx</w:t>
+      </w:r>
+      <w:proofErr w:type="spellEnd"/>
+      <w:r>
+        <w:t xml:space="preserve">  ]----I</w:t>
       </w:r>
     </w:p>
     <w:p>
@@ -5809,8 +7188,13 @@
       </w:r>
     </w:p>
     <w:p>
-      <w:r>
-        <w:t>Mod (%)</w:t>
+      <w:proofErr w:type="spellStart"/>
+      <w:r>
+        <w:t>Mod</w:t>
+      </w:r>
+      <w:proofErr w:type="spellEnd"/>
+      <w:r>
+        <w:t xml:space="preserve"> (%)</w:t>
       </w:r>
     </w:p>
     <w:p/>
@@ -5821,7 +7205,15 @@
     </w:p>
     <w:p>
       <w:r>
-        <w:t>AND -&gt;  [AND = D3 K3]</w:t>
+        <w:t>AND -</w:t>
+      </w:r>
+      <w:proofErr w:type="gramStart"/>
+      <w:r>
+        <w:t>&gt;  [</w:t>
+      </w:r>
+      <w:proofErr w:type="gramEnd"/>
+      <w:r>
+        <w:t>AND = D3 K3]</w:t>
       </w:r>
     </w:p>
     <w:p>
@@ -5829,7 +7221,15 @@
         <w:t>Se D3 é igual a K3, pode-se acionar algo por exemplo.</w:t>
       </w:r>
       <w:r>
-        <w:t xml:space="preserve"> Ainda pode-se umas &gt;, &lt;, &gt;=, &lt;=,&lt;&gt; (diferente);</w:t>
+        <w:t xml:space="preserve"> Ainda pode-se umas &gt;, &lt;, &gt;=, &lt;</w:t>
+      </w:r>
+      <w:proofErr w:type="gramStart"/>
+      <w:r>
+        <w:t>=,&lt;</w:t>
+      </w:r>
+      <w:proofErr w:type="gramEnd"/>
+      <w:r>
+        <w:t>&gt; (diferente);</w:t>
       </w:r>
     </w:p>
     <w:p>
@@ -5967,7 +7367,15 @@
     </w:p>
     <w:p>
       <w:r>
-        <w:t>Dividido por 1, por ele mesmo. Não é divisível por 0, por numero negativo.</w:t>
+        <w:t xml:space="preserve">Dividido por 1, por ele mesmo. Não é divisível por 0, por </w:t>
+      </w:r>
+      <w:proofErr w:type="spellStart"/>
+      <w:r>
+        <w:t>numero</w:t>
+      </w:r>
+      <w:proofErr w:type="spellEnd"/>
+      <w:r>
+        <w:t xml:space="preserve"> negativo.</w:t>
       </w:r>
     </w:p>
     <w:p>
@@ -6054,12 +7462,36 @@
         </w:drawing>
       </w:r>
       <w:r>
-        <w:t>Fazer um contador, mas toda vez que incrementar de 1, deve-se dar uma saída caso por primo ou não. Botar pulsadores, Shit AND</w:t>
-      </w:r>
-    </w:p>
-    <w:p>
-      <w:r>
-        <w:t>POU (program Organization Unit</w:t>
+        <w:t xml:space="preserve">Fazer um contador, mas toda vez que incrementar de 1, deve-se dar uma saída caso por primo ou não. Botar pulsadores, </w:t>
+      </w:r>
+      <w:proofErr w:type="spellStart"/>
+      <w:r>
+        <w:t>Shit</w:t>
+      </w:r>
+      <w:proofErr w:type="spellEnd"/>
+      <w:r>
+        <w:t xml:space="preserve"> AND</w:t>
+      </w:r>
+    </w:p>
+    <w:p>
+      <w:r>
+        <w:t>POU (</w:t>
+      </w:r>
+      <w:proofErr w:type="spellStart"/>
+      <w:r>
+        <w:t>program</w:t>
+      </w:r>
+      <w:proofErr w:type="spellEnd"/>
+      <w:r>
+        <w:t xml:space="preserve"> </w:t>
+      </w:r>
+      <w:proofErr w:type="spellStart"/>
+      <w:r>
+        <w:t>Organization</w:t>
+      </w:r>
+      <w:proofErr w:type="spellEnd"/>
+      <w:r>
+        <w:t xml:space="preserve"> Unit</w:t>
       </w:r>
     </w:p>
     <w:p/>
@@ -6227,8 +7659,66 @@
         </w:drawing>
       </w:r>
       <w:r>
-        <w:t>Com uma FUN, pode-se criar uma função, porém só tem uma saída. Pode ser repetida. Function Blocks podem ser. Nestere (encadeado) Function block dentro de  Function block</w:t>
-      </w:r>
+        <w:t xml:space="preserve">Com uma FUN, pode-se criar uma função, porém só tem uma saída. Pode ser repetida. </w:t>
+      </w:r>
+      <w:proofErr w:type="spellStart"/>
+      <w:r>
+        <w:t>Function</w:t>
+      </w:r>
+      <w:proofErr w:type="spellEnd"/>
+      <w:r>
+        <w:t xml:space="preserve"> </w:t>
+      </w:r>
+      <w:proofErr w:type="spellStart"/>
+      <w:r>
+        <w:t>Blocks</w:t>
+      </w:r>
+      <w:proofErr w:type="spellEnd"/>
+      <w:r>
+        <w:t xml:space="preserve"> podem ser. </w:t>
+      </w:r>
+      <w:proofErr w:type="spellStart"/>
+      <w:r>
+        <w:t>Nestere</w:t>
+      </w:r>
+      <w:proofErr w:type="spellEnd"/>
+      <w:r>
+        <w:t xml:space="preserve"> (encadeado) </w:t>
+      </w:r>
+      <w:proofErr w:type="spellStart"/>
+      <w:r>
+        <w:t>Function</w:t>
+      </w:r>
+      <w:proofErr w:type="spellEnd"/>
+      <w:r>
+        <w:t xml:space="preserve"> </w:t>
+      </w:r>
+      <w:proofErr w:type="spellStart"/>
+      <w:r>
+        <w:t>block</w:t>
+      </w:r>
+      <w:proofErr w:type="spellEnd"/>
+      <w:r>
+        <w:t xml:space="preserve"> dentro </w:t>
+      </w:r>
+      <w:proofErr w:type="gramStart"/>
+      <w:r>
+        <w:t xml:space="preserve">de  </w:t>
+      </w:r>
+      <w:proofErr w:type="spellStart"/>
+      <w:r>
+        <w:t>Function</w:t>
+      </w:r>
+      <w:proofErr w:type="spellEnd"/>
+      <w:proofErr w:type="gramEnd"/>
+      <w:r>
+        <w:t xml:space="preserve"> </w:t>
+      </w:r>
+      <w:proofErr w:type="spellStart"/>
+      <w:r>
+        <w:t>block</w:t>
+      </w:r>
+      <w:proofErr w:type="spellEnd"/>
     </w:p>
     <w:p/>
     <w:p/>
@@ -6360,8 +7850,13 @@
     </w:p>
     <w:p>
       <w:r>
-        <w:t>$ está relacionado a uma string</w:t>
-      </w:r>
+        <w:t xml:space="preserve">$ está relacionado a uma </w:t>
+      </w:r>
+      <w:proofErr w:type="spellStart"/>
+      <w:r>
+        <w:t>string</w:t>
+      </w:r>
+      <w:proofErr w:type="spellEnd"/>
     </w:p>
     <w:p>
       <w:r>
@@ -6369,14 +7864,32 @@
       </w:r>
     </w:p>
     <w:p>
-      <w:r>
-        <w:t>Imput e output Labe</w:t>
+      <w:proofErr w:type="spellStart"/>
+      <w:r>
+        <w:t>Imput</w:t>
+      </w:r>
+      <w:proofErr w:type="spellEnd"/>
+      <w:r>
+        <w:t xml:space="preserve"> e output </w:t>
+      </w:r>
+      <w:proofErr w:type="spellStart"/>
+      <w:r>
+        <w:t>Labe</w:t>
       </w:r>
       <w:r>
         <w:t>l</w:t>
       </w:r>
-      <w:r>
-        <w:t>, nas figura indicada abaixo.</w:t>
+      <w:proofErr w:type="spellEnd"/>
+      <w:r>
+        <w:t xml:space="preserve">, </w:t>
+      </w:r>
+      <w:proofErr w:type="gramStart"/>
+      <w:r>
+        <w:t>nas figura indicada</w:t>
+      </w:r>
+      <w:proofErr w:type="gramEnd"/>
+      <w:r>
+        <w:t xml:space="preserve"> abaixo.</w:t>
       </w:r>
     </w:p>
     <w:p>
@@ -6610,7 +8123,23 @@
         </w:drawing>
       </w:r>
       <w:r>
-        <w:t xml:space="preserve">Para Function Blocks deve-se nomeá-las. </w:t>
+        <w:t xml:space="preserve">Para </w:t>
+      </w:r>
+      <w:proofErr w:type="spellStart"/>
+      <w:r>
+        <w:t>Function</w:t>
+      </w:r>
+      <w:proofErr w:type="spellEnd"/>
+      <w:r>
+        <w:t xml:space="preserve"> </w:t>
+      </w:r>
+      <w:proofErr w:type="spellStart"/>
+      <w:r>
+        <w:t>Blocks</w:t>
+      </w:r>
+      <w:proofErr w:type="spellEnd"/>
+      <w:r>
+        <w:t xml:space="preserve"> deve-se nomeá-las. </w:t>
       </w:r>
     </w:p>
     <w:p>
@@ -6667,7 +8196,23 @@
     </w:p>
     <w:p>
       <w:r>
-        <w:t>Lembra-se que precisamos nomear as function blocks. Pois é, por isso precisamos dar um clique duplo no nome, se for depois de inserido.</w:t>
+        <w:t xml:space="preserve">Lembra-se que precisamos nomear as </w:t>
+      </w:r>
+      <w:proofErr w:type="spellStart"/>
+      <w:r>
+        <w:t>function</w:t>
+      </w:r>
+      <w:proofErr w:type="spellEnd"/>
+      <w:r>
+        <w:t xml:space="preserve"> </w:t>
+      </w:r>
+      <w:proofErr w:type="spellStart"/>
+      <w:r>
+        <w:t>blocks</w:t>
+      </w:r>
+      <w:proofErr w:type="spellEnd"/>
+      <w:r>
+        <w:t>. Pois é, por isso precisamos dar um clique duplo no nome, se for depois de inserido.</w:t>
       </w:r>
     </w:p>
     <w:p>
@@ -6765,7 +8310,39 @@
     <w:p>
       <w:r>
         <w:lastRenderedPageBreak/>
-        <w:t>Estanciar, acessar o leque de variáveis que estão em outro Function Block, assim evita-se a necessidade de saber uma variável mas pegar o nome do Function Block como referencia.</w:t>
+        <w:t xml:space="preserve">Estanciar, acessar o leque de variáveis que estão em outro </w:t>
+      </w:r>
+      <w:proofErr w:type="spellStart"/>
+      <w:r>
+        <w:t>Function</w:t>
+      </w:r>
+      <w:proofErr w:type="spellEnd"/>
+      <w:r>
+        <w:t xml:space="preserve"> Block, assim evita-se a necessidade de saber uma </w:t>
+      </w:r>
+      <w:proofErr w:type="gramStart"/>
+      <w:r>
+        <w:t>variável</w:t>
+      </w:r>
+      <w:proofErr w:type="gramEnd"/>
+      <w:r>
+        <w:t xml:space="preserve"> mas pegar o nome do </w:t>
+      </w:r>
+      <w:proofErr w:type="spellStart"/>
+      <w:r>
+        <w:t>Function</w:t>
+      </w:r>
+      <w:proofErr w:type="spellEnd"/>
+      <w:r>
+        <w:t xml:space="preserve"> Block como </w:t>
+      </w:r>
+      <w:proofErr w:type="spellStart"/>
+      <w:r>
+        <w:t>referencia</w:t>
+      </w:r>
+      <w:proofErr w:type="spellEnd"/>
+      <w:r>
+        <w:t>.</w:t>
       </w:r>
     </w:p>
     <w:p>
@@ -7041,7 +8618,23 @@
     </w:p>
     <w:p>
       <w:r>
-        <w:t>Importante lembrar que as variáveis nas funções precisam estar consistentes, como por exemplo, a variável nome da function block não pode ser a mesma usada na saída, já que são tipos diferentes.</w:t>
+        <w:t xml:space="preserve">Importante lembrar que as variáveis nas funções precisam estar consistentes, como por exemplo, a variável nome da </w:t>
+      </w:r>
+      <w:proofErr w:type="spellStart"/>
+      <w:r>
+        <w:t>function</w:t>
+      </w:r>
+      <w:proofErr w:type="spellEnd"/>
+      <w:r>
+        <w:t xml:space="preserve"> </w:t>
+      </w:r>
+      <w:proofErr w:type="spellStart"/>
+      <w:r>
+        <w:t>block</w:t>
+      </w:r>
+      <w:proofErr w:type="spellEnd"/>
+      <w:r>
+        <w:t xml:space="preserve"> não pode ser a mesma usada na saída, já que são tipos diferentes.</w:t>
       </w:r>
     </w:p>
     <w:p/>
@@ -7057,8 +8650,45 @@
       </w:r>
     </w:p>
     <w:p>
-      <w:r>
-        <w:t>PLCopen – coding guidelines version 1.0 pg 18</w:t>
+      <w:proofErr w:type="spellStart"/>
+      <w:r>
+        <w:t>PLCopen</w:t>
+      </w:r>
+      <w:proofErr w:type="spellEnd"/>
+      <w:r>
+        <w:t xml:space="preserve"> – </w:t>
+      </w:r>
+      <w:proofErr w:type="spellStart"/>
+      <w:r>
+        <w:t>coding</w:t>
+      </w:r>
+      <w:proofErr w:type="spellEnd"/>
+      <w:r>
+        <w:t xml:space="preserve"> </w:t>
+      </w:r>
+      <w:proofErr w:type="spellStart"/>
+      <w:r>
+        <w:t>guidelines</w:t>
+      </w:r>
+      <w:proofErr w:type="spellEnd"/>
+      <w:r>
+        <w:t xml:space="preserve"> </w:t>
+      </w:r>
+      <w:proofErr w:type="spellStart"/>
+      <w:r>
+        <w:t>version</w:t>
+      </w:r>
+      <w:proofErr w:type="spellEnd"/>
+      <w:r>
+        <w:t xml:space="preserve"> 1.0 </w:t>
+      </w:r>
+      <w:proofErr w:type="spellStart"/>
+      <w:r>
+        <w:t>pg</w:t>
+      </w:r>
+      <w:proofErr w:type="spellEnd"/>
+      <w:r>
+        <w:t xml:space="preserve"> 18</w:t>
       </w:r>
     </w:p>
     <w:p>
@@ -7127,9 +8757,11 @@
                                   <w:tcW w:w="1534" w:type="dxa"/>
                                 </w:tcPr>
                                 <w:p>
+                                  <w:proofErr w:type="spellStart"/>
                                   <w:r>
                                     <w:t>Imput</w:t>
                                   </w:r>
+                                  <w:proofErr w:type="spellEnd"/>
                                 </w:p>
                               </w:tc>
                               <w:tc>
@@ -7149,9 +8781,19 @@
                                   <w:tcW w:w="1534" w:type="dxa"/>
                                 </w:tcPr>
                                 <w:p>
+                                  <w:proofErr w:type="spellStart"/>
                                   <w:r>
-                                    <w:t>Lx var name</w:t>
+                                    <w:t>Lx</w:t>
                                   </w:r>
+                                  <w:proofErr w:type="spellEnd"/>
+                                  <w:r>
+                                    <w:t xml:space="preserve"> var </w:t>
+                                  </w:r>
+                                  <w:proofErr w:type="spellStart"/>
+                                  <w:r>
+                                    <w:t>name</w:t>
+                                  </w:r>
+                                  <w:proofErr w:type="spellEnd"/>
                                 </w:p>
                               </w:tc>
                               <w:tc>
@@ -7160,8 +8802,13 @@
                                 </w:tcPr>
                                 <w:p>
                                   <w:r>
-                                    <w:t>A x var name</w:t>
+                                    <w:t xml:space="preserve">A x var </w:t>
                                   </w:r>
+                                  <w:proofErr w:type="spellStart"/>
+                                  <w:r>
+                                    <w:t>name</w:t>
+                                  </w:r>
+                                  <w:proofErr w:type="spellEnd"/>
                                 </w:p>
                               </w:tc>
                             </w:tr>
@@ -7218,8 +8865,13 @@
                                 </w:tcPr>
                                 <w:p>
                                   <w:r>
-                                    <w:t>‘g_xVarGlobal</w:t>
+                                    <w:t>‘</w:t>
                                   </w:r>
+                                  <w:proofErr w:type="spellStart"/>
+                                  <w:r>
+                                    <w:t>g_xVarGlobal</w:t>
+                                  </w:r>
+                                  <w:proofErr w:type="spellEnd"/>
                                 </w:p>
                               </w:tc>
                               <w:tc>
@@ -7236,8 +8888,13 @@
                                 </w:tcPr>
                                 <w:p>
                                   <w:r>
-                                    <w:t>‘g_ConstvarGlobal</w:t>
+                                    <w:t>‘</w:t>
                                   </w:r>
+                                  <w:proofErr w:type="spellStart"/>
+                                  <w:r>
+                                    <w:t>g_ConstvarGlobal</w:t>
+                                  </w:r>
+                                  <w:proofErr w:type="spellEnd"/>
                                 </w:p>
                               </w:tc>
                               <w:tc>
@@ -7282,11 +8939,7 @@
           </mc:Choice>
           <mc:Fallback>
             <w:pict>
-              <v:shapetype w14:anchorId="7FD0C1B9" id="_x0000_t202" coordsize="21600,21600" o:spt="202" path="m,l,21600r21600,l21600,xe">
-                <v:stroke joinstyle="miter"/>
-                <v:path gradientshapeok="t" o:connecttype="rect"/>
-              </v:shapetype>
-              <v:shape id="_x0000_s1054" type="#_x0000_t202" style="position:absolute;margin-left:209.95pt;margin-top:.65pt;width:185.9pt;height:187.3pt;z-index:251778048;visibility:visible;mso-wrap-style:square;mso-width-percent:400;mso-height-percent:0;mso-wrap-distance-left:9pt;mso-wrap-distance-top:3.6pt;mso-wrap-distance-right:9pt;mso-wrap-distance-bottom:3.6pt;mso-position-horizontal:absolute;mso-position-horizontal-relative:text;mso-position-vertical:absolute;mso-position-vertical-relative:text;mso-width-percent:400;mso-height-percent:0;mso-width-relative:margin;mso-height-relative:margin;v-text-anchor:top" o:gfxdata="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" stroked="f">
+              <v:shape w14:anchorId="7FD0C1B9" id="_x0000_s1054" type="#_x0000_t202" style="position:absolute;margin-left:209.95pt;margin-top:.65pt;width:185.9pt;height:187.3pt;z-index:251778048;visibility:visible;mso-wrap-style:square;mso-width-percent:400;mso-height-percent:0;mso-wrap-distance-left:9pt;mso-wrap-distance-top:3.6pt;mso-wrap-distance-right:9pt;mso-wrap-distance-bottom:3.6pt;mso-position-horizontal:absolute;mso-position-horizontal-relative:text;mso-position-vertical:absolute;mso-position-vertical-relative:text;mso-width-percent:400;mso-height-percent:0;mso-width-relative:margin;mso-height-relative:margin;v-text-anchor:top" o:gfxdata="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" stroked="f">
                 <v:textbox>
                   <w:txbxContent>
                     <w:p/>
@@ -7306,9 +8959,11 @@
                             <w:tcW w:w="1534" w:type="dxa"/>
                           </w:tcPr>
                           <w:p>
+                            <w:proofErr w:type="spellStart"/>
                             <w:r>
                               <w:t>Imput</w:t>
                             </w:r>
+                            <w:proofErr w:type="spellEnd"/>
                           </w:p>
                         </w:tc>
                         <w:tc>
@@ -7328,9 +8983,19 @@
                             <w:tcW w:w="1534" w:type="dxa"/>
                           </w:tcPr>
                           <w:p>
+                            <w:proofErr w:type="spellStart"/>
                             <w:r>
-                              <w:t>Lx var name</w:t>
+                              <w:t>Lx</w:t>
                             </w:r>
+                            <w:proofErr w:type="spellEnd"/>
+                            <w:r>
+                              <w:t xml:space="preserve"> var </w:t>
+                            </w:r>
+                            <w:proofErr w:type="spellStart"/>
+                            <w:r>
+                              <w:t>name</w:t>
+                            </w:r>
+                            <w:proofErr w:type="spellEnd"/>
                           </w:p>
                         </w:tc>
                         <w:tc>
@@ -7339,8 +9004,13 @@
                           </w:tcPr>
                           <w:p>
                             <w:r>
-                              <w:t>A x var name</w:t>
+                              <w:t xml:space="preserve">A x var </w:t>
                             </w:r>
+                            <w:proofErr w:type="spellStart"/>
+                            <w:r>
+                              <w:t>name</w:t>
+                            </w:r>
+                            <w:proofErr w:type="spellEnd"/>
                           </w:p>
                         </w:tc>
                       </w:tr>
@@ -7397,8 +9067,13 @@
                           </w:tcPr>
                           <w:p>
                             <w:r>
-                              <w:t>‘g_xVarGlobal</w:t>
+                              <w:t>‘</w:t>
                             </w:r>
+                            <w:proofErr w:type="spellStart"/>
+                            <w:r>
+                              <w:t>g_xVarGlobal</w:t>
+                            </w:r>
+                            <w:proofErr w:type="spellEnd"/>
                           </w:p>
                         </w:tc>
                         <w:tc>
@@ -7415,8 +9090,13 @@
                           </w:tcPr>
                           <w:p>
                             <w:r>
-                              <w:t>‘g_ConstvarGlobal</w:t>
+                              <w:t>‘</w:t>
                             </w:r>
+                            <w:proofErr w:type="spellStart"/>
+                            <w:r>
+                              <w:t>g_ConstvarGlobal</w:t>
+                            </w:r>
+                            <w:proofErr w:type="spellEnd"/>
                           </w:p>
                         </w:tc>
                         <w:tc>
@@ -7470,8 +9150,13 @@
           </w:tcPr>
           <w:p>
             <w:r>
-              <w:t>Data type</w:t>
+              <w:t xml:space="preserve">Data </w:t>
             </w:r>
+            <w:proofErr w:type="spellStart"/>
+            <w:r>
+              <w:t>type</w:t>
+            </w:r>
+            <w:proofErr w:type="spellEnd"/>
           </w:p>
         </w:tc>
         <w:tc>
@@ -7491,9 +9176,11 @@
             <w:tcW w:w="2689" w:type="dxa"/>
           </w:tcPr>
           <w:p>
+            <w:proofErr w:type="spellStart"/>
             <w:r>
               <w:t>Bool</w:t>
             </w:r>
+            <w:proofErr w:type="spellEnd"/>
           </w:p>
         </w:tc>
         <w:tc>
@@ -7513,8 +9200,21 @@
             <w:tcW w:w="2689" w:type="dxa"/>
           </w:tcPr>
           <w:p>
+            <w:proofErr w:type="spellStart"/>
             <w:r>
-              <w:t>Sint (Short Interger – metade de um inteiro) Byte</w:t>
+              <w:t>Sint</w:t>
+            </w:r>
+            <w:proofErr w:type="spellEnd"/>
+            <w:r>
+              <w:t xml:space="preserve"> (Short </w:t>
+            </w:r>
+            <w:proofErr w:type="spellStart"/>
+            <w:r>
+              <w:t>Interger</w:t>
+            </w:r>
+            <w:proofErr w:type="spellEnd"/>
+            <w:r>
+              <w:t xml:space="preserve"> – metade de um inteiro) Byte</w:t>
             </w:r>
           </w:p>
         </w:tc>
@@ -7535,9 +9235,11 @@
             <w:tcW w:w="2689" w:type="dxa"/>
           </w:tcPr>
           <w:p>
+            <w:proofErr w:type="spellStart"/>
             <w:r>
               <w:t>Int</w:t>
             </w:r>
+            <w:proofErr w:type="spellEnd"/>
           </w:p>
         </w:tc>
         <w:tc>
@@ -7557,9 +9259,11 @@
             <w:tcW w:w="2689" w:type="dxa"/>
           </w:tcPr>
           <w:p>
+            <w:proofErr w:type="spellStart"/>
             <w:r>
               <w:t>DInt</w:t>
             </w:r>
+            <w:proofErr w:type="spellEnd"/>
           </w:p>
         </w:tc>
         <w:tc>
@@ -7567,9 +9271,11 @@
             <w:tcW w:w="992" w:type="dxa"/>
           </w:tcPr>
           <w:p>
+            <w:proofErr w:type="spellStart"/>
             <w:r>
               <w:t>di</w:t>
             </w:r>
+            <w:proofErr w:type="spellEnd"/>
           </w:p>
         </w:tc>
       </w:tr>
@@ -7601,9 +9307,11 @@
             <w:tcW w:w="2689" w:type="dxa"/>
           </w:tcPr>
           <w:p>
+            <w:proofErr w:type="spellStart"/>
             <w:r>
               <w:t>String</w:t>
             </w:r>
+            <w:proofErr w:type="spellEnd"/>
           </w:p>
         </w:tc>
         <w:tc>
@@ -7623,9 +9331,11 @@
             <w:tcW w:w="2689" w:type="dxa"/>
           </w:tcPr>
           <w:p>
+            <w:proofErr w:type="spellStart"/>
             <w:r>
               <w:t>Struct</w:t>
             </w:r>
+            <w:proofErr w:type="spellEnd"/>
           </w:p>
         </w:tc>
         <w:tc>
@@ -7645,9 +9355,11 @@
             <w:tcW w:w="2689" w:type="dxa"/>
           </w:tcPr>
           <w:p>
+            <w:proofErr w:type="spellStart"/>
             <w:r>
               <w:t>Function</w:t>
             </w:r>
+            <w:proofErr w:type="spellEnd"/>
           </w:p>
         </w:tc>
         <w:tc>
@@ -7667,8 +9379,13 @@
             <w:tcW w:w="2689" w:type="dxa"/>
           </w:tcPr>
           <w:p>
+            <w:proofErr w:type="spellStart"/>
             <w:r>
-              <w:t>Function Block</w:t>
+              <w:t>Function</w:t>
+            </w:r>
+            <w:proofErr w:type="spellEnd"/>
+            <w:r>
+              <w:t xml:space="preserve"> Block</w:t>
             </w:r>
           </w:p>
         </w:tc>
@@ -7677,9 +9394,11 @@
             <w:tcW w:w="992" w:type="dxa"/>
           </w:tcPr>
           <w:p>
+            <w:proofErr w:type="spellStart"/>
             <w:r>
               <w:t>Fb</w:t>
             </w:r>
+            <w:proofErr w:type="spellEnd"/>
           </w:p>
         </w:tc>
       </w:tr>
@@ -7741,27 +9460,155 @@
     </w:p>
     <w:p>
       <w:r>
-        <w:t>Novamente abrindo um projeto do tipo Structured, na aba global indicada acima, selecionamos a classe.</w:t>
-      </w:r>
-    </w:p>
-    <w:p>
-      <w:r>
-        <w:t>Cada caractere indicado em um passo computacional é um bite. Utilizar a tabela ask.</w:t>
-      </w:r>
-    </w:p>
-    <w:p>
-      <w:r>
-        <w:t xml:space="preserve">A modbus não trabalha com caractere. Para converter deve-se usar um hexadecimal, apoiando-se num vetor de 2 bites por exemplo, aponta-se para a modbus e ele irá receber em hexadecimal. Caso queria fazer string deve-se comprar na tabela, no final da função tem-se a string. Por fim deve-se contatenar. Se for trabalhar com string deve-seusar uma outra plataforma. </w:t>
-      </w:r>
-    </w:p>
-    <w:p>
-      <w:r>
-        <w:t>Como diferenciar o timer do time. O timer não deixa de ser um tipo de dado, mas no caso para temporizador, no caso em um function block. T On e T On estudado anteriormente. O Time no caso é um dado que precisa ser especificado como: Time (T#10s)</w:t>
-      </w:r>
-    </w:p>
-    <w:p>
-      <w:r>
-        <w:t>Para chegar na janela Data Type Selection clicar no quadrado marcado de amarelo.</w:t>
+        <w:t xml:space="preserve">Novamente abrindo um projeto do tipo </w:t>
+      </w:r>
+      <w:proofErr w:type="spellStart"/>
+      <w:r>
+        <w:t>Structured</w:t>
+      </w:r>
+      <w:proofErr w:type="spellEnd"/>
+      <w:r>
+        <w:t>, na aba global indicada acima, selecionamos a classe.</w:t>
+      </w:r>
+    </w:p>
+    <w:p>
+      <w:r>
+        <w:t xml:space="preserve">Cada caractere indicado em um passo computacional é um </w:t>
+      </w:r>
+      <w:proofErr w:type="spellStart"/>
+      <w:r>
+        <w:t>bite</w:t>
+      </w:r>
+      <w:proofErr w:type="spellEnd"/>
+      <w:r>
+        <w:t xml:space="preserve">. Utilizar a tabela </w:t>
+      </w:r>
+      <w:proofErr w:type="spellStart"/>
+      <w:r>
+        <w:t>ask</w:t>
+      </w:r>
+      <w:proofErr w:type="spellEnd"/>
+      <w:r>
+        <w:t>.</w:t>
+      </w:r>
+    </w:p>
+    <w:p>
+      <w:r>
+        <w:t xml:space="preserve">A </w:t>
+      </w:r>
+      <w:proofErr w:type="spellStart"/>
+      <w:r>
+        <w:t>modbus</w:t>
+      </w:r>
+      <w:proofErr w:type="spellEnd"/>
+      <w:r>
+        <w:t xml:space="preserve"> não trabalha com caractere. Para converter deve-se usar um hexadecimal, apoiando-se num vetor de 2 bites por exemplo, aponta-se para a </w:t>
+      </w:r>
+      <w:proofErr w:type="spellStart"/>
+      <w:r>
+        <w:t>modbus</w:t>
+      </w:r>
+      <w:proofErr w:type="spellEnd"/>
+      <w:r>
+        <w:t xml:space="preserve"> e ele irá receber em hexadecimal. Caso queria fazer </w:t>
+      </w:r>
+      <w:proofErr w:type="spellStart"/>
+      <w:r>
+        <w:t>string</w:t>
+      </w:r>
+      <w:proofErr w:type="spellEnd"/>
+      <w:r>
+        <w:t xml:space="preserve"> deve-se comprar na tabela, no final da função tem-se a </w:t>
+      </w:r>
+      <w:proofErr w:type="spellStart"/>
+      <w:r>
+        <w:t>string</w:t>
+      </w:r>
+      <w:proofErr w:type="spellEnd"/>
+      <w:r>
+        <w:t xml:space="preserve">. Por fim deve-se </w:t>
+      </w:r>
+      <w:proofErr w:type="spellStart"/>
+      <w:r>
+        <w:t>contatenar</w:t>
+      </w:r>
+      <w:proofErr w:type="spellEnd"/>
+      <w:r>
+        <w:t xml:space="preserve">. Se for trabalhar com </w:t>
+      </w:r>
+      <w:proofErr w:type="spellStart"/>
+      <w:r>
+        <w:t>string</w:t>
+      </w:r>
+      <w:proofErr w:type="spellEnd"/>
+      <w:r>
+        <w:t xml:space="preserve"> </w:t>
+      </w:r>
+      <w:proofErr w:type="spellStart"/>
+      <w:r>
+        <w:t>deve-seusar</w:t>
+      </w:r>
+      <w:proofErr w:type="spellEnd"/>
+      <w:r>
+        <w:t xml:space="preserve"> uma outra plataforma. </w:t>
+      </w:r>
+    </w:p>
+    <w:p>
+      <w:r>
+        <w:t xml:space="preserve">Como diferenciar o timer do time. O timer não deixa de ser um tipo de dado, mas no caso para temporizador, no caso em um </w:t>
+      </w:r>
+      <w:proofErr w:type="spellStart"/>
+      <w:r>
+        <w:t>function</w:t>
+      </w:r>
+      <w:proofErr w:type="spellEnd"/>
+      <w:r>
+        <w:t xml:space="preserve"> </w:t>
+      </w:r>
+      <w:proofErr w:type="spellStart"/>
+      <w:r>
+        <w:t>block</w:t>
+      </w:r>
+      <w:proofErr w:type="spellEnd"/>
+      <w:r>
+        <w:t xml:space="preserve">. T </w:t>
+      </w:r>
+      <w:proofErr w:type="spellStart"/>
+      <w:r>
+        <w:t>On</w:t>
+      </w:r>
+      <w:proofErr w:type="spellEnd"/>
+      <w:r>
+        <w:t xml:space="preserve"> e T </w:t>
+      </w:r>
+      <w:proofErr w:type="spellStart"/>
+      <w:r>
+        <w:t>On</w:t>
+      </w:r>
+      <w:proofErr w:type="spellEnd"/>
+      <w:r>
+        <w:t xml:space="preserve"> estudado anteriormente. O Time no caso é um dado que precisa ser especificado como: Time (T#10s)</w:t>
+      </w:r>
+    </w:p>
+    <w:p>
+      <w:r>
+        <w:t xml:space="preserve">Para chegar na janela Data </w:t>
+      </w:r>
+      <w:proofErr w:type="spellStart"/>
+      <w:r>
+        <w:t>Type</w:t>
+      </w:r>
+      <w:proofErr w:type="spellEnd"/>
+      <w:r>
+        <w:t xml:space="preserve"> </w:t>
+      </w:r>
+      <w:proofErr w:type="spellStart"/>
+      <w:r>
+        <w:t>Selection</w:t>
+      </w:r>
+      <w:proofErr w:type="spellEnd"/>
+      <w:r>
+        <w:t xml:space="preserve"> clicar no quadrado marcado de amarelo.</w:t>
       </w:r>
     </w:p>
     <w:p>
@@ -7943,9 +9790,11 @@
           <w:numId w:val="9"/>
         </w:numPr>
       </w:pPr>
+      <w:proofErr w:type="spellStart"/>
       <w:r>
         <w:t>Array</w:t>
       </w:r>
+      <w:proofErr w:type="spellEnd"/>
     </w:p>
     <w:p>
       <w:r>
@@ -8095,7 +9944,23 @@
         </w:drawing>
       </w:r>
       <w:r>
-        <w:t xml:space="preserve"> Clique com o  botão direito em FB/FUN, depois em Add New Data.</w:t>
+        <w:t xml:space="preserve"> Clique com </w:t>
+      </w:r>
+      <w:proofErr w:type="gramStart"/>
+      <w:r>
+        <w:t>o  botão</w:t>
+      </w:r>
+      <w:proofErr w:type="gramEnd"/>
+      <w:r>
+        <w:t xml:space="preserve"> direito em FB/FUN, depois em </w:t>
+      </w:r>
+      <w:proofErr w:type="spellStart"/>
+      <w:r>
+        <w:t>Add</w:t>
+      </w:r>
+      <w:proofErr w:type="spellEnd"/>
+      <w:r>
+        <w:t xml:space="preserve"> New Data.</w:t>
       </w:r>
     </w:p>
     <w:p>
@@ -8189,8 +10054,13 @@
       </w:r>
     </w:p>
     <w:p>
-      <w:r>
-        <w:t>Enable (Habilitar) é a primeira que se colocar.</w:t>
+      <w:proofErr w:type="spellStart"/>
+      <w:r>
+        <w:t>Enable</w:t>
+      </w:r>
+      <w:proofErr w:type="spellEnd"/>
+      <w:r>
+        <w:t xml:space="preserve"> (Habilitar) é a primeira que se colocar.</w:t>
       </w:r>
     </w:p>
     <w:p>
@@ -8242,7 +10112,31 @@
     </w:p>
     <w:p>
       <w:r>
-        <w:t>Clicando-se duas vezes em alguma das “entrada” das function block somos levados a Standard</w:t>
+        <w:t xml:space="preserve">Clicando-se duas vezes em alguma </w:t>
+      </w:r>
+      <w:proofErr w:type="gramStart"/>
+      <w:r>
+        <w:t>das “entrada”</w:t>
+      </w:r>
+      <w:proofErr w:type="gramEnd"/>
+      <w:r>
+        <w:t xml:space="preserve"> das </w:t>
+      </w:r>
+      <w:proofErr w:type="spellStart"/>
+      <w:r>
+        <w:t>function</w:t>
+      </w:r>
+      <w:proofErr w:type="spellEnd"/>
+      <w:r>
+        <w:t xml:space="preserve"> </w:t>
+      </w:r>
+      <w:proofErr w:type="spellStart"/>
+      <w:r>
+        <w:t>block</w:t>
+      </w:r>
+      <w:proofErr w:type="spellEnd"/>
+      <w:r>
+        <w:t xml:space="preserve"> somos levados a Standard</w:t>
       </w:r>
     </w:p>
     <w:p>
@@ -8307,7 +10201,15 @@
         <w:t>o</w:t>
       </w:r>
       <w:r>
-        <w:t xml:space="preserve"> a função para somar 2 elementos. A função deve ser algo “general “ (generalizado)</w:t>
+        <w:t xml:space="preserve"> a função para somar 2 elementos. A função deve ser algo “general </w:t>
+      </w:r>
+      <w:proofErr w:type="gramStart"/>
+      <w:r>
+        <w:t>“ (</w:t>
+      </w:r>
+      <w:proofErr w:type="gramEnd"/>
+      <w:r>
+        <w:t>generalizado)</w:t>
       </w:r>
       <w:r>
         <w:t xml:space="preserve">. </w:t>
@@ -8357,7 +10259,23 @@
     </w:p>
     <w:p>
       <w:r>
-        <w:t>Denote que Word (Signed) são variáveis numéricas, enquanto que Unsigned são numéricas que funcionam como o valor absoluto, “sem zero”?</w:t>
+        <w:t>Denote que Word (</w:t>
+      </w:r>
+      <w:proofErr w:type="spellStart"/>
+      <w:r>
+        <w:t>Signed</w:t>
+      </w:r>
+      <w:proofErr w:type="spellEnd"/>
+      <w:r>
+        <w:t xml:space="preserve">) são variáveis numéricas, enquanto que </w:t>
+      </w:r>
+      <w:proofErr w:type="spellStart"/>
+      <w:r>
+        <w:t>Unsigned</w:t>
+      </w:r>
+      <w:proofErr w:type="spellEnd"/>
+      <w:r>
+        <w:t xml:space="preserve"> são numéricas que funcionam como o valor absoluto, “sem zero”?</w:t>
       </w:r>
     </w:p>
     <w:p>
@@ -8474,7 +10392,15 @@
         </w:drawing>
       </w:r>
       <w:r>
-        <w:t>Agora criando uma Function Block</w:t>
+        <w:t xml:space="preserve">Agora criando uma </w:t>
+      </w:r>
+      <w:proofErr w:type="spellStart"/>
+      <w:r>
+        <w:t>Function</w:t>
+      </w:r>
+      <w:proofErr w:type="spellEnd"/>
+      <w:r>
+        <w:t xml:space="preserve"> Block</w:t>
       </w:r>
     </w:p>
     <w:p>
@@ -8537,8 +10463,37 @@
       <w:pPr>
         <w:ind w:left="360"/>
       </w:pPr>
-      <w:r>
-        <w:t xml:space="preserve">Function Blocks não precisam ter saídas, controlar algo mas sem precisar de uma saída. Por isso, o VaRINOut que poderia ser “variável referência”. Ela seria devolvida no mesmo ponto, mesma posição, sem uma saída (para quem trabalhou com C, C++). </w:t>
+      <w:proofErr w:type="spellStart"/>
+      <w:r>
+        <w:t>Function</w:t>
+      </w:r>
+      <w:proofErr w:type="spellEnd"/>
+      <w:r>
+        <w:t xml:space="preserve"> </w:t>
+      </w:r>
+      <w:proofErr w:type="spellStart"/>
+      <w:r>
+        <w:t>Blocks</w:t>
+      </w:r>
+      <w:proofErr w:type="spellEnd"/>
+      <w:r>
+        <w:t xml:space="preserve"> não precisam ter saídas, controlar </w:t>
+      </w:r>
+      <w:proofErr w:type="gramStart"/>
+      <w:r>
+        <w:t>algo</w:t>
+      </w:r>
+      <w:proofErr w:type="gramEnd"/>
+      <w:r>
+        <w:t xml:space="preserve"> mas sem precisar de uma saída. Por isso, o </w:t>
+      </w:r>
+      <w:proofErr w:type="spellStart"/>
+      <w:r>
+        <w:t>VaRINOut</w:t>
+      </w:r>
+      <w:proofErr w:type="spellEnd"/>
+      <w:r>
+        <w:t xml:space="preserve"> que poderia ser “variável referência”. Ela seria devolvida no mesmo ponto, mesma posição, sem uma saída (para quem trabalhou com C, C++). </w:t>
       </w:r>
     </w:p>
     <w:p>
@@ -8636,11 +10591,34 @@
     <w:p>
       <w:r>
         <w:lastRenderedPageBreak/>
-        <w:t>Desafio 4 operações, e os semáforos em uma function block de mesma lógica.</w:t>
+        <w:t xml:space="preserve">Desafio 4 operações, e os semáforos em uma </w:t>
+      </w:r>
+      <w:proofErr w:type="spellStart"/>
+      <w:r>
+        <w:t>function</w:t>
+      </w:r>
+      <w:proofErr w:type="spellEnd"/>
+      <w:r>
+        <w:t xml:space="preserve"> </w:t>
+      </w:r>
+      <w:proofErr w:type="spellStart"/>
+      <w:r>
+        <w:t>block</w:t>
+      </w:r>
+      <w:proofErr w:type="spellEnd"/>
+      <w:r>
+        <w:t xml:space="preserve"> de mesma </w:t>
+      </w:r>
+      <w:proofErr w:type="spellStart"/>
+      <w:proofErr w:type="gramStart"/>
+      <w:r>
+        <w:t>lógica.</w:t>
       </w:r>
       <w:r>
         <w:t>i</w:t>
       </w:r>
+      <w:proofErr w:type="spellEnd"/>
+      <w:proofErr w:type="gramEnd"/>
     </w:p>
     <w:p>
       <w:r>
@@ -8654,6 +10632,248 @@
     </w:p>
     <w:p>
       <w:r>
+        <w:rPr>
+          <w:noProof/>
+        </w:rPr>
+        <mc:AlternateContent>
+          <mc:Choice Requires="wps">
+            <w:drawing>
+              <wp:anchor distT="0" distB="0" distL="114300" distR="114300" simplePos="0" relativeHeight="251784192" behindDoc="0" locked="0" layoutInCell="1" allowOverlap="1" wp14:anchorId="63FDC81D" wp14:editId="58E3B799">
+                <wp:simplePos x="0" y="0"/>
+                <wp:positionH relativeFrom="column">
+                  <wp:posOffset>2533015</wp:posOffset>
+                </wp:positionH>
+                <wp:positionV relativeFrom="paragraph">
+                  <wp:posOffset>78740</wp:posOffset>
+                </wp:positionV>
+                <wp:extent cx="1524000" cy="501650"/>
+                <wp:effectExtent l="38100" t="0" r="19050" b="88900"/>
+                <wp:wrapNone/>
+                <wp:docPr id="148589815" name="Conector: Angulado 1"/>
+                <wp:cNvGraphicFramePr/>
+                <a:graphic xmlns:a="http://schemas.openxmlformats.org/drawingml/2006/main">
+                  <a:graphicData uri="http://schemas.microsoft.com/office/word/2010/wordprocessingShape">
+                    <wps:wsp>
+                      <wps:cNvCnPr/>
+                      <wps:spPr>
+                        <a:xfrm flipH="1">
+                          <a:off x="0" y="0"/>
+                          <a:ext cx="1524000" cy="501650"/>
+                        </a:xfrm>
+                        <a:prstGeom prst="bentConnector3">
+                          <a:avLst>
+                            <a:gd name="adj1" fmla="val 89604"/>
+                          </a:avLst>
+                        </a:prstGeom>
+                        <a:ln>
+                          <a:tailEnd type="triangle"/>
+                        </a:ln>
+                      </wps:spPr>
+                      <wps:style>
+                        <a:lnRef idx="1">
+                          <a:schemeClr val="accent1"/>
+                        </a:lnRef>
+                        <a:fillRef idx="0">
+                          <a:schemeClr val="accent1"/>
+                        </a:fillRef>
+                        <a:effectRef idx="0">
+                          <a:schemeClr val="accent1"/>
+                        </a:effectRef>
+                        <a:fontRef idx="minor">
+                          <a:schemeClr val="tx1"/>
+                        </a:fontRef>
+                      </wps:style>
+                      <wps:bodyPr/>
+                    </wps:wsp>
+                  </a:graphicData>
+                </a:graphic>
+                <wp14:sizeRelH relativeFrom="margin">
+                  <wp14:pctWidth>0</wp14:pctWidth>
+                </wp14:sizeRelH>
+                <wp14:sizeRelV relativeFrom="margin">
+                  <wp14:pctHeight>0</wp14:pctHeight>
+                </wp14:sizeRelV>
+              </wp:anchor>
+            </w:drawing>
+          </mc:Choice>
+          <mc:Fallback>
+            <w:pict>
+              <v:shapetype w14:anchorId="7D2C54A1" id="_x0000_t34" coordsize="21600,21600" o:spt="34" o:oned="t" adj="10800" path="m,l@0,0@0,21600,21600,21600e" filled="f">
+                <v:stroke joinstyle="miter"/>
+                <v:formulas>
+                  <v:f eqn="val #0"/>
+                </v:formulas>
+                <v:path arrowok="t" fillok="f" o:connecttype="none"/>
+                <v:handles>
+                  <v:h position="#0,center"/>
+                </v:handles>
+                <o:lock v:ext="edit" shapetype="t"/>
+              </v:shapetype>
+              <v:shape id="Conector: Angulado 1" o:spid="_x0000_s1026" type="#_x0000_t34" style="position:absolute;margin-left:199.45pt;margin-top:6.2pt;width:120pt;height:39.5pt;flip:x;z-index:251784192;visibility:visible;mso-wrap-style:square;mso-width-percent:0;mso-height-percent:0;mso-wrap-distance-left:9pt;mso-wrap-distance-top:0;mso-wrap-distance-right:9pt;mso-wrap-distance-bottom:0;mso-position-horizontal:absolute;mso-position-horizontal-relative:text;mso-position-vertical:absolute;mso-position-vertical-relative:text;mso-width-percent:0;mso-height-percent:0;mso-width-relative:margin;mso-height-relative:margin" o:gfxdata="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" adj="19354" strokecolor="#4472c4 [3204]" strokeweight=".5pt">
+                <v:stroke endarrow="block"/>
+              </v:shape>
+            </w:pict>
+          </mc:Fallback>
+        </mc:AlternateContent>
+      </w:r>
+      <w:r>
+        <w:rPr>
+          <w:noProof/>
+        </w:rPr>
+        <mc:AlternateContent>
+          <mc:Choice Requires="wps">
+            <w:drawing>
+              <wp:anchor distT="45720" distB="45720" distL="114300" distR="114300" simplePos="0" relativeHeight="251783168" behindDoc="0" locked="0" layoutInCell="1" allowOverlap="1" wp14:anchorId="5C45C684" wp14:editId="00C1ACDC">
+                <wp:simplePos x="0" y="0"/>
+                <wp:positionH relativeFrom="column">
+                  <wp:posOffset>3023235</wp:posOffset>
+                </wp:positionH>
+                <wp:positionV relativeFrom="paragraph">
+                  <wp:posOffset>106680</wp:posOffset>
+                </wp:positionV>
+                <wp:extent cx="2360930" cy="1404620"/>
+                <wp:effectExtent l="0" t="0" r="22860" b="11430"/>
+                <wp:wrapSquare wrapText="bothSides"/>
+                <wp:docPr id="217" name="Caixa de Texto 2"/>
+                <wp:cNvGraphicFramePr>
+                  <a:graphicFrameLocks xmlns:a="http://schemas.openxmlformats.org/drawingml/2006/main"/>
+                </wp:cNvGraphicFramePr>
+                <a:graphic xmlns:a="http://schemas.openxmlformats.org/drawingml/2006/main">
+                  <a:graphicData uri="http://schemas.microsoft.com/office/word/2010/wordprocessingShape">
+                    <wps:wsp>
+                      <wps:cNvSpPr txBox="1">
+                        <a:spLocks noChangeArrowheads="1"/>
+                      </wps:cNvSpPr>
+                      <wps:spPr bwMode="auto">
+                        <a:xfrm>
+                          <a:off x="0" y="0"/>
+                          <a:ext cx="2360930" cy="1404620"/>
+                        </a:xfrm>
+                        <a:prstGeom prst="rect">
+                          <a:avLst/>
+                        </a:prstGeom>
+                        <a:solidFill>
+                          <a:srgbClr val="FFFFFF"/>
+                        </a:solidFill>
+                        <a:ln w="9525">
+                          <a:solidFill>
+                            <a:srgbClr val="000000"/>
+                          </a:solidFill>
+                          <a:miter lim="800000"/>
+                          <a:headEnd/>
+                          <a:tailEnd/>
+                        </a:ln>
+                      </wps:spPr>
+                      <wps:txbx>
+                        <w:txbxContent>
+                          <w:p>
+                            <w:r>
+                              <w:t xml:space="preserve">Deve-se criar em </w:t>
+                            </w:r>
+                            <w:proofErr w:type="spellStart"/>
+                            <w:r>
+                              <w:t>Scan</w:t>
+                            </w:r>
+                            <w:proofErr w:type="spellEnd"/>
+                            <w:r>
+                              <w:t xml:space="preserve"> </w:t>
+                            </w:r>
+                            <w:proofErr w:type="spellStart"/>
+                            <w:r>
+                              <w:t>Program</w:t>
+                            </w:r>
+                            <w:proofErr w:type="spellEnd"/>
+                            <w:r>
+                              <w:t xml:space="preserve"> a </w:t>
+                            </w:r>
+                            <w:proofErr w:type="spellStart"/>
+                            <w:r>
+                              <w:t>Main</w:t>
+                            </w:r>
+                            <w:proofErr w:type="spellEnd"/>
+                            <w:r>
+                              <w:t xml:space="preserve"> e a Task que são </w:t>
+                            </w:r>
+                            <w:proofErr w:type="spellStart"/>
+                            <w:r>
+                              <w:t>Program</w:t>
+                            </w:r>
+                            <w:proofErr w:type="spellEnd"/>
+                            <w:r>
+                              <w:t xml:space="preserve"> Files. Inserindo suas funções lá, arrastando-as, haverá uma ordem de prioridade.</w:t>
+                            </w:r>
+                          </w:p>
+                        </w:txbxContent>
+                      </wps:txbx>
+                      <wps:bodyPr rot="0" vert="horz" wrap="square" lIns="91440" tIns="45720" rIns="91440" bIns="45720" anchor="t" anchorCtr="0">
+                        <a:spAutoFit/>
+                      </wps:bodyPr>
+                    </wps:wsp>
+                  </a:graphicData>
+                </a:graphic>
+                <wp14:sizeRelH relativeFrom="margin">
+                  <wp14:pctWidth>40000</wp14:pctWidth>
+                </wp14:sizeRelH>
+                <wp14:sizeRelV relativeFrom="margin">
+                  <wp14:pctHeight>20000</wp14:pctHeight>
+                </wp14:sizeRelV>
+              </wp:anchor>
+            </w:drawing>
+          </mc:Choice>
+          <mc:Fallback>
+            <w:pict>
+              <v:shape w14:anchorId="5C45C684" id="_x0000_s1055" type="#_x0000_t202" style="position:absolute;margin-left:238.05pt;margin-top:8.4pt;width:185.9pt;height:110.6pt;z-index:251783168;visibility:visible;mso-wrap-style:square;mso-width-percent:400;mso-height-percent:200;mso-wrap-distance-left:9pt;mso-wrap-distance-top:3.6pt;mso-wrap-distance-right:9pt;mso-wrap-distance-bottom:3.6pt;mso-position-horizontal:absolute;mso-position-horizontal-relative:text;mso-position-vertical:absolute;mso-position-vertical-relative:text;mso-width-percent:400;mso-height-percent:200;mso-width-relative:margin;mso-height-relative:margin;v-text-anchor:top" o:gfxdata="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">
+                <v:textbox style="mso-fit-shape-to-text:t">
+                  <w:txbxContent>
+                    <w:p>
+                      <w:r>
+                        <w:t xml:space="preserve">Deve-se criar em </w:t>
+                      </w:r>
+                      <w:proofErr w:type="spellStart"/>
+                      <w:r>
+                        <w:t>Scan</w:t>
+                      </w:r>
+                      <w:proofErr w:type="spellEnd"/>
+                      <w:r>
+                        <w:t xml:space="preserve"> </w:t>
+                      </w:r>
+                      <w:proofErr w:type="spellStart"/>
+                      <w:r>
+                        <w:t>Program</w:t>
+                      </w:r>
+                      <w:proofErr w:type="spellEnd"/>
+                      <w:r>
+                        <w:t xml:space="preserve"> a </w:t>
+                      </w:r>
+                      <w:proofErr w:type="spellStart"/>
+                      <w:r>
+                        <w:t>Main</w:t>
+                      </w:r>
+                      <w:proofErr w:type="spellEnd"/>
+                      <w:r>
+                        <w:t xml:space="preserve"> e a Task que são </w:t>
+                      </w:r>
+                      <w:proofErr w:type="spellStart"/>
+                      <w:r>
+                        <w:t>Program</w:t>
+                      </w:r>
+                      <w:proofErr w:type="spellEnd"/>
+                      <w:r>
+                        <w:t xml:space="preserve"> Files. Inserindo suas funções lá, arrastando-as, haverá uma ordem de prioridade.</w:t>
+                      </w:r>
+                    </w:p>
+                  </w:txbxContent>
+                </v:textbox>
+                <w10:wrap type="square"/>
+              </v:shape>
+            </w:pict>
+          </mc:Fallback>
+        </mc:AlternateContent>
+      </w:r>
+      <w:r>
+        <w:rPr>
+          <w:noProof/>
+        </w:rPr>
         <w:drawing>
           <wp:inline distT="0" distB="0" distL="0" distR="0" wp14:anchorId="71681DA4" wp14:editId="42460C4C">
             <wp:extent cx="1612983" cy="2514729"/>
@@ -8679,6 +10899,43 @@
                     <a:xfrm>
                       <a:off x="0" y="0"/>
                       <a:ext cx="1612983" cy="2514729"/>
+                    </a:xfrm>
+                    <a:prstGeom prst="rect">
+                      <a:avLst/>
+                    </a:prstGeom>
+                  </pic:spPr>
+                </pic:pic>
+              </a:graphicData>
+            </a:graphic>
+          </wp:inline>
+        </w:drawing>
+      </w:r>
+      <w:r>
+        <w:drawing>
+          <wp:inline distT="0" distB="0" distL="0" distR="0" wp14:anchorId="63DE4401" wp14:editId="60E3C00A">
+            <wp:extent cx="1206562" cy="2140060"/>
+            <wp:effectExtent l="0" t="0" r="0" b="0"/>
+            <wp:docPr id="692250836" name="Imagem 1"/>
+            <wp:cNvGraphicFramePr>
+              <a:graphicFrameLocks xmlns:a="http://schemas.openxmlformats.org/drawingml/2006/main" noChangeAspect="1"/>
+            </wp:cNvGraphicFramePr>
+            <a:graphic xmlns:a="http://schemas.openxmlformats.org/drawingml/2006/main">
+              <a:graphicData uri="http://schemas.openxmlformats.org/drawingml/2006/picture">
+                <pic:pic xmlns:pic="http://schemas.openxmlformats.org/drawingml/2006/picture">
+                  <pic:nvPicPr>
+                    <pic:cNvPr id="692250836" name=""/>
+                    <pic:cNvPicPr/>
+                  </pic:nvPicPr>
+                  <pic:blipFill>
+                    <a:blip r:embed="rId74"/>
+                    <a:stretch>
+                      <a:fillRect/>
+                    </a:stretch>
+                  </pic:blipFill>
+                  <pic:spPr>
+                    <a:xfrm>
+                      <a:off x="0" y="0"/>
+                      <a:ext cx="1206562" cy="2140060"/>
                     </a:xfrm>
                     <a:prstGeom prst="rect">
                       <a:avLst/>

</xml_diff>

<commit_message>
Final da Aula de hoje, com funções CASE, FOR, IF. Porém não consegui executar as funções.
</commit_message>
<xml_diff>
--- a/Notas CLP  Liliane Froz 250923.docx
+++ b/Notas CLP  Liliane Froz 250923.docx
@@ -9,34 +9,10 @@
     </w:p>
     <w:p>
       <w:r>
-        <w:t xml:space="preserve">Após criar uma conta no </w:t>
-      </w:r>
-      <w:proofErr w:type="spellStart"/>
-      <w:r>
-        <w:t>Git</w:t>
-      </w:r>
-      <w:proofErr w:type="spellEnd"/>
-      <w:r>
-        <w:t xml:space="preserve"> Hub e instalar o </w:t>
-      </w:r>
-      <w:proofErr w:type="spellStart"/>
-      <w:r>
-        <w:t>SourceTree</w:t>
-      </w:r>
-      <w:proofErr w:type="spellEnd"/>
-      <w:r>
-        <w:t xml:space="preserve">, devemos ir em READEME na página do GIT, e lá </w:t>
-      </w:r>
-      <w:r>
-        <w:t xml:space="preserve">criarmos para </w:t>
-      </w:r>
-      <w:proofErr w:type="gramStart"/>
-      <w:r>
-        <w:t>depois Puxar</w:t>
-      </w:r>
-      <w:proofErr w:type="gramEnd"/>
-      <w:r>
-        <w:t>.</w:t>
+        <w:t xml:space="preserve">Após criar uma conta no Git Hub e instalar o SourceTree, devemos ir em READEME na página do GIT, e lá </w:t>
+      </w:r>
+      <w:r>
+        <w:t>criarmos para depois Puxar.</w:t>
       </w:r>
     </w:p>
     <w:p>
@@ -83,314 +59,83 @@
     </w:p>
     <w:p>
       <w:r>
-        <w:t xml:space="preserve">Nas máquinas do laboratório já estão previamente </w:t>
-      </w:r>
-      <w:proofErr w:type="gramStart"/>
-      <w:r>
-        <w:t>instaladas</w:t>
-      </w:r>
-      <w:proofErr w:type="gramEnd"/>
-      <w:r>
-        <w:t xml:space="preserve"> os softwares dos </w:t>
-      </w:r>
-      <w:proofErr w:type="spellStart"/>
-      <w:r>
-        <w:t>CLPs</w:t>
-      </w:r>
-      <w:proofErr w:type="spellEnd"/>
-      <w:r>
-        <w:t xml:space="preserve">. </w:t>
-      </w:r>
-    </w:p>
-    <w:p>
-      <w:r>
-        <w:t xml:space="preserve">Os </w:t>
-      </w:r>
-      <w:proofErr w:type="spellStart"/>
-      <w:r>
-        <w:t>CLPs</w:t>
-      </w:r>
-      <w:proofErr w:type="spellEnd"/>
-      <w:r>
-        <w:t xml:space="preserve"> com telas costumam ser os com maior eficiência. Há linhas micro</w:t>
-      </w:r>
-    </w:p>
-    <w:p>
-      <w:r>
-        <w:t xml:space="preserve">Rockwell – </w:t>
-      </w:r>
-      <w:proofErr w:type="spellStart"/>
-      <w:r>
-        <w:t>lockend</w:t>
-      </w:r>
-      <w:proofErr w:type="spellEnd"/>
-      <w:r>
-        <w:t xml:space="preserve"> (O mais em conta), o software é </w:t>
-      </w:r>
-      <w:proofErr w:type="spellStart"/>
-      <w:r>
-        <w:t>free</w:t>
-      </w:r>
-      <w:proofErr w:type="spellEnd"/>
-      <w:r>
-        <w:t xml:space="preserve"> também. </w:t>
-      </w:r>
-    </w:p>
-    <w:p>
-      <w:r>
-        <w:t xml:space="preserve">Há dessa marca </w:t>
-      </w:r>
-      <w:proofErr w:type="spellStart"/>
-      <w:r>
-        <w:t>CLPs</w:t>
-      </w:r>
-      <w:proofErr w:type="spellEnd"/>
-      <w:r>
-        <w:t xml:space="preserve"> também com IHM (Interface Homem Máquina).</w:t>
-      </w:r>
-    </w:p>
-    <w:p>
-      <w:r>
-        <w:t xml:space="preserve">Da Siemens, o software infelizmente não é </w:t>
-      </w:r>
-      <w:proofErr w:type="spellStart"/>
-      <w:r>
-        <w:t>free</w:t>
-      </w:r>
-      <w:proofErr w:type="spellEnd"/>
-      <w:r>
-        <w:t>. Para popularizar o protocolo Internet IP, com uma característica que torna ele ainda mais preciso CIP</w:t>
+        <w:t xml:space="preserve">Nas máquinas do laboratório já estão previamente instaladas os softwares dos CLPs. </w:t>
+      </w:r>
+    </w:p>
+    <w:p>
+      <w:r>
+        <w:t>Os CLPs com telas costumam ser os com maior eficiência. Há linhas micro</w:t>
+      </w:r>
+    </w:p>
+    <w:p>
+      <w:r>
+        <w:t xml:space="preserve">Rockwell – lockend (O mais em conta), o software é free também. </w:t>
+      </w:r>
+    </w:p>
+    <w:p>
+      <w:r>
+        <w:t>Há dessa marca CLPs também com IHM (Interface Homem Máquina).</w:t>
+      </w:r>
+    </w:p>
+    <w:p>
+      <w:r>
+        <w:t>Da Siemens, o software infelizmente não é free. Para popularizar o protocolo Internet IP, com uma característica que torna ele ainda mais preciso CIP</w:t>
       </w:r>
       <w:r>
         <w:t xml:space="preserve"> (O que a torna muito mais precisa </w:t>
       </w:r>
       <w:r>
-        <w:t xml:space="preserve">com uso de </w:t>
-      </w:r>
-      <w:proofErr w:type="spellStart"/>
-      <w:r>
-        <w:t>realtime</w:t>
-      </w:r>
-      <w:proofErr w:type="spellEnd"/>
+        <w:t>com uso de realtime</w:t>
+      </w:r>
       <w:r>
         <w:t>. Camada de transmissão de dados, protocolo da internet TCP.</w:t>
       </w:r>
     </w:p>
     <w:p>
       <w:r>
-        <w:t xml:space="preserve">A </w:t>
-      </w:r>
-      <w:proofErr w:type="spellStart"/>
-      <w:r>
-        <w:t>profnet</w:t>
-      </w:r>
-      <w:proofErr w:type="spellEnd"/>
-      <w:r>
-        <w:t xml:space="preserve">, desenvolvido pela Siemens. A Switch da </w:t>
-      </w:r>
-      <w:proofErr w:type="spellStart"/>
-      <w:r>
-        <w:t>Siemes</w:t>
-      </w:r>
-      <w:proofErr w:type="spellEnd"/>
-      <w:r>
-        <w:t xml:space="preserve"> é mais completa, porém </w:t>
-      </w:r>
-      <w:proofErr w:type="gramStart"/>
-      <w:r>
-        <w:t>os custos para maior complexidade chega</w:t>
-      </w:r>
-      <w:proofErr w:type="gramEnd"/>
-      <w:r>
-        <w:t xml:space="preserve"> a custar R$50K.  A ideia é que num computador industrial se programe em </w:t>
-      </w:r>
-      <w:proofErr w:type="spellStart"/>
-      <w:r>
-        <w:t>Ladder</w:t>
-      </w:r>
-      <w:proofErr w:type="spellEnd"/>
-      <w:r>
-        <w:t xml:space="preserve">, todas as linguagens, no desenvolvimento de software rege em torno do </w:t>
-      </w:r>
-      <w:proofErr w:type="spellStart"/>
-      <w:r>
-        <w:t>Function</w:t>
-      </w:r>
-      <w:proofErr w:type="spellEnd"/>
-      <w:r>
-        <w:t xml:space="preserve"> Block. CPS </w:t>
-      </w:r>
-      <w:proofErr w:type="spellStart"/>
-      <w:r>
-        <w:t>RLobo</w:t>
-      </w:r>
-      <w:proofErr w:type="spellEnd"/>
-      <w:r>
-        <w:t xml:space="preserve"> </w:t>
-      </w:r>
-    </w:p>
-    <w:p>
-      <w:proofErr w:type="spellStart"/>
-      <w:r>
-        <w:t>Shneider</w:t>
-      </w:r>
-      <w:proofErr w:type="spellEnd"/>
-      <w:r>
-        <w:t xml:space="preserve">, tem um leque menor que as citadas anteriormente. O foco da empresa foi comprar empresas, gerenciamento (geração) de energia. MODCON (primeiro CLP desenvolvido) com um custo benefício muito, cerca de R$600,00. O </w:t>
-      </w:r>
-      <w:proofErr w:type="spellStart"/>
-      <w:r>
-        <w:t>Codcis</w:t>
-      </w:r>
-      <w:proofErr w:type="spellEnd"/>
-      <w:r>
-        <w:t xml:space="preserve"> é de uma empresa alemã, programação de periféricos, com a norma que rege programação de CLP. M580 já seriam os modelos mais avançados, com IO embarcado. </w:t>
-      </w:r>
-    </w:p>
-    <w:p>
-      <w:r>
-        <w:t xml:space="preserve">A próxima marca seria a pioneira dos </w:t>
-      </w:r>
-      <w:proofErr w:type="spellStart"/>
-      <w:r>
-        <w:t>CLPs</w:t>
-      </w:r>
-      <w:proofErr w:type="spellEnd"/>
-      <w:r>
-        <w:t xml:space="preserve"> baseados em computadores, a Beckhoff. Seu nicho não eram </w:t>
-      </w:r>
-      <w:proofErr w:type="spellStart"/>
-      <w:r>
-        <w:t>CLPs</w:t>
-      </w:r>
-      <w:proofErr w:type="spellEnd"/>
-      <w:r>
-        <w:t xml:space="preserve">, o dono dela ainda está vivo, </w:t>
-      </w:r>
-    </w:p>
-    <w:p>
-      <w:r>
-        <w:t xml:space="preserve">“que é previamente Olimpo sabia na mesma faixa de miss em desenvolver logo o sistema por isso tem um sistema operacional e ao pai no sistema de cima desse sistema padrão ele torna o seu computador com sabe PE aí qual o ponto eles desenvolveram no início de 2001 protocolo chamado veta </w:t>
-      </w:r>
-      <w:proofErr w:type="spellStart"/>
-      <w:r>
-        <w:t>kete</w:t>
-      </w:r>
-      <w:proofErr w:type="spellEnd"/>
-      <w:r>
-        <w:t xml:space="preserve"> funciona do modo mais 3 leis e quando se trata de questões de desenvolvimento de soft no master é ele tem é simples implementação você consegue alterar aí pra tornar esse computador lá 11 marketing você consegue controlar elementos de </w:t>
-      </w:r>
-      <w:proofErr w:type="spellStart"/>
-      <w:r>
-        <w:t>de</w:t>
-      </w:r>
-      <w:proofErr w:type="spellEnd"/>
-      <w:r>
-        <w:t xml:space="preserve"> automação que trabalha com esse protocolo então é posso sim então você trata de controle e é muito legal você pode rodar aplicações vai fazer uma imitação interna pra que role uma </w:t>
+        <w:t xml:space="preserve">A profnet, desenvolvido pela Siemens. A Switch da Siemes é mais completa, porém os custos para maior complexidade chega a custar R$50K.  A ideia é que num computador industrial se programe em Ladder, todas as linguagens, no desenvolvimento de software rege em torno do Function Block. CPS RLobo </w:t>
+      </w:r>
+    </w:p>
+    <w:p>
+      <w:r>
+        <w:t xml:space="preserve">Shneider, tem um leque menor que as citadas anteriormente. O foco da empresa foi comprar empresas, gerenciamento (geração) de energia. MODCON (primeiro CLP desenvolvido) com um custo benefício muito, cerca de R$600,00. O Codcis é de uma empresa alemã, programação de periféricos, com a norma que rege programação de CLP. M580 já seriam os modelos mais avançados, com IO embarcado. </w:t>
+      </w:r>
+    </w:p>
+    <w:p>
+      <w:r>
+        <w:t xml:space="preserve">A próxima marca seria a pioneira dos CLPs baseados em computadores, a Beckhoff. Seu nicho não eram CLPs, o dono dela ainda está vivo, </w:t>
+      </w:r>
+    </w:p>
+    <w:p>
+      <w:r>
+        <w:t xml:space="preserve">“que é previamente Olimpo sabia na mesma faixa de miss em desenvolver logo o sistema por isso tem um sistema operacional e ao pai no sistema de cima desse sistema padrão ele torna o seu computador com sabe PE aí qual o ponto eles desenvolveram no início de 2001 protocolo chamado veta kete funciona do modo mais 3 leis e quando se trata de questões de desenvolvimento de soft no master é ele tem é simples implementação você consegue alterar aí pra tornar esse computador lá 11 marketing você consegue controlar elementos de de automação que trabalha com esse protocolo então é posso sim então você trata de controle e é muito legal você pode rodar aplicações vai fazer uma imitação interna pra que role uma </w:t>
       </w:r>
       <w:r>
         <w:lastRenderedPageBreak/>
-        <w:t xml:space="preserve">camada de otário e comunique com arroz por exemplo aqui as é o exemplo de </w:t>
-      </w:r>
-      <w:proofErr w:type="spellStart"/>
-      <w:r>
-        <w:t>de</w:t>
-      </w:r>
-      <w:proofErr w:type="spellEnd"/>
-      <w:r>
-        <w:t xml:space="preserve"> comunicação né esse cara </w:t>
-      </w:r>
-      <w:proofErr w:type="spellStart"/>
-      <w:r>
-        <w:t>cpu</w:t>
-      </w:r>
-      <w:proofErr w:type="spellEnd"/>
-      <w:r>
-        <w:t xml:space="preserve"> aqui roda um “</w:t>
-      </w:r>
-    </w:p>
-    <w:p>
-      <w:r>
-        <w:t xml:space="preserve">Usando o US, Universal </w:t>
-      </w:r>
-      <w:proofErr w:type="spellStart"/>
-      <w:r>
-        <w:t>Robótics</w:t>
-      </w:r>
-      <w:proofErr w:type="spellEnd"/>
-      <w:r>
-        <w:t xml:space="preserve">, ele é... A IDE é </w:t>
-      </w:r>
-      <w:proofErr w:type="spellStart"/>
-      <w:r>
-        <w:t>free</w:t>
-      </w:r>
-      <w:proofErr w:type="spellEnd"/>
-      <w:r>
-        <w:t xml:space="preserve">. Seu código só roda naquele computador caso tenha a licença. Também é possível usar no </w:t>
-      </w:r>
-      <w:proofErr w:type="spellStart"/>
-      <w:r>
-        <w:t>Yaskawa</w:t>
-      </w:r>
-      <w:proofErr w:type="spellEnd"/>
-      <w:r>
-        <w:t xml:space="preserve">. CODCIS, no visual estúdio, C, C++, Division DI </w:t>
-      </w:r>
-      <w:proofErr w:type="spellStart"/>
-      <w:r>
-        <w:t>robótics</w:t>
-      </w:r>
-      <w:proofErr w:type="spellEnd"/>
-      <w:r>
-        <w:t xml:space="preserve">, porém você sem a licença não é possível rodar. </w:t>
-      </w:r>
-    </w:p>
-    <w:p>
-      <w:r>
-        <w:t xml:space="preserve">As </w:t>
-      </w:r>
-      <w:proofErr w:type="spellStart"/>
-      <w:r>
-        <w:t>IDEs</w:t>
-      </w:r>
-      <w:proofErr w:type="spellEnd"/>
-      <w:r>
-        <w:t xml:space="preserve"> devem ser citadas, mas não </w:t>
-      </w:r>
-      <w:proofErr w:type="gramStart"/>
-      <w:r>
-        <w:t>deve-se</w:t>
-      </w:r>
-      <w:proofErr w:type="gramEnd"/>
-      <w:r>
-        <w:t xml:space="preserve"> focar nelas para que o impacto dessa ferramenta seja da melhor forma possível.</w:t>
-      </w:r>
-    </w:p>
-    <w:p>
-      <w:r>
-        <w:t xml:space="preserve">Código interno de um leitor de QR </w:t>
-      </w:r>
-      <w:proofErr w:type="spellStart"/>
-      <w:r>
-        <w:t>Code</w:t>
-      </w:r>
-      <w:proofErr w:type="spellEnd"/>
-      <w:r>
-        <w:t xml:space="preserve">. </w:t>
-      </w:r>
-    </w:p>
-    <w:p>
-      <w:r>
-        <w:t>O que é a “</w:t>
-      </w:r>
-      <w:proofErr w:type="spellStart"/>
-      <w:r>
-        <w:t>main</w:t>
-      </w:r>
-      <w:proofErr w:type="spellEnd"/>
-      <w:r>
-        <w:t>”?</w:t>
+        <w:t>camada de otário e comunique com arroz por exemplo aqui as é o exemplo de de comunicação né esse cara cpu aqui roda um “</w:t>
+      </w:r>
+    </w:p>
+    <w:p>
+      <w:r>
+        <w:t>Usando o US, Universal Robótics, ele é... A IDE é free</w:t>
+      </w:r>
+      <w:r>
+        <w:t xml:space="preserve">. Seu código só roda naquele computador caso tenha a licença. Também é possível usar no Yaskawa. CODCIS, no visual estúdio, C, C++, Division DI robótics, porém você sem a licença não é possível rodar. </w:t>
+      </w:r>
+    </w:p>
+    <w:p>
+      <w:r>
+        <w:t>As IDEs devem ser citadas, mas não deve-se focar nelas para que o impacto dessa ferramenta seja da melhor forma possível.</w:t>
+      </w:r>
+    </w:p>
+    <w:p>
+      <w:r>
+        <w:t xml:space="preserve">Código interno de um leitor de QR Code. </w:t>
+      </w:r>
+    </w:p>
+    <w:p>
+      <w:r>
+        <w:t>O que é a “main”?</w:t>
       </w:r>
     </w:p>
     <w:p>
@@ -399,29 +144,8 @@
       </w:r>
     </w:p>
     <w:p>
-      <w:proofErr w:type="spellStart"/>
-      <w:r>
-        <w:t>Funtion</w:t>
-      </w:r>
-      <w:proofErr w:type="spellEnd"/>
-      <w:r>
-        <w:t xml:space="preserve"> </w:t>
-      </w:r>
-      <w:proofErr w:type="spellStart"/>
-      <w:r>
-        <w:t>blocks</w:t>
-      </w:r>
-      <w:proofErr w:type="spellEnd"/>
-      <w:r>
-        <w:t xml:space="preserve">:  </w:t>
-      </w:r>
-      <w:proofErr w:type="spellStart"/>
-      <w:r>
-        <w:t>Controlação</w:t>
-      </w:r>
-      <w:proofErr w:type="spellEnd"/>
-      <w:r>
-        <w:t xml:space="preserve"> de objetos de classe. Com vários motores, é possível substanciar.</w:t>
+      <w:r>
+        <w:t>Funtion blocks:  Controlação de objetos de classe. Com vários motores, é possível substanciar.</w:t>
       </w:r>
     </w:p>
     <w:p>
@@ -436,57 +160,17 @@
     </w:p>
     <w:p>
       <w:r>
-        <w:t xml:space="preserve">Exemplo: </w:t>
-      </w:r>
-      <w:proofErr w:type="spellStart"/>
-      <w:r>
-        <w:t>Modbus</w:t>
-      </w:r>
-      <w:proofErr w:type="spellEnd"/>
-      <w:r>
-        <w:t>, internet IP.</w:t>
-      </w:r>
-    </w:p>
-    <w:p>
-      <w:r>
-        <w:t>Um método usado para obter o código com o escâner. Ao ler, por exemplo, é preciso limpar esse “</w:t>
-      </w:r>
-      <w:proofErr w:type="spellStart"/>
-      <w:r>
-        <w:t>Buff</w:t>
-      </w:r>
-      <w:proofErr w:type="spellEnd"/>
-      <w:r>
-        <w:t xml:space="preserve">”. </w:t>
-      </w:r>
-    </w:p>
-    <w:p>
-      <w:r>
-        <w:t xml:space="preserve">A Schneider nos últimos anos, foi a empresa que mais sofreu com ataques cibernéticos. </w:t>
-      </w:r>
-      <w:proofErr w:type="spellStart"/>
-      <w:r>
-        <w:t>Stoonets</w:t>
-      </w:r>
-      <w:proofErr w:type="spellEnd"/>
-      <w:r>
-        <w:t xml:space="preserve">? Com um </w:t>
-      </w:r>
-      <w:proofErr w:type="spellStart"/>
-      <w:r>
-        <w:t>pendriver</w:t>
-      </w:r>
-      <w:proofErr w:type="spellEnd"/>
-      <w:r>
-        <w:t xml:space="preserve"> havia um vírus que mudava o controle dos rotores. Por conta disso hoje a grande maioria dos seus modelos possuem algumas etapas. Antigamente com um </w:t>
-      </w:r>
-      <w:proofErr w:type="spellStart"/>
-      <w:r>
-        <w:t>fireshark</w:t>
-      </w:r>
-      <w:proofErr w:type="spellEnd"/>
-      <w:r>
-        <w:t xml:space="preserve"> era possível descobrir a senha. Hoje por exemplo há duas redes, Ethernet 1 e 2. </w:t>
+        <w:t>Exemplo: Modbus, internet IP.</w:t>
+      </w:r>
+    </w:p>
+    <w:p>
+      <w:r>
+        <w:t xml:space="preserve">Um método usado para obter o código com o escâner. Ao ler, por exemplo, é preciso limpar esse “Buff”. </w:t>
+      </w:r>
+    </w:p>
+    <w:p>
+      <w:r>
+        <w:t xml:space="preserve">A Schneider nos últimos anos, foi a empresa que mais sofreu com ataques cibernéticos. Stoonets? Com um pendriver havia um vírus que mudava o controle dos rotores. Por conta disso hoje a grande maioria dos seus modelos possuem algumas etapas. Antigamente com um fireshark era possível descobrir a senha. Hoje por exemplo há duas redes, Ethernet 1 e 2. </w:t>
       </w:r>
     </w:p>
     <w:p>
@@ -496,15 +180,7 @@
     </w:p>
     <w:p>
       <w:r>
-        <w:t xml:space="preserve">Hoje trabalha-se muito com Remote IO, com um bloco de IO distante, sem fios, ligado </w:t>
-      </w:r>
-      <w:proofErr w:type="spellStart"/>
-      <w:r>
-        <w:t>a</w:t>
-      </w:r>
-      <w:proofErr w:type="spellEnd"/>
-      <w:r>
-        <w:t xml:space="preserve"> rede tal qual estivesse ligado a um fio. Esse meio veio barateando, apesar de ainda ser caro e se manter.</w:t>
+        <w:t>Hoje trabalha-se muito com Remote IO, com um bloco de IO distante, sem fios, ligado a rede tal qual estivesse ligado a um fio. Esse meio veio barateando, apesar de ainda ser caro e se manter.</w:t>
       </w:r>
     </w:p>
     <w:p>
@@ -570,15 +246,7 @@
         </w:drawing>
       </w:r>
       <w:r>
-        <w:t xml:space="preserve">Dos modelos que temos o EPSON é único no modo me que ele independente. Os restantes são </w:t>
-      </w:r>
-      <w:proofErr w:type="spellStart"/>
-      <w:r>
-        <w:t>slayers</w:t>
-      </w:r>
-      <w:proofErr w:type="spellEnd"/>
-      <w:r>
-        <w:t>.</w:t>
+        <w:t>Dos modelos que temos o EPSON é único no modo me que ele independente. Os restantes são slayers.</w:t>
       </w:r>
     </w:p>
     <w:p>
@@ -604,19 +272,11 @@
       </w:r>
     </w:p>
     <w:p>
-      <w:proofErr w:type="spellStart"/>
       <w:r>
         <w:rPr>
           <w:highlight w:val="yellow"/>
         </w:rPr>
-        <w:t>Ladder</w:t>
-      </w:r>
-      <w:proofErr w:type="spellEnd"/>
-      <w:r>
-        <w:rPr>
-          <w:highlight w:val="yellow"/>
-        </w:rPr>
-        <w:t xml:space="preserve"> é melhor para esteiras.</w:t>
+        <w:t>Ladder é melhor para esteiras.</w:t>
       </w:r>
     </w:p>
     <w:p>
@@ -688,23 +348,7 @@
     <w:p/>
     <w:p>
       <w:r>
-        <w:t xml:space="preserve">A LG usa mais a </w:t>
-      </w:r>
-      <w:proofErr w:type="spellStart"/>
-      <w:r>
-        <w:t>Mitsubichi</w:t>
-      </w:r>
-      <w:proofErr w:type="spellEnd"/>
-      <w:r>
-        <w:t xml:space="preserve"> e a LS, </w:t>
-      </w:r>
-      <w:proofErr w:type="spellStart"/>
-      <w:r>
-        <w:t>quais</w:t>
-      </w:r>
-      <w:proofErr w:type="spellEnd"/>
-      <w:r>
-        <w:t xml:space="preserve"> tem muito semelhantes. </w:t>
+        <w:t xml:space="preserve">A LG usa mais a Mitsubichi e a LS, quais tem muito semelhantes. </w:t>
       </w:r>
     </w:p>
     <w:p>
@@ -716,25 +360,12 @@
     <w:p>
       <w:r>
         <w:lastRenderedPageBreak/>
-        <w:t xml:space="preserve">Servo motores são muito compactos, </w:t>
-      </w:r>
-      <w:proofErr w:type="gramStart"/>
-      <w:r>
-        <w:t>contudo</w:t>
-      </w:r>
-      <w:proofErr w:type="gramEnd"/>
-      <w:r>
-        <w:t xml:space="preserve"> os protocolos de comunicação</w:t>
-      </w:r>
-    </w:p>
-    <w:p>
-      <w:proofErr w:type="spellStart"/>
-      <w:r>
-        <w:t>Qworks</w:t>
-      </w:r>
-      <w:proofErr w:type="spellEnd"/>
-      <w:r>
-        <w:t xml:space="preserve"> versão 2.78.</w:t>
+        <w:t>Servo motores são muito compactos, contudo os protocolos de comunicação</w:t>
+      </w:r>
+    </w:p>
+    <w:p>
+      <w:r>
+        <w:t>Qworks versão 2.78.</w:t>
       </w:r>
     </w:p>
     <w:p>
@@ -750,21 +381,8 @@
           <w:numId w:val="4"/>
         </w:numPr>
       </w:pPr>
-      <w:proofErr w:type="spellStart"/>
-      <w:r>
-        <w:t>Melsoft</w:t>
-      </w:r>
-      <w:proofErr w:type="spellEnd"/>
-      <w:r>
-        <w:t xml:space="preserve"> </w:t>
-      </w:r>
-      <w:proofErr w:type="spellStart"/>
-      <w:r>
-        <w:t>navigator</w:t>
-      </w:r>
-      <w:proofErr w:type="spellEnd"/>
-      <w:r>
-        <w:t xml:space="preserve"> – Um software para organizar os periféricos em um único ponto. </w:t>
+      <w:r>
+        <w:t xml:space="preserve">Melsoft navigator – Um software para organizar os periféricos em um único ponto. </w:t>
       </w:r>
     </w:p>
     <w:p>
@@ -921,15 +539,7 @@
     <w:p/>
     <w:p>
       <w:r>
-        <w:t xml:space="preserve">DUT – Tipos de usuários criados, dados mais simples do ângulo de CLP IHM. </w:t>
-      </w:r>
-      <w:proofErr w:type="spellStart"/>
-      <w:r>
-        <w:t>Label</w:t>
-      </w:r>
-      <w:proofErr w:type="spellEnd"/>
-      <w:r>
-        <w:t xml:space="preserve"> dentro do CLP qual não se consegue exportar. </w:t>
+        <w:t xml:space="preserve">DUT – Tipos de usuários criados, dados mais simples do ângulo de CLP IHM. Label dentro do CLP qual não se consegue exportar. </w:t>
       </w:r>
     </w:p>
     <w:p>
@@ -1198,21 +808,8 @@
                                 <w:numId w:val="5"/>
                               </w:numPr>
                             </w:pPr>
-                            <w:proofErr w:type="spellStart"/>
                             <w:r>
-                              <w:t>Previous</w:t>
-                            </w:r>
-                            <w:proofErr w:type="spellEnd"/>
-                            <w:r>
-                              <w:t xml:space="preserve"> </w:t>
-                            </w:r>
-                            <w:proofErr w:type="spellStart"/>
-                            <w:r>
-                              <w:t>State</w:t>
-                            </w:r>
-                            <w:proofErr w:type="spellEnd"/>
-                            <w:r>
-                              <w:t>, pulo duplo ao ligar e desligar.</w:t>
+                              <w:t>Previous State, pulo duplo ao ligar e desligar.</w:t>
                             </w:r>
                           </w:p>
                           <w:p>
@@ -1223,13 +820,8 @@
                                 <w:numId w:val="5"/>
                               </w:numPr>
                             </w:pPr>
-                            <w:proofErr w:type="spellStart"/>
                             <w:r>
-                              <w:t>Interrupt</w:t>
-                            </w:r>
-                            <w:proofErr w:type="spellEnd"/>
-                            <w:r>
-                              <w:t xml:space="preserve"> Point _ Pino físico para aplicar linha de códigos. Colocar elementos aleatórios que poderiam acontecer. </w:t>
+                              <w:t xml:space="preserve">Interrupt Point _ Pino físico para aplicar linha de códigos. Colocar elementos aleatórios que poderiam acontecer. </w:t>
                             </w:r>
                           </w:p>
                         </w:txbxContent>
@@ -1360,86 +952,18 @@
                       <wps:txbx>
                         <w:txbxContent>
                           <w:p>
-                            <w:proofErr w:type="spellStart"/>
                             <w:r>
-                              <w:t>OutPut</w:t>
-                            </w:r>
-                            <w:proofErr w:type="spellEnd"/>
-                            <w:r>
-                              <w:t xml:space="preserve"> </w:t>
-                            </w:r>
-                            <w:proofErr w:type="spellStart"/>
-                            <w:r>
-                              <w:t>Mode</w:t>
-                            </w:r>
-                            <w:proofErr w:type="spellEnd"/>
-                            <w:r>
-                              <w:t xml:space="preserve"> </w:t>
-                            </w:r>
-                            <w:proofErr w:type="spellStart"/>
-                            <w:r>
-                              <w:t>at</w:t>
-                            </w:r>
-                            <w:proofErr w:type="spellEnd"/>
-                            <w:r>
-                              <w:t xml:space="preserve"> STOP </w:t>
-                            </w:r>
-                            <w:proofErr w:type="spellStart"/>
-                            <w:r>
-                              <w:t>to</w:t>
-                            </w:r>
-                            <w:proofErr w:type="spellEnd"/>
-                            <w:r>
-                              <w:t xml:space="preserve"> RUN</w:t>
+                              <w:t>OutPut Mode at STOP to RUN</w:t>
                             </w:r>
                           </w:p>
                           <w:p>
-                            <w:proofErr w:type="gramStart"/>
                             <w:r>
-                              <w:t>()</w:t>
+                              <w:t>()Previous State</w:t>
                             </w:r>
-                            <w:proofErr w:type="spellStart"/>
-                            <w:r>
-                              <w:t>Previous</w:t>
-                            </w:r>
-                            <w:proofErr w:type="spellEnd"/>
-                            <w:proofErr w:type="gramEnd"/>
-                            <w:r>
-                              <w:t xml:space="preserve"> </w:t>
-                            </w:r>
-                            <w:proofErr w:type="spellStart"/>
-                            <w:r>
-                              <w:t>State</w:t>
-                            </w:r>
-                            <w:proofErr w:type="spellEnd"/>
                           </w:p>
                           <w:p>
                             <w:r>
-                              <w:t xml:space="preserve">() </w:t>
-                            </w:r>
-                            <w:proofErr w:type="spellStart"/>
-                            <w:r>
-                              <w:t>Recalculate</w:t>
-                            </w:r>
-                            <w:proofErr w:type="spellEnd"/>
-                            <w:r>
-                              <w:t xml:space="preserve"> (Output </w:t>
-                            </w:r>
-                            <w:proofErr w:type="spellStart"/>
-                            <w:r>
-                              <w:t>is</w:t>
-                            </w:r>
-                            <w:proofErr w:type="spellEnd"/>
-                            <w:r>
-                              <w:t xml:space="preserve"> 1 </w:t>
-                            </w:r>
-                            <w:proofErr w:type="spellStart"/>
-                            <w:r>
-                              <w:t>scan</w:t>
-                            </w:r>
-                            <w:proofErr w:type="spellEnd"/>
-                            <w:r>
-                              <w:t xml:space="preserve"> later)</w:t>
+                              <w:t>() Recalculate (Output is 1 scan later)</w:t>
                             </w:r>
                           </w:p>
                           <w:p>
@@ -1572,28 +1096,12 @@
     <w:p/>
     <w:p>
       <w:r>
-        <w:t xml:space="preserve">Área de Leitura: </w:t>
-      </w:r>
-      <w:proofErr w:type="spellStart"/>
-      <w:r>
-        <w:t>TASKs</w:t>
-      </w:r>
-      <w:proofErr w:type="spellEnd"/>
-      <w:r>
-        <w:t xml:space="preserve">. </w:t>
-      </w:r>
-    </w:p>
-    <w:p>
-      <w:r>
-        <w:t xml:space="preserve">Caso queira fazer uma </w:t>
-      </w:r>
-      <w:proofErr w:type="spellStart"/>
-      <w:r>
-        <w:t>sign</w:t>
-      </w:r>
-      <w:proofErr w:type="spellEnd"/>
-      <w:r>
-        <w:t xml:space="preserve"> de </w:t>
+        <w:t xml:space="preserve">Área de Leitura: TASKs. </w:t>
+      </w:r>
+    </w:p>
+    <w:p>
+      <w:r>
+        <w:t xml:space="preserve">Caso queira fazer uma sign de </w:t>
       </w:r>
     </w:p>
     <w:p>
@@ -1614,87 +1122,27 @@
     </w:p>
     <w:p>
       <w:r>
-        <w:t xml:space="preserve">SCAN e FIXED SCAN: Tempo de leitura aberto, não segue </w:t>
-      </w:r>
-      <w:proofErr w:type="spellStart"/>
-      <w:proofErr w:type="gramStart"/>
-      <w:r>
-        <w:t>a</w:t>
-      </w:r>
-      <w:proofErr w:type="spellEnd"/>
-      <w:proofErr w:type="gramEnd"/>
-      <w:r>
-        <w:t xml:space="preserve"> risca a leitura no sentido, chamado também de </w:t>
-      </w:r>
-      <w:proofErr w:type="spellStart"/>
-      <w:r>
-        <w:t>Freeweel</w:t>
-      </w:r>
-      <w:proofErr w:type="spellEnd"/>
-      <w:r>
-        <w:t xml:space="preserve"> (roda livre). Mas para itens críticos, deve ser fixado um escâner. </w:t>
-      </w:r>
-    </w:p>
-    <w:p>
-      <w:r>
-        <w:t xml:space="preserve">Máquina de estado: Representação do gerenciamento de atividade, com uma </w:t>
-      </w:r>
-      <w:proofErr w:type="spellStart"/>
-      <w:r>
-        <w:t>sequencia</w:t>
-      </w:r>
-      <w:proofErr w:type="spellEnd"/>
-      <w:r>
-        <w:t xml:space="preserve"> de atividades, no caso o SFC (</w:t>
-      </w:r>
-      <w:proofErr w:type="spellStart"/>
-      <w:r>
-        <w:t>Seach</w:t>
-      </w:r>
-      <w:proofErr w:type="spellEnd"/>
-      <w:r>
-        <w:t>).</w:t>
-      </w:r>
-    </w:p>
-    <w:p>
-      <w:r>
-        <w:t xml:space="preserve">Em caso de emergência na CPU, o Output é mantido em </w:t>
-      </w:r>
-      <w:proofErr w:type="spellStart"/>
-      <w:r>
-        <w:t>Turnoff</w:t>
-      </w:r>
-      <w:proofErr w:type="spellEnd"/>
-      <w:r>
-        <w:t>.</w:t>
-      </w:r>
-    </w:p>
-    <w:p>
-      <w:proofErr w:type="spellStart"/>
-      <w:r>
-        <w:t>Devise</w:t>
-      </w:r>
-      <w:proofErr w:type="spellEnd"/>
-      <w:r>
-        <w:t xml:space="preserve">, gerenciamento de bloco de memória, Data </w:t>
-      </w:r>
-      <w:proofErr w:type="spellStart"/>
-      <w:r>
-        <w:t>type</w:t>
-      </w:r>
-      <w:proofErr w:type="spellEnd"/>
-      <w:r>
-        <w:t xml:space="preserve"> utilizado em CPU.</w:t>
-      </w:r>
-    </w:p>
-    <w:p>
-      <w:proofErr w:type="spellStart"/>
-      <w:r>
-        <w:t>Imput</w:t>
-      </w:r>
-      <w:proofErr w:type="spellEnd"/>
-      <w:r>
-        <w:t xml:space="preserve"> relay</w:t>
+        <w:t xml:space="preserve">SCAN e FIXED SCAN: Tempo de leitura aberto, não segue a risca a leitura no sentido, chamado também de Freeweel (roda livre). Mas para itens críticos, deve ser fixado um escâner. </w:t>
+      </w:r>
+    </w:p>
+    <w:p>
+      <w:r>
+        <w:t>Máquina de estado: Representação do gerenciamento de atividade, com uma sequencia de atividades, no caso o SFC (Seach).</w:t>
+      </w:r>
+    </w:p>
+    <w:p>
+      <w:r>
+        <w:t>Em caso de emergência na CPU, o Output é mantido em Turnoff.</w:t>
+      </w:r>
+    </w:p>
+    <w:p>
+      <w:r>
+        <w:t>Devise, gerenciamento de bloco de memória, Data type utilizado em CPU.</w:t>
+      </w:r>
+    </w:p>
+    <w:p>
+      <w:r>
+        <w:t>Imput relay</w:t>
       </w:r>
     </w:p>
     <w:p>
@@ -1704,23 +1152,7 @@
     </w:p>
     <w:p>
       <w:r>
-        <w:t>Conforme a necessidade, é possível transferir capacidade para os tipos de tipos (</w:t>
-      </w:r>
-      <w:proofErr w:type="spellStart"/>
-      <w:r>
-        <w:t>Type</w:t>
-      </w:r>
-      <w:proofErr w:type="spellEnd"/>
-      <w:r>
-        <w:t xml:space="preserve"> </w:t>
-      </w:r>
-      <w:proofErr w:type="spellStart"/>
-      <w:r>
-        <w:t>tipes</w:t>
-      </w:r>
-      <w:proofErr w:type="spellEnd"/>
-      <w:r>
-        <w:t xml:space="preserve">) como por exemplo: Tenho bastante memória interna, e preciso de registro de dados, posso transferir um pouco da memória interna para esse último. </w:t>
+        <w:t xml:space="preserve">Conforme a necessidade, é possível transferir capacidade para os tipos de tipos (Type tipes) como por exemplo: Tenho bastante memória interna, e preciso de registro de dados, posso transferir um pouco da memória interna para esse último. </w:t>
       </w:r>
     </w:p>
     <w:p>
@@ -1773,15 +1205,7 @@
     </w:p>
     <w:p>
       <w:r>
-        <w:t xml:space="preserve">No </w:t>
-      </w:r>
-      <w:proofErr w:type="spellStart"/>
-      <w:r>
-        <w:t>Sourcetree</w:t>
-      </w:r>
-      <w:proofErr w:type="spellEnd"/>
-      <w:r>
-        <w:t xml:space="preserve"> selecionar: </w:t>
+        <w:t xml:space="preserve">No Sourcetree selecionar: </w:t>
       </w:r>
     </w:p>
     <w:p>
@@ -1827,11 +1251,9 @@
       </w:r>
     </w:p>
     <w:p>
-      <w:proofErr w:type="spellStart"/>
       <w:r>
         <w:t>diegomachadoifam</w:t>
       </w:r>
-      <w:proofErr w:type="spellEnd"/>
     </w:p>
     <w:p>
       <w:hyperlink r:id="rId13" w:history="1">
@@ -1935,15 +1357,7 @@
     </w:p>
     <w:p>
       <w:r>
-        <w:t xml:space="preserve">Sempre que for iniciar algo no programa, no </w:t>
-      </w:r>
-      <w:proofErr w:type="spellStart"/>
-      <w:r>
-        <w:t>Sourcetree</w:t>
-      </w:r>
-      <w:proofErr w:type="spellEnd"/>
-      <w:r>
-        <w:t xml:space="preserve">, deve-se puxar. </w:t>
+        <w:t xml:space="preserve">Sempre que for iniciar algo no programa, no Sourcetree, deve-se puxar. </w:t>
       </w:r>
     </w:p>
     <w:p>
@@ -2010,13 +1424,8 @@
           <w:numId w:val="4"/>
         </w:numPr>
       </w:pPr>
-      <w:proofErr w:type="spellStart"/>
-      <w:r>
-        <w:t>IO's</w:t>
-      </w:r>
-      <w:proofErr w:type="spellEnd"/>
-      <w:r>
-        <w:t xml:space="preserve"> (Sensores atuadores)</w:t>
+      <w:r>
+        <w:t>IO's (Sensores atuadores)</w:t>
       </w:r>
     </w:p>
     <w:p/>
@@ -2216,11 +1625,9 @@
                               <w:pPr>
                                 <w:jc w:val="center"/>
                               </w:pPr>
-                              <w:proofErr w:type="spellStart"/>
                               <w:r>
                                 <w:t>Camera</w:t>
                               </w:r>
-                              <w:proofErr w:type="spellEnd"/>
                             </w:p>
                           </w:txbxContent>
                         </wps:txbx>
@@ -2360,13 +1767,8 @@
                                 <w:jc w:val="center"/>
                               </w:pPr>
                               <w:r>
-                                <w:t>I/</w:t>
+                                <w:t>I/O’s</w:t>
                               </w:r>
-                              <w:proofErr w:type="spellStart"/>
-                              <w:r>
-                                <w:t>O’s</w:t>
-                              </w:r>
-                              <w:proofErr w:type="spellEnd"/>
                             </w:p>
                           </w:txbxContent>
                         </wps:txbx>
@@ -2402,13 +1804,8 @@
                           <w:txbxContent>
                             <w:p>
                               <w:r>
-                                <w:t xml:space="preserve">Funcionário com </w:t>
+                                <w:t>Funcionário com ind</w:t>
                               </w:r>
-                              <w:proofErr w:type="spellStart"/>
-                              <w:r>
-                                <w:t>ind</w:t>
-                              </w:r>
-                              <w:proofErr w:type="spellEnd"/>
                             </w:p>
                           </w:txbxContent>
                         </wps:txbx>
@@ -2441,15 +1838,7 @@
                           <w:txbxContent>
                             <w:p>
                               <w:r>
-                                <w:t xml:space="preserve">Di, Do, </w:t>
-                              </w:r>
-                              <w:proofErr w:type="gramStart"/>
-                              <w:r>
-                                <w:t>Ai</w:t>
-                              </w:r>
-                              <w:proofErr w:type="gramEnd"/>
-                              <w:r>
-                                <w:t>, Ao, FWO, PTO</w:t>
+                                <w:t>Di, Do, Ai, Ao, FWO, PTO</w:t>
                               </w:r>
                             </w:p>
                           </w:txbxContent>
@@ -2688,15 +2077,7 @@
     </w:p>
     <w:p>
       <w:r>
-        <w:t xml:space="preserve">Como eu consigo armazenar, como não </w:t>
-      </w:r>
-      <w:proofErr w:type="spellStart"/>
-      <w:r>
-        <w:t>crashar</w:t>
-      </w:r>
-      <w:proofErr w:type="spellEnd"/>
-      <w:r>
-        <w:t xml:space="preserve"> meu sistema?</w:t>
+        <w:t>Como eu consigo armazenar, como não crashar meu sistema?</w:t>
       </w:r>
     </w:p>
     <w:p>
@@ -2890,59 +2271,22 @@
     </w:p>
     <w:p>
       <w:r>
-        <w:t xml:space="preserve">PWM -Pulse </w:t>
-      </w:r>
-      <w:proofErr w:type="spellStart"/>
-      <w:r>
-        <w:t>with</w:t>
-      </w:r>
-      <w:proofErr w:type="spellEnd"/>
-      <w:r>
-        <w:t xml:space="preserve"> </w:t>
-      </w:r>
-      <w:proofErr w:type="spellStart"/>
-      <w:r>
-        <w:t>Modulation</w:t>
-      </w:r>
-      <w:proofErr w:type="spellEnd"/>
-      <w:r>
-        <w:t xml:space="preserve"> (modulação por FM)</w:t>
-      </w:r>
-    </w:p>
-    <w:p>
-      <w:r>
-        <w:t xml:space="preserve">PTO – Pulse </w:t>
-      </w:r>
-      <w:proofErr w:type="spellStart"/>
-      <w:r>
-        <w:t>Train</w:t>
-      </w:r>
-      <w:proofErr w:type="spellEnd"/>
-      <w:r>
-        <w:t xml:space="preserve"> Output (AM)</w:t>
-      </w:r>
-    </w:p>
-    <w:p>
-      <w:proofErr w:type="spellStart"/>
-      <w:r>
-        <w:t>CLPs</w:t>
-      </w:r>
-      <w:proofErr w:type="spellEnd"/>
-      <w:r>
-        <w:t xml:space="preserve"> são usados assim para controle, porém é preciso um Feedback, e também a quantidade de fios (perdendo portas)</w:t>
-      </w:r>
-    </w:p>
-    <w:p>
-      <w:r>
-        <w:t xml:space="preserve">Conforme a figura abaixo, notamos o “X” que, no jeito </w:t>
-      </w:r>
-      <w:proofErr w:type="spellStart"/>
-      <w:r>
-        <w:t>Mitsubichi</w:t>
-      </w:r>
-      <w:proofErr w:type="spellEnd"/>
-      <w:r>
-        <w:t xml:space="preserve"> de ser, indica entrada.</w:t>
+        <w:t>PWM -Pulse with Modulation (modulação por FM)</w:t>
+      </w:r>
+    </w:p>
+    <w:p>
+      <w:r>
+        <w:t>PTO – Pulse Train Output (AM)</w:t>
+      </w:r>
+    </w:p>
+    <w:p>
+      <w:r>
+        <w:t>CLPs são usados assim para controle, porém é preciso um Feedback, e também a quantidade de fios (perdendo portas)</w:t>
+      </w:r>
+    </w:p>
+    <w:p>
+      <w:r>
+        <w:t>Conforme a figura abaixo, notamos o “X” que, no jeito Mitsubichi de ser, indica entrada.</w:t>
       </w:r>
     </w:p>
     <w:p>
@@ -3264,15 +2608,7 @@
         </mc:AlternateContent>
       </w:r>
       <w:r>
-        <w:t xml:space="preserve">Digital </w:t>
-      </w:r>
-      <w:proofErr w:type="spellStart"/>
-      <w:r>
-        <w:t>Imput</w:t>
-      </w:r>
-      <w:proofErr w:type="spellEnd"/>
-      <w:r>
-        <w:t xml:space="preserve"> = X[0~1FFF]</w:t>
+        <w:t>Digital Imput = X[0~1FFF]</w:t>
       </w:r>
     </w:p>
     <w:p>
@@ -3356,21 +2692,8 @@
       </w:r>
     </w:p>
     <w:p>
-      <w:proofErr w:type="spellStart"/>
-      <w:r>
-        <w:t>Internal</w:t>
-      </w:r>
-      <w:proofErr w:type="spellEnd"/>
-      <w:r>
-        <w:t xml:space="preserve"> relay </w:t>
-      </w:r>
-      <w:proofErr w:type="gramStart"/>
-      <w:r>
-        <w:t>M[</w:t>
-      </w:r>
-      <w:proofErr w:type="gramEnd"/>
-      <w:r>
-        <w:t>0~#]</w:t>
+      <w:r>
+        <w:t>Internal relay M[0~#]</w:t>
       </w:r>
     </w:p>
     <w:p>
@@ -3444,15 +2767,7 @@
         </mc:AlternateContent>
       </w:r>
       <w:r>
-        <w:t xml:space="preserve">DO (Double) – Word = </w:t>
-      </w:r>
-      <w:proofErr w:type="gramStart"/>
-      <w:r>
-        <w:t>D[</w:t>
-      </w:r>
-      <w:proofErr w:type="gramEnd"/>
-      <w:r>
-        <w:t xml:space="preserve">0~#] - </w:t>
+        <w:t xml:space="preserve">DO (Double) – Word = D[0~#] - </w:t>
       </w:r>
       <w:r>
         <w:t>Como guardar um boleando?</w:t>
@@ -3470,57 +2785,23 @@
     </w:p>
     <w:p>
       <w:r>
-        <w:t xml:space="preserve">Roda de subida, roda de descida, </w:t>
-      </w:r>
-      <w:proofErr w:type="gramStart"/>
-      <w:r>
-        <w:t>PULSO )Sinal</w:t>
-      </w:r>
-      <w:proofErr w:type="gramEnd"/>
-      <w:r>
-        <w:t xml:space="preserve"> degrau</w:t>
-      </w:r>
-    </w:p>
-    <w:p>
-      <w:proofErr w:type="spellStart"/>
-      <w:r>
-        <w:t>Rising</w:t>
-      </w:r>
-      <w:proofErr w:type="spellEnd"/>
-      <w:r>
-        <w:t xml:space="preserve"> </w:t>
-      </w:r>
-      <w:proofErr w:type="spellStart"/>
-      <w:r>
-        <w:t>Rtrig</w:t>
-      </w:r>
-      <w:proofErr w:type="spellEnd"/>
-      <w:r>
-        <w:t xml:space="preserve"> (ascensão)</w:t>
-      </w:r>
-    </w:p>
-    <w:p>
-      <w:proofErr w:type="spellStart"/>
-      <w:r>
-        <w:t>Array</w:t>
-      </w:r>
-      <w:proofErr w:type="spellEnd"/>
-      <w:r>
-        <w:t xml:space="preserve"> com 10 posições de bits: Bit 09?</w:t>
+        <w:t>Roda de subida, roda de descida, PULSO )Sinal degrau</w:t>
+      </w:r>
+    </w:p>
+    <w:p>
+      <w:r>
+        <w:t>Rising Rtrig (ascensão)</w:t>
+      </w:r>
+    </w:p>
+    <w:p>
+      <w:r>
+        <w:t>Array com 10 posições de bits: Bit 09?</w:t>
       </w:r>
     </w:p>
     <w:p/>
     <w:p>
       <w:r>
-        <w:t>Não adianta querer otimizar seu código se tudo está localizado em um único lugar como o “</w:t>
-      </w:r>
-      <w:proofErr w:type="spellStart"/>
-      <w:r>
-        <w:t>Scan</w:t>
-      </w:r>
-      <w:proofErr w:type="spellEnd"/>
-      <w:r>
-        <w:t xml:space="preserve">”. </w:t>
+        <w:t xml:space="preserve">Não adianta querer otimizar seu código se tudo está localizado em um único lugar como o “Scan”. </w:t>
       </w:r>
     </w:p>
     <w:p/>
@@ -3586,15 +2867,7 @@
     </w:p>
     <w:p>
       <w:r>
-        <w:t xml:space="preserve">É preciso entender em </w:t>
-      </w:r>
-      <w:proofErr w:type="spellStart"/>
-      <w:r>
-        <w:t>quê</w:t>
-      </w:r>
-      <w:proofErr w:type="spellEnd"/>
-      <w:r>
-        <w:t xml:space="preserve"> será aplicado e onde é mais eficiente. </w:t>
+        <w:t xml:space="preserve">É preciso entender em quê será aplicado e onde é mais eficiente. </w:t>
       </w:r>
     </w:p>
     <w:p>
@@ -3608,108 +2881,23 @@
       </w:r>
     </w:p>
     <w:p>
-      <w:proofErr w:type="spellStart"/>
-      <w:r>
-        <w:t>Wailetrue</w:t>
-      </w:r>
-      <w:proofErr w:type="spellEnd"/>
-      <w:r>
-        <w:t>?</w:t>
-      </w:r>
-    </w:p>
-    <w:p>
-      <w:r>
-        <w:t xml:space="preserve">Criei várias variáveis e não quero correr o risco </w:t>
-      </w:r>
-      <w:proofErr w:type="gramStart"/>
-      <w:r>
-        <w:t>dela</w:t>
-      </w:r>
-      <w:proofErr w:type="gramEnd"/>
-      <w:r>
-        <w:t xml:space="preserve"> sofrer um nicho de memória, deve-se colocar essas informações na “</w:t>
-      </w:r>
-      <w:proofErr w:type="spellStart"/>
-      <w:r>
-        <w:t>initial</w:t>
-      </w:r>
-      <w:proofErr w:type="spellEnd"/>
-      <w:r>
-        <w:t xml:space="preserve"> </w:t>
-      </w:r>
-      <w:proofErr w:type="spellStart"/>
-      <w:r>
-        <w:t>Program</w:t>
-      </w:r>
-      <w:proofErr w:type="spellEnd"/>
-      <w:r>
-        <w:t xml:space="preserve">”. </w:t>
-      </w:r>
-    </w:p>
-    <w:p>
-      <w:r>
-        <w:t>Em exemplos como a de envase de líquidos em carroceis com oscilação, ou ainda a marcação de um produto, deve-se salvar as informações em “</w:t>
-      </w:r>
-      <w:proofErr w:type="spellStart"/>
-      <w:r>
-        <w:t>Fixed</w:t>
-      </w:r>
-      <w:proofErr w:type="spellEnd"/>
-      <w:r>
-        <w:t xml:space="preserve"> </w:t>
-      </w:r>
-      <w:proofErr w:type="spellStart"/>
-      <w:r>
-        <w:t>scan</w:t>
-      </w:r>
-      <w:proofErr w:type="spellEnd"/>
-      <w:r>
-        <w:t xml:space="preserve"> </w:t>
-      </w:r>
-      <w:proofErr w:type="spellStart"/>
-      <w:r>
-        <w:t>Program</w:t>
-      </w:r>
-      <w:proofErr w:type="spellEnd"/>
-      <w:r>
-        <w:t xml:space="preserve">”. </w:t>
-      </w:r>
-    </w:p>
-    <w:p>
-      <w:r>
-        <w:t>Ou seja, se tudo ficar no “</w:t>
-      </w:r>
-      <w:proofErr w:type="spellStart"/>
-      <w:r>
-        <w:t>Fixed</w:t>
-      </w:r>
-      <w:proofErr w:type="spellEnd"/>
-      <w:r>
-        <w:t xml:space="preserve"> </w:t>
-      </w:r>
-      <w:proofErr w:type="spellStart"/>
-      <w:r>
-        <w:t>Scan</w:t>
-      </w:r>
-      <w:proofErr w:type="spellEnd"/>
-      <w:r>
-        <w:t xml:space="preserve"> </w:t>
-      </w:r>
-      <w:proofErr w:type="spellStart"/>
-      <w:r>
-        <w:t>Program</w:t>
-      </w:r>
-      <w:proofErr w:type="spellEnd"/>
-      <w:r>
-        <w:t xml:space="preserve">”, aumenta </w:t>
-      </w:r>
-      <w:proofErr w:type="gramStart"/>
-      <w:r>
-        <w:t>o processamento</w:t>
-      </w:r>
-      <w:proofErr w:type="gramEnd"/>
-      <w:r>
-        <w:t xml:space="preserve"> porém caí o desempenho.</w:t>
+      <w:r>
+        <w:t>Wailetrue?</w:t>
+      </w:r>
+    </w:p>
+    <w:p>
+      <w:r>
+        <w:t xml:space="preserve">Criei várias variáveis e não quero correr o risco dela sofrer um nicho de memória, deve-se colocar essas informações na “initial Program”. </w:t>
+      </w:r>
+    </w:p>
+    <w:p>
+      <w:r>
+        <w:t xml:space="preserve">Em exemplos como a de envase de líquidos em carroceis com oscilação, ou ainda a marcação de um produto, deve-se salvar as informações em “Fixed scan Program”. </w:t>
+      </w:r>
+    </w:p>
+    <w:p>
+      <w:r>
+        <w:t>Ou seja, se tudo ficar no “Fixed Scan Program”, aumenta o processamento porém caí o desempenho.</w:t>
       </w:r>
     </w:p>
     <w:p>
@@ -3728,28 +2916,12 @@
         <w:t>Exemplo: Motoresteira</w:t>
       </w:r>
       <w:r>
-        <w:t>1 (</w:t>
-      </w:r>
-      <w:proofErr w:type="spellStart"/>
-      <w:r>
-        <w:t>LigarMotor</w:t>
-      </w:r>
-      <w:proofErr w:type="spellEnd"/>
-      <w:r>
-        <w:t xml:space="preserve"> ()</w:t>
-      </w:r>
-    </w:p>
-    <w:p>
-      <w:r>
-        <w:t>Motoresteira1 (</w:t>
-      </w:r>
-      <w:proofErr w:type="spellStart"/>
-      <w:r>
-        <w:t>LigarMotor</w:t>
-      </w:r>
-      <w:proofErr w:type="spellEnd"/>
-      <w:r>
-        <w:t xml:space="preserve"> (ON)/(TRUE)</w:t>
+        <w:t>1 (LigarMotor ()</w:t>
+      </w:r>
+    </w:p>
+    <w:p>
+      <w:r>
+        <w:t>Motoresteira1 (LigarMotor (ON)/(TRUE)</w:t>
       </w:r>
     </w:p>
     <w:p/>
@@ -3761,13 +2933,8 @@
           <w:numId w:val="8"/>
         </w:numPr>
       </w:pPr>
-      <w:proofErr w:type="spellStart"/>
-      <w:r>
-        <w:t>Program</w:t>
-      </w:r>
-      <w:proofErr w:type="spellEnd"/>
-      <w:r>
-        <w:t xml:space="preserve"> BLOCK</w:t>
+      <w:r>
+        <w:t>Program BLOCK</w:t>
       </w:r>
     </w:p>
     <w:p>
@@ -3778,13 +2945,8 @@
           <w:numId w:val="7"/>
         </w:numPr>
       </w:pPr>
-      <w:proofErr w:type="spellStart"/>
-      <w:r>
-        <w:t>Funtion</w:t>
-      </w:r>
-      <w:proofErr w:type="spellEnd"/>
-      <w:r>
-        <w:t xml:space="preserve"> BLOCK</w:t>
+      <w:r>
+        <w:t>Funtion BLOCK</w:t>
       </w:r>
     </w:p>
     <w:p>
@@ -3803,11 +2965,9 @@
           <w:numId w:val="6"/>
         </w:numPr>
       </w:pPr>
-      <w:proofErr w:type="spellStart"/>
       <w:r>
         <w:t>Funtion</w:t>
       </w:r>
-      <w:proofErr w:type="spellEnd"/>
     </w:p>
     <w:p>
       <w:pPr>
@@ -3827,33 +2987,15 @@
         <w:ind w:left="360"/>
       </w:pPr>
       <w:r>
-        <w:t xml:space="preserve">Precisa entrar no </w:t>
-      </w:r>
-      <w:proofErr w:type="spellStart"/>
-      <w:r>
-        <w:t>structured</w:t>
-      </w:r>
-      <w:proofErr w:type="spellEnd"/>
-      <w:r>
-        <w:t xml:space="preserve"> </w:t>
-      </w:r>
-      <w:proofErr w:type="spellStart"/>
-      <w:r>
-        <w:t>tipe</w:t>
-      </w:r>
-      <w:proofErr w:type="spellEnd"/>
+        <w:t>Precisa entrar no structured tipe</w:t>
+      </w:r>
     </w:p>
     <w:p>
       <w:pPr>
         <w:ind w:left="360"/>
       </w:pPr>
-      <w:proofErr w:type="spellStart"/>
-      <w:r>
-        <w:t>Locktal</w:t>
-      </w:r>
-      <w:proofErr w:type="spellEnd"/>
-      <w:r>
-        <w:t xml:space="preserve"> de – 0 a 8, hexadecimal</w:t>
+      <w:r>
+        <w:t>Locktal de – 0 a 8, hexadecimal</w:t>
       </w:r>
     </w:p>
     <w:p>
@@ -3869,23 +3011,7 @@
         <w:ind w:left="360"/>
       </w:pPr>
       <w:r>
-        <w:t xml:space="preserve">A função tem vários </w:t>
-      </w:r>
-      <w:proofErr w:type="spellStart"/>
-      <w:r>
-        <w:t>imputs</w:t>
-      </w:r>
-      <w:proofErr w:type="spellEnd"/>
-      <w:r>
-        <w:t xml:space="preserve"> e apenas </w:t>
-      </w:r>
-      <w:proofErr w:type="gramStart"/>
-      <w:r>
-        <w:t>uma output</w:t>
-      </w:r>
-      <w:proofErr w:type="gramEnd"/>
-      <w:r>
-        <w:t>.</w:t>
+        <w:t>A função tem vários imputs e apenas uma output.</w:t>
       </w:r>
     </w:p>
     <w:p>
@@ -3893,31 +3019,7 @@
         <w:ind w:left="360"/>
       </w:pPr>
       <w:r>
-        <w:t xml:space="preserve">Quando se tem o </w:t>
-      </w:r>
-      <w:proofErr w:type="gramStart"/>
-      <w:r>
-        <w:t>programa  (</w:t>
-      </w:r>
-      <w:proofErr w:type="gramEnd"/>
-      <w:r>
-        <w:t xml:space="preserve">Project </w:t>
-      </w:r>
-      <w:proofErr w:type="spellStart"/>
-      <w:r>
-        <w:t>tree</w:t>
-      </w:r>
-      <w:proofErr w:type="spellEnd"/>
-      <w:r>
-        <w:t xml:space="preserve">), no GX WORKS3, gera-se um local </w:t>
-      </w:r>
-      <w:proofErr w:type="spellStart"/>
-      <w:r>
-        <w:t>label</w:t>
-      </w:r>
-      <w:proofErr w:type="spellEnd"/>
-      <w:r>
-        <w:t xml:space="preserve">. </w:t>
+        <w:t xml:space="preserve">Quando se tem o programa  (Project tree), no GX WORKS3, gera-se um local label. </w:t>
       </w:r>
     </w:p>
     <w:p>
@@ -3925,15 +3027,7 @@
         <w:ind w:left="360"/>
       </w:pPr>
       <w:r>
-        <w:t xml:space="preserve">O relé é quem fecha o contato em uma bobina eletromagnética. Podem ser normalmente </w:t>
-      </w:r>
-      <w:proofErr w:type="gramStart"/>
-      <w:r>
-        <w:t>aberto</w:t>
-      </w:r>
-      <w:proofErr w:type="gramEnd"/>
-      <w:r>
-        <w:t>, normalmente fechado.</w:t>
+        <w:t>O relé é quem fecha o contato em uma bobina eletromagnética. Podem ser normalmente aberto, normalmente fechado.</w:t>
       </w:r>
     </w:p>
     <w:p>
@@ -3948,45 +3042,11 @@
         <w:t>Switch (Chave</w:t>
       </w:r>
       <w:r>
-        <w:t xml:space="preserve"> </w:t>
-      </w:r>
-      <w:proofErr w:type="spellStart"/>
-      <w:proofErr w:type="gramStart"/>
-      <w:r>
-        <w:t>Imput</w:t>
-      </w:r>
-      <w:proofErr w:type="spellEnd"/>
-      <w:r>
-        <w:t xml:space="preserve">  normalmente</w:t>
-      </w:r>
-      <w:proofErr w:type="gramEnd"/>
-      <w:r>
-        <w:t xml:space="preserve"> aberto</w:t>
-      </w:r>
-      <w:r>
-        <w:t>)     I----</w:t>
-      </w:r>
-      <w:proofErr w:type="spellStart"/>
-      <w:r>
-        <w:t>I</w:t>
-      </w:r>
-      <w:proofErr w:type="spellEnd"/>
-      <w:r>
-        <w:t xml:space="preserve">   </w:t>
-      </w:r>
-      <w:proofErr w:type="spellStart"/>
-      <w:r>
-        <w:t>I</w:t>
-      </w:r>
-      <w:proofErr w:type="spellEnd"/>
-      <w:r>
-        <w:t>----</w:t>
-      </w:r>
-      <w:proofErr w:type="spellStart"/>
-      <w:r>
-        <w:t>I</w:t>
-      </w:r>
-      <w:proofErr w:type="spellEnd"/>
+        <w:t xml:space="preserve"> Imput  normalmente aberto</w:t>
+      </w:r>
+      <w:r>
+        <w:t>)     I----I   I----I</w:t>
+      </w:r>
     </w:p>
     <w:p>
       <w:pPr>
@@ -3996,29 +3056,14 @@
           <w:numId w:val="6"/>
         </w:numPr>
       </w:pPr>
-      <w:proofErr w:type="spellStart"/>
-      <w:r>
-        <w:t>Coil</w:t>
-      </w:r>
-      <w:proofErr w:type="spellEnd"/>
-      <w:r>
-        <w:t xml:space="preserve"> (Bobina</w:t>
-      </w:r>
-      <w:r>
-        <w:t xml:space="preserve"> - </w:t>
-      </w:r>
-      <w:proofErr w:type="spellStart"/>
-      <w:proofErr w:type="gramStart"/>
-      <w:r>
-        <w:t>OutPut</w:t>
-      </w:r>
-      <w:proofErr w:type="spellEnd"/>
-      <w:r>
-        <w:t>)  I</w:t>
-      </w:r>
-      <w:proofErr w:type="gramEnd"/>
-      <w:r>
-        <w:t>----(   )----I</w:t>
+      <w:r>
+        <w:t>Coil (Bobina</w:t>
+      </w:r>
+      <w:r>
+        <w:t xml:space="preserve"> - OutPut</w:t>
+      </w:r>
+      <w:r>
+        <w:t>)  I----(   )----I</w:t>
       </w:r>
     </w:p>
     <w:p>
@@ -4079,13 +3124,8 @@
                         <w:txbxContent>
                           <w:p>
                             <w:r>
-                              <w:t>I----I/I----</w:t>
+                              <w:t>I----I/I----I</w:t>
                             </w:r>
-                            <w:proofErr w:type="spellStart"/>
-                            <w:r>
-                              <w:t>I</w:t>
-                            </w:r>
-                            <w:proofErr w:type="spellEnd"/>
                           </w:p>
                         </w:txbxContent>
                       </wps:txbx>
@@ -4206,13 +3246,8 @@
                           <w:txbxContent>
                             <w:p>
                               <w:r>
-                                <w:t>I------I/I------</w:t>
+                                <w:t>I------I/I------I</w:t>
                               </w:r>
-                              <w:proofErr w:type="spellStart"/>
-                              <w:r>
-                                <w:t>I</w:t>
-                              </w:r>
-                              <w:proofErr w:type="spellEnd"/>
                             </w:p>
                             <w:p/>
                           </w:txbxContent>
@@ -4256,7 +3291,6 @@
                               <w:r>
                                 <w:t>----I/I----</w:t>
                               </w:r>
-                              <w:proofErr w:type="spellStart"/>
                               <w:r>
                                 <w:rPr>
                                   <w:sz w:val="40"/>
@@ -4264,7 +3298,6 @@
                                 </w:rPr>
                                 <w:t>I</w:t>
                               </w:r>
-                              <w:proofErr w:type="spellEnd"/>
                             </w:p>
                             <w:p/>
                           </w:txbxContent>
@@ -4412,15 +3445,7 @@
         <w:ind w:left="360"/>
       </w:pPr>
       <w:r>
-        <w:t xml:space="preserve">00 </w:t>
-      </w:r>
-      <w:proofErr w:type="spellStart"/>
-      <w:r>
-        <w:t>true</w:t>
-      </w:r>
-      <w:proofErr w:type="spellEnd"/>
-      <w:r>
-        <w:t xml:space="preserve"> false?</w:t>
+        <w:t>00 true false?</w:t>
       </w:r>
     </w:p>
     <w:p>
@@ -4584,37 +3609,8 @@
         </w:rPr>
       </w:pPr>
       <w:r>
-        <w:t xml:space="preserve">    I----</w:t>
-      </w:r>
-      <w:proofErr w:type="spellStart"/>
-      <w:r>
-        <w:t>I</w:t>
-      </w:r>
-      <w:proofErr w:type="spellEnd"/>
-      <w:r>
-        <w:t xml:space="preserve">   </w:t>
-      </w:r>
-      <w:proofErr w:type="spellStart"/>
-      <w:r>
-        <w:t>I</w:t>
-      </w:r>
-      <w:proofErr w:type="spellEnd"/>
-      <w:r>
-        <w:t>--------</w:t>
-      </w:r>
-      <w:proofErr w:type="spellStart"/>
-      <w:r>
-        <w:t>I</w:t>
-      </w:r>
-      <w:proofErr w:type="spellEnd"/>
-      <w:r>
-        <w:t xml:space="preserve"> /I----</w:t>
-      </w:r>
-      <w:proofErr w:type="spellStart"/>
-      <w:r>
-        <w:t>I</w:t>
-      </w:r>
-      <w:proofErr w:type="spellEnd"/>
+        <w:t xml:space="preserve">    I----I   I--------I /I----I</w:t>
+      </w:r>
       <w:r>
         <w:rPr>
           <w:noProof/>
@@ -4876,31 +3872,8 @@
                           <w:txbxContent>
                             <w:p>
                               <w:r>
-                                <w:t>I------</w:t>
+                                <w:t>I------I  I------I</w:t>
                               </w:r>
-                              <w:proofErr w:type="spellStart"/>
-                              <w:proofErr w:type="gramStart"/>
-                              <w:r>
-                                <w:t>I</w:t>
-                              </w:r>
-                              <w:proofErr w:type="spellEnd"/>
-                              <w:r>
-                                <w:t xml:space="preserve">  </w:t>
-                              </w:r>
-                              <w:proofErr w:type="spellStart"/>
-                              <w:r>
-                                <w:t>I</w:t>
-                              </w:r>
-                              <w:proofErr w:type="spellEnd"/>
-                              <w:proofErr w:type="gramEnd"/>
-                              <w:r>
-                                <w:t>------</w:t>
-                              </w:r>
-                              <w:proofErr w:type="spellStart"/>
-                              <w:r>
-                                <w:t>I</w:t>
-                              </w:r>
-                              <w:proofErr w:type="spellEnd"/>
                             </w:p>
                             <w:p/>
                           </w:txbxContent>
@@ -4943,7 +3916,6 @@
                               <w:r>
                                 <w:t>----I/I----</w:t>
                               </w:r>
-                              <w:proofErr w:type="spellStart"/>
                               <w:r>
                                 <w:rPr>
                                   <w:sz w:val="40"/>
@@ -4951,7 +3923,6 @@
                                 </w:rPr>
                                 <w:t>I</w:t>
                               </w:r>
-                              <w:proofErr w:type="spellEnd"/>
                             </w:p>
                             <w:p/>
                           </w:txbxContent>
@@ -5365,15 +4336,7 @@
     </w:p>
     <w:p>
       <w:r>
-        <w:t>Após isso fazemos a simulação com o CLP, e com “</w:t>
-      </w:r>
-      <w:proofErr w:type="spellStart"/>
-      <w:r>
-        <w:t>Shift+Enter</w:t>
-      </w:r>
-      <w:proofErr w:type="spellEnd"/>
-      <w:r>
-        <w:t>”, acionamos a entrada M0.</w:t>
+        <w:t>Após isso fazemos a simulação com o CLP, e com “Shift+Enter”, acionamos a entrada M0.</w:t>
       </w:r>
     </w:p>
     <w:p>
@@ -5466,15 +4429,7 @@
     </w:p>
     <w:p>
       <w:r>
-        <w:t xml:space="preserve">Não </w:t>
-      </w:r>
-      <w:proofErr w:type="gramStart"/>
-      <w:r>
-        <w:t>deve-se</w:t>
-      </w:r>
-      <w:proofErr w:type="gramEnd"/>
-      <w:r>
-        <w:t xml:space="preserve"> usar L com variável, ele só aceita a linha principal para ir até a saída.</w:t>
+        <w:t>Não deve-se usar L com variável, ele só aceita a linha principal para ir até a saída.</w:t>
       </w:r>
     </w:p>
     <w:p>
@@ -5566,59 +4521,20 @@
         </w:drawing>
       </w:r>
       <w:r>
-        <w:t>I----</w:t>
-      </w:r>
-      <w:proofErr w:type="spellStart"/>
-      <w:proofErr w:type="gramStart"/>
-      <w:r>
-        <w:t>I</w:t>
-      </w:r>
-      <w:proofErr w:type="spellEnd"/>
-      <w:r>
-        <w:t xml:space="preserve">  </w:t>
+        <w:t xml:space="preserve">I----I  </w:t>
       </w:r>
       <w:r>
         <w:t>↑</w:t>
       </w:r>
-      <w:proofErr w:type="gramEnd"/>
-      <w:r>
-        <w:t xml:space="preserve"> I----</w:t>
-      </w:r>
-      <w:proofErr w:type="spellStart"/>
-      <w:r>
-        <w:t>I</w:t>
-      </w:r>
-      <w:proofErr w:type="spellEnd"/>
-      <w:r>
-        <w:t xml:space="preserve">                                                  </w:t>
-      </w:r>
-      <w:proofErr w:type="spellStart"/>
-      <w:r>
-        <w:t>I</w:t>
-      </w:r>
-      <w:proofErr w:type="spellEnd"/>
-      <w:r>
-        <w:t>----</w:t>
-      </w:r>
-      <w:proofErr w:type="spellStart"/>
-      <w:r>
-        <w:t>I</w:t>
-      </w:r>
-      <w:proofErr w:type="spellEnd"/>
-      <w:r>
-        <w:t xml:space="preserve">  </w:t>
+      <w:r>
+        <w:t xml:space="preserve"> I----I                                                  I----I  </w:t>
       </w:r>
       <w:r>
         <w:t>↓</w:t>
       </w:r>
       <w:r>
-        <w:t xml:space="preserve"> I----</w:t>
-      </w:r>
-      <w:proofErr w:type="spellStart"/>
-      <w:r>
-        <w:t>I</w:t>
-      </w:r>
-      <w:proofErr w:type="spellEnd"/>
+        <w:t xml:space="preserve"> I----I</w:t>
+      </w:r>
     </w:p>
     <w:p>
       <w:r>
@@ -5673,15 +4589,7 @@
                         <w:txbxContent>
                           <w:p>
                             <w:r>
-                              <w:t xml:space="preserve">Todo liga e desliga irá observar esse elemento acima. Gera-se os </w:t>
-                            </w:r>
-                            <w:proofErr w:type="spellStart"/>
-                            <w:r>
-                              <w:t>clocks</w:t>
-                            </w:r>
-                            <w:proofErr w:type="spellEnd"/>
-                            <w:r>
-                              <w:t xml:space="preserve"> (0101010100101). Lógica Inversa</w:t>
+                              <w:t>Todo liga e desliga irá observar esse elemento acima. Gera-se os clocks (0101010100101). Lógica Inversa</w:t>
                             </w:r>
                           </w:p>
                         </w:txbxContent>
@@ -5747,16 +4655,11 @@
         <w:lastRenderedPageBreak/>
         <w:t xml:space="preserve">Funções Set F7 </w:t>
       </w:r>
-      <w:proofErr w:type="spellStart"/>
       <w:r>
         <w:t>f</w:t>
       </w:r>
       <w:r>
-        <w:t>e</w:t>
-      </w:r>
-      <w:proofErr w:type="spellEnd"/>
-      <w:r>
-        <w:t xml:space="preserve"> Reset (tem prioridade)</w:t>
+        <w:t>e Reset (tem prioridade)</w:t>
       </w:r>
     </w:p>
     <w:p>
@@ -5837,25 +4740,7 @@
                             <w:txbxContent>
                               <w:p>
                                 <w:r>
-                                  <w:t>I------</w:t>
-                                </w:r>
-                                <w:proofErr w:type="spellStart"/>
-                                <w:proofErr w:type="gramStart"/>
-                                <w:r>
-                                  <w:t>I</w:t>
-                                </w:r>
-                                <w:proofErr w:type="spellEnd"/>
-                                <w:r>
-                                  <w:t xml:space="preserve">  </w:t>
-                                </w:r>
-                                <w:proofErr w:type="spellStart"/>
-                                <w:r>
-                                  <w:t>I</w:t>
-                                </w:r>
-                                <w:proofErr w:type="spellEnd"/>
-                                <w:proofErr w:type="gramEnd"/>
-                                <w:r>
-                                  <w:t>---------------(  )--------I</w:t>
+                                  <w:t>I------I  I---------------(  )--------I</w:t>
                                 </w:r>
                               </w:p>
                               <w:p/>
@@ -5897,27 +4782,8 @@
                                   <w:t>I</w:t>
                                 </w:r>
                                 <w:r>
-                                  <w:t>----</w:t>
+                                  <w:t>----I  I----</w:t>
                                 </w:r>
-                                <w:proofErr w:type="spellStart"/>
-                                <w:proofErr w:type="gramStart"/>
-                                <w:r>
-                                  <w:t>I</w:t>
-                                </w:r>
-                                <w:proofErr w:type="spellEnd"/>
-                                <w:r>
-                                  <w:t xml:space="preserve">  </w:t>
-                                </w:r>
-                                <w:proofErr w:type="spellStart"/>
-                                <w:r>
-                                  <w:t>I</w:t>
-                                </w:r>
-                                <w:proofErr w:type="spellEnd"/>
-                                <w:proofErr w:type="gramEnd"/>
-                                <w:r>
-                                  <w:t>----</w:t>
-                                </w:r>
-                                <w:proofErr w:type="spellStart"/>
                                 <w:r>
                                   <w:rPr>
                                     <w:sz w:val="40"/>
@@ -5925,7 +4791,6 @@
                                   </w:rPr>
                                   <w:t>I</w:t>
                                 </w:r>
-                                <w:proofErr w:type="spellEnd"/>
                               </w:p>
                               <w:p/>
                             </w:txbxContent>
@@ -6244,71 +5109,24 @@
       </w:r>
     </w:p>
     <w:p>
-      <w:proofErr w:type="spellStart"/>
-      <w:r>
-        <w:t>Kuka</w:t>
-      </w:r>
-      <w:proofErr w:type="spellEnd"/>
-      <w:r>
-        <w:t xml:space="preserve">, </w:t>
-      </w:r>
-      <w:proofErr w:type="spellStart"/>
-      <w:r>
-        <w:t>Fanuki</w:t>
-      </w:r>
-      <w:proofErr w:type="spellEnd"/>
+      <w:r>
+        <w:t>Kuka, Fanuki</w:t>
+      </w:r>
     </w:p>
     <w:p/>
     <w:p>
       <w:r>
-        <w:t xml:space="preserve">A </w:t>
-      </w:r>
-      <w:proofErr w:type="spellStart"/>
-      <w:r>
-        <w:t>yaskawa</w:t>
-      </w:r>
-      <w:proofErr w:type="spellEnd"/>
-      <w:r>
-        <w:t xml:space="preserve"> é líder mundial no ramo da soldagem e pintura.</w:t>
-      </w:r>
-    </w:p>
-    <w:p>
-      <w:r>
-        <w:t xml:space="preserve">Epson nicho, com concorrentes fortes como da </w:t>
-      </w:r>
-      <w:proofErr w:type="spellStart"/>
-      <w:proofErr w:type="gramStart"/>
-      <w:r>
-        <w:t>Howhe</w:t>
-      </w:r>
-      <w:proofErr w:type="spellEnd"/>
-      <w:r>
-        <w:t>?,</w:t>
-      </w:r>
-      <w:proofErr w:type="gramEnd"/>
-      <w:r>
-        <w:t xml:space="preserve"> IDE Free, linguagem de programação estruturada com custo e benefício.</w:t>
-      </w:r>
-    </w:p>
-    <w:p>
-      <w:r>
-        <w:t xml:space="preserve">US -Robô colaborativo criado por </w:t>
-      </w:r>
-      <w:proofErr w:type="gramStart"/>
-      <w:r>
-        <w:t>um dupla</w:t>
-      </w:r>
-      <w:proofErr w:type="gramEnd"/>
-      <w:r>
-        <w:t xml:space="preserve"> do MIT, R </w:t>
-      </w:r>
-      <w:proofErr w:type="spellStart"/>
-      <w:r>
-        <w:t>Think</w:t>
-      </w:r>
-      <w:proofErr w:type="spellEnd"/>
-      <w:r>
-        <w:t xml:space="preserve">. </w:t>
+        <w:t>A yaskawa é líder mundial no ramo da soldagem e pintura.</w:t>
+      </w:r>
+    </w:p>
+    <w:p>
+      <w:r>
+        <w:t>Epson nicho, com concorrentes fortes como da Howhe?, IDE Free, linguagem de programação estruturada com custo e benefício.</w:t>
+      </w:r>
+    </w:p>
+    <w:p>
+      <w:r>
+        <w:t xml:space="preserve">US -Robô colaborativo criado por um dupla do MIT, R Think. </w:t>
       </w:r>
     </w:p>
     <w:p>
@@ -6323,13 +5141,8 @@
       </w:r>
     </w:p>
     <w:p>
-      <w:proofErr w:type="spellStart"/>
-      <w:r>
-        <w:t>Timers</w:t>
-      </w:r>
-      <w:proofErr w:type="spellEnd"/>
-      <w:r>
-        <w:t xml:space="preserve"> são infelizmente de pouca aplicação, pois o tempo de um processo varia muito.</w:t>
+      <w:r>
+        <w:t>Timers são infelizmente de pouca aplicação, pois o tempo de um processo varia muito.</w:t>
       </w:r>
     </w:p>
     <w:p>
@@ -6339,31 +5152,7 @@
     </w:p>
     <w:p>
       <w:r>
-        <w:t>I----</w:t>
-      </w:r>
-      <w:proofErr w:type="spellStart"/>
-      <w:r>
-        <w:t>I</w:t>
-      </w:r>
-      <w:proofErr w:type="spellEnd"/>
-      <w:r>
-        <w:t xml:space="preserve">   </w:t>
-      </w:r>
-      <w:proofErr w:type="spellStart"/>
-      <w:r>
-        <w:t>I</w:t>
-      </w:r>
-      <w:proofErr w:type="spellEnd"/>
-      <w:r>
-        <w:t>--------(T0 K</w:t>
-      </w:r>
-      <w:proofErr w:type="gramStart"/>
-      <w:r>
-        <w:t>100)----</w:t>
-      </w:r>
-      <w:proofErr w:type="gramEnd"/>
-      <w:r>
-        <w:t>I</w:t>
+        <w:t>I----I   I--------(T0 K100)----I</w:t>
       </w:r>
     </w:p>
     <w:p>
@@ -6448,15 +5237,7 @@
     </w:p>
     <w:p>
       <w:r>
-        <w:t>Contador (</w:t>
-      </w:r>
-      <w:proofErr w:type="spellStart"/>
-      <w:r>
-        <w:t>Cowter</w:t>
-      </w:r>
-      <w:proofErr w:type="spellEnd"/>
-      <w:r>
-        <w:t>)</w:t>
+        <w:t>Contador (Cowter)</w:t>
       </w:r>
     </w:p>
     <w:p/>
@@ -6506,23 +5287,7 @@
     </w:p>
     <w:p>
       <w:r>
-        <w:t>I------------</w:t>
-      </w:r>
-      <w:proofErr w:type="gramStart"/>
-      <w:r>
-        <w:t xml:space="preserve">(  </w:t>
-      </w:r>
-      <w:proofErr w:type="gramEnd"/>
-      <w:r>
-        <w:t xml:space="preserve">           )----I -&gt; Simbologia do </w:t>
-      </w:r>
-      <w:proofErr w:type="spellStart"/>
-      <w:r>
-        <w:t>Coil</w:t>
-      </w:r>
-      <w:proofErr w:type="spellEnd"/>
-      <w:r>
-        <w:t>, onde ficam o contador, o timer.</w:t>
+        <w:t>I------------(             )----I -&gt; Simbologia do Coil, onde ficam o contador, o timer.</w:t>
       </w:r>
     </w:p>
     <w:p/>
@@ -6533,31 +5298,7 @@
     </w:p>
     <w:p>
       <w:r>
-        <w:t xml:space="preserve">W [0~7999] – Word </w:t>
-      </w:r>
-      <w:proofErr w:type="gramStart"/>
-      <w:r>
-        <w:t>( 16</w:t>
-      </w:r>
-      <w:proofErr w:type="gramEnd"/>
-      <w:r>
-        <w:t xml:space="preserve"> bits/2 bytes/ 4 </w:t>
-      </w:r>
-      <w:proofErr w:type="spellStart"/>
-      <w:r>
-        <w:t>nimbles</w:t>
-      </w:r>
-      <w:proofErr w:type="spellEnd"/>
-      <w:r>
-        <w:t xml:space="preserve"> ) -&gt; Bibliografia </w:t>
-      </w:r>
-      <w:proofErr w:type="spellStart"/>
-      <w:r>
-        <w:t>Caruano</w:t>
-      </w:r>
-      <w:proofErr w:type="spellEnd"/>
-      <w:r>
-        <w:t xml:space="preserve">, </w:t>
+        <w:t xml:space="preserve">W [0~7999] – Word ( 16 bits/2 bytes/ 4 nimbles ) -&gt; Bibliografia Caruano, </w:t>
       </w:r>
       <m:oMath>
         <m:sSup>
@@ -6601,23 +5342,7 @@
         </w:rPr>
       </w:pPr>
       <w:r>
-        <w:t xml:space="preserve">D [0~7999] – Double </w:t>
-      </w:r>
-      <w:proofErr w:type="gramStart"/>
-      <w:r>
-        <w:t>( 32</w:t>
-      </w:r>
-      <w:proofErr w:type="gramEnd"/>
-      <w:r>
-        <w:t xml:space="preserve"> bits/4 bytes/ 8 </w:t>
-      </w:r>
-      <w:proofErr w:type="spellStart"/>
-      <w:r>
-        <w:t>nimbles</w:t>
-      </w:r>
-      <w:proofErr w:type="spellEnd"/>
-      <w:r>
-        <w:t xml:space="preserve"> )</w:t>
+        <w:t>D [0~7999] – Double ( 32 bits/4 bytes/ 8 nimbles )</w:t>
       </w:r>
       <w:r>
         <w:t xml:space="preserve"> </w:t>
@@ -6720,40 +5445,20 @@
     </w:p>
     <w:p>
       <w:r>
-        <w:t xml:space="preserve">Por exemplo, tendo 100, não se usaria uma Double pois ela pode armazenar até </w:t>
-      </w:r>
-      <w:proofErr w:type="gramStart"/>
-      <w:r>
-        <w:t xml:space="preserve">4  </w:t>
-      </w:r>
-      <w:proofErr w:type="spellStart"/>
-      <w:r>
-        <w:t>bilhoes</w:t>
-      </w:r>
-      <w:proofErr w:type="spellEnd"/>
-      <w:proofErr w:type="gramEnd"/>
-      <w:r>
-        <w:t xml:space="preserve"> assim desperdiçando memória. A ideal para 100 seria o byte, </w:t>
+        <w:t xml:space="preserve">Por exemplo, tendo 100, não se usaria uma Double pois ela pode armazenar até 4  bilhoes assim desperdiçando memória. A ideal para 100 seria o byte, </w:t>
       </w:r>
     </w:p>
     <w:p/>
     <w:p>
-      <w:proofErr w:type="spellStart"/>
-      <w:r>
-        <w:t>Interger</w:t>
-      </w:r>
-      <w:proofErr w:type="spellEnd"/>
-      <w:r>
-        <w:t xml:space="preserve"> (Inteiro) </w:t>
-      </w:r>
-    </w:p>
-    <w:p>
-      <w:proofErr w:type="spellStart"/>
+      <w:r>
+        <w:t xml:space="preserve">Interger (Inteiro) </w:t>
+      </w:r>
+    </w:p>
+    <w:p>
       <w:r>
         <w:lastRenderedPageBreak/>
         <w:t>Unsigner</w:t>
       </w:r>
-      <w:proofErr w:type="spellEnd"/>
     </w:p>
     <w:p>
       <w:r>
@@ -6921,15 +5626,7 @@
     </w:p>
     <w:p>
       <w:r>
-        <w:t>I------------</w:t>
-      </w:r>
-      <w:proofErr w:type="gramStart"/>
-      <w:r>
-        <w:t xml:space="preserve">[  </w:t>
-      </w:r>
-      <w:proofErr w:type="gramEnd"/>
-      <w:r>
-        <w:t xml:space="preserve">  K10 e K2         ]----I</w:t>
+        <w:t>I------------[    K10 e K2         ]----I</w:t>
       </w:r>
     </w:p>
     <w:p>
@@ -6999,89 +5696,17 @@
         </w:drawing>
       </w:r>
       <w:r>
-        <w:t>I------------</w:t>
-      </w:r>
-      <w:proofErr w:type="gramStart"/>
-      <w:r>
-        <w:t xml:space="preserve">[  </w:t>
-      </w:r>
-      <w:proofErr w:type="gramEnd"/>
-      <w:r>
-        <w:t xml:space="preserve">  + K2 K10 W0         ]----I</w:t>
-      </w:r>
-    </w:p>
-    <w:p>
-      <w:r>
-        <w:t>I------------</w:t>
-      </w:r>
-      <w:proofErr w:type="gramStart"/>
-      <w:r>
-        <w:t xml:space="preserve">[  </w:t>
-      </w:r>
-      <w:proofErr w:type="gramEnd"/>
-      <w:r>
-        <w:t xml:space="preserve">  - </w:t>
-      </w:r>
-      <w:proofErr w:type="spellStart"/>
-      <w:r>
-        <w:t>Kxxx</w:t>
-      </w:r>
-      <w:proofErr w:type="spellEnd"/>
-      <w:r>
-        <w:t xml:space="preserve"> </w:t>
-      </w:r>
-      <w:proofErr w:type="spellStart"/>
-      <w:r>
-        <w:t>Kxxx</w:t>
-      </w:r>
-      <w:proofErr w:type="spellEnd"/>
-      <w:r>
-        <w:t xml:space="preserve"> </w:t>
-      </w:r>
-      <w:proofErr w:type="spellStart"/>
-      <w:r>
-        <w:t>Wxxx</w:t>
-      </w:r>
-      <w:proofErr w:type="spellEnd"/>
-      <w:r>
-        <w:t xml:space="preserve">   ]----I</w:t>
-      </w:r>
-    </w:p>
-    <w:p>
-      <w:r>
-        <w:t>I------------</w:t>
-      </w:r>
-      <w:proofErr w:type="gramStart"/>
-      <w:r>
-        <w:t xml:space="preserve">[  </w:t>
-      </w:r>
-      <w:proofErr w:type="gramEnd"/>
-      <w:r>
-        <w:t xml:space="preserve">  / </w:t>
-      </w:r>
-      <w:proofErr w:type="spellStart"/>
-      <w:r>
-        <w:t>Kxxx</w:t>
-      </w:r>
-      <w:proofErr w:type="spellEnd"/>
-      <w:r>
-        <w:t xml:space="preserve"> </w:t>
-      </w:r>
-      <w:proofErr w:type="spellStart"/>
-      <w:r>
-        <w:t>Kxxx</w:t>
-      </w:r>
-      <w:proofErr w:type="spellEnd"/>
-      <w:r>
-        <w:t xml:space="preserve"> </w:t>
-      </w:r>
-      <w:proofErr w:type="spellStart"/>
-      <w:r>
-        <w:t>Wxxx</w:t>
-      </w:r>
-      <w:proofErr w:type="spellEnd"/>
-      <w:r>
-        <w:t xml:space="preserve">  ]----I</w:t>
+        <w:t>I------------[    + K2 K10 W0         ]----I</w:t>
+      </w:r>
+    </w:p>
+    <w:p>
+      <w:r>
+        <w:t>I------------[    - Kxxx Kxxx Wxxx   ]----I</w:t>
+      </w:r>
+    </w:p>
+    <w:p>
+      <w:r>
+        <w:t>I------------[    / Kxxx Kxxx Wxxx  ]----I</w:t>
       </w:r>
     </w:p>
     <w:p>
@@ -7188,13 +5813,8 @@
       </w:r>
     </w:p>
     <w:p>
-      <w:proofErr w:type="spellStart"/>
-      <w:r>
-        <w:t>Mod</w:t>
-      </w:r>
-      <w:proofErr w:type="spellEnd"/>
-      <w:r>
-        <w:t xml:space="preserve"> (%)</w:t>
+      <w:r>
+        <w:t>Mod (%)</w:t>
       </w:r>
     </w:p>
     <w:p/>
@@ -7205,15 +5825,7 @@
     </w:p>
     <w:p>
       <w:r>
-        <w:t>AND -</w:t>
-      </w:r>
-      <w:proofErr w:type="gramStart"/>
-      <w:r>
-        <w:t>&gt;  [</w:t>
-      </w:r>
-      <w:proofErr w:type="gramEnd"/>
-      <w:r>
-        <w:t>AND = D3 K3]</w:t>
+        <w:t>AND -&gt;  [AND = D3 K3]</w:t>
       </w:r>
     </w:p>
     <w:p>
@@ -7221,15 +5833,7 @@
         <w:t>Se D3 é igual a K3, pode-se acionar algo por exemplo.</w:t>
       </w:r>
       <w:r>
-        <w:t xml:space="preserve"> Ainda pode-se umas &gt;, &lt;, &gt;=, &lt;</w:t>
-      </w:r>
-      <w:proofErr w:type="gramStart"/>
-      <w:r>
-        <w:t>=,&lt;</w:t>
-      </w:r>
-      <w:proofErr w:type="gramEnd"/>
-      <w:r>
-        <w:t>&gt; (diferente);</w:t>
+        <w:t xml:space="preserve"> Ainda pode-se umas &gt;, &lt;, &gt;=, &lt;=,&lt;&gt; (diferente);</w:t>
       </w:r>
     </w:p>
     <w:p>
@@ -7367,15 +5971,7 @@
     </w:p>
     <w:p>
       <w:r>
-        <w:t xml:space="preserve">Dividido por 1, por ele mesmo. Não é divisível por 0, por </w:t>
-      </w:r>
-      <w:proofErr w:type="spellStart"/>
-      <w:r>
-        <w:t>numero</w:t>
-      </w:r>
-      <w:proofErr w:type="spellEnd"/>
-      <w:r>
-        <w:t xml:space="preserve"> negativo.</w:t>
+        <w:t>Dividido por 1, por ele mesmo. Não é divisível por 0, por numero negativo.</w:t>
       </w:r>
     </w:p>
     <w:p>
@@ -7462,36 +6058,12 @@
         </w:drawing>
       </w:r>
       <w:r>
-        <w:t xml:space="preserve">Fazer um contador, mas toda vez que incrementar de 1, deve-se dar uma saída caso por primo ou não. Botar pulsadores, </w:t>
-      </w:r>
-      <w:proofErr w:type="spellStart"/>
-      <w:r>
-        <w:t>Shit</w:t>
-      </w:r>
-      <w:proofErr w:type="spellEnd"/>
-      <w:r>
-        <w:t xml:space="preserve"> AND</w:t>
-      </w:r>
-    </w:p>
-    <w:p>
-      <w:r>
-        <w:t>POU (</w:t>
-      </w:r>
-      <w:proofErr w:type="spellStart"/>
-      <w:r>
-        <w:t>program</w:t>
-      </w:r>
-      <w:proofErr w:type="spellEnd"/>
-      <w:r>
-        <w:t xml:space="preserve"> </w:t>
-      </w:r>
-      <w:proofErr w:type="spellStart"/>
-      <w:r>
-        <w:t>Organization</w:t>
-      </w:r>
-      <w:proofErr w:type="spellEnd"/>
-      <w:r>
-        <w:t xml:space="preserve"> Unit</w:t>
+        <w:t>Fazer um contador, mas toda vez que incrementar de 1, deve-se dar uma saída caso por primo ou não. Botar pulsadores, Shit AND</w:t>
+      </w:r>
+    </w:p>
+    <w:p>
+      <w:r>
+        <w:t>POU (program Organization Unit</w:t>
       </w:r>
     </w:p>
     <w:p/>
@@ -7659,66 +6231,8 @@
         </w:drawing>
       </w:r>
       <w:r>
-        <w:t xml:space="preserve">Com uma FUN, pode-se criar uma função, porém só tem uma saída. Pode ser repetida. </w:t>
-      </w:r>
-      <w:proofErr w:type="spellStart"/>
-      <w:r>
-        <w:t>Function</w:t>
-      </w:r>
-      <w:proofErr w:type="spellEnd"/>
-      <w:r>
-        <w:t xml:space="preserve"> </w:t>
-      </w:r>
-      <w:proofErr w:type="spellStart"/>
-      <w:r>
-        <w:t>Blocks</w:t>
-      </w:r>
-      <w:proofErr w:type="spellEnd"/>
-      <w:r>
-        <w:t xml:space="preserve"> podem ser. </w:t>
-      </w:r>
-      <w:proofErr w:type="spellStart"/>
-      <w:r>
-        <w:t>Nestere</w:t>
-      </w:r>
-      <w:proofErr w:type="spellEnd"/>
-      <w:r>
-        <w:t xml:space="preserve"> (encadeado) </w:t>
-      </w:r>
-      <w:proofErr w:type="spellStart"/>
-      <w:r>
-        <w:t>Function</w:t>
-      </w:r>
-      <w:proofErr w:type="spellEnd"/>
-      <w:r>
-        <w:t xml:space="preserve"> </w:t>
-      </w:r>
-      <w:proofErr w:type="spellStart"/>
-      <w:r>
-        <w:t>block</w:t>
-      </w:r>
-      <w:proofErr w:type="spellEnd"/>
-      <w:r>
-        <w:t xml:space="preserve"> dentro </w:t>
-      </w:r>
-      <w:proofErr w:type="gramStart"/>
-      <w:r>
-        <w:t xml:space="preserve">de  </w:t>
-      </w:r>
-      <w:proofErr w:type="spellStart"/>
-      <w:r>
-        <w:t>Function</w:t>
-      </w:r>
-      <w:proofErr w:type="spellEnd"/>
-      <w:proofErr w:type="gramEnd"/>
-      <w:r>
-        <w:t xml:space="preserve"> </w:t>
-      </w:r>
-      <w:proofErr w:type="spellStart"/>
-      <w:r>
-        <w:t>block</w:t>
-      </w:r>
-      <w:proofErr w:type="spellEnd"/>
+        <w:t>Com uma FUN, pode-se criar uma função, porém só tem uma saída. Pode ser repetida. Function Blocks podem ser. Nestere (encadeado) Function block dentro de  Function block</w:t>
+      </w:r>
     </w:p>
     <w:p/>
     <w:p/>
@@ -7850,13 +6364,8 @@
     </w:p>
     <w:p>
       <w:r>
-        <w:t xml:space="preserve">$ está relacionado a uma </w:t>
-      </w:r>
-      <w:proofErr w:type="spellStart"/>
-      <w:r>
-        <w:t>string</w:t>
-      </w:r>
-      <w:proofErr w:type="spellEnd"/>
+        <w:t>$ está relacionado a uma string</w:t>
+      </w:r>
     </w:p>
     <w:p>
       <w:r>
@@ -7864,32 +6373,14 @@
       </w:r>
     </w:p>
     <w:p>
-      <w:proofErr w:type="spellStart"/>
-      <w:r>
-        <w:t>Imput</w:t>
-      </w:r>
-      <w:proofErr w:type="spellEnd"/>
-      <w:r>
-        <w:t xml:space="preserve"> e output </w:t>
-      </w:r>
-      <w:proofErr w:type="spellStart"/>
-      <w:r>
-        <w:t>Labe</w:t>
+      <w:r>
+        <w:t>Imput e output Labe</w:t>
       </w:r>
       <w:r>
         <w:t>l</w:t>
       </w:r>
-      <w:proofErr w:type="spellEnd"/>
-      <w:r>
-        <w:t xml:space="preserve">, </w:t>
-      </w:r>
-      <w:proofErr w:type="gramStart"/>
-      <w:r>
-        <w:t>nas figura indicada</w:t>
-      </w:r>
-      <w:proofErr w:type="gramEnd"/>
-      <w:r>
-        <w:t xml:space="preserve"> abaixo.</w:t>
+      <w:r>
+        <w:t>, nas figura indicada abaixo.</w:t>
       </w:r>
     </w:p>
     <w:p>
@@ -8123,23 +6614,7 @@
         </w:drawing>
       </w:r>
       <w:r>
-        <w:t xml:space="preserve">Para </w:t>
-      </w:r>
-      <w:proofErr w:type="spellStart"/>
-      <w:r>
-        <w:t>Function</w:t>
-      </w:r>
-      <w:proofErr w:type="spellEnd"/>
-      <w:r>
-        <w:t xml:space="preserve"> </w:t>
-      </w:r>
-      <w:proofErr w:type="spellStart"/>
-      <w:r>
-        <w:t>Blocks</w:t>
-      </w:r>
-      <w:proofErr w:type="spellEnd"/>
-      <w:r>
-        <w:t xml:space="preserve"> deve-se nomeá-las. </w:t>
+        <w:t xml:space="preserve">Para Function Blocks deve-se nomeá-las. </w:t>
       </w:r>
     </w:p>
     <w:p>
@@ -8196,23 +6671,7 @@
     </w:p>
     <w:p>
       <w:r>
-        <w:t xml:space="preserve">Lembra-se que precisamos nomear as </w:t>
-      </w:r>
-      <w:proofErr w:type="spellStart"/>
-      <w:r>
-        <w:t>function</w:t>
-      </w:r>
-      <w:proofErr w:type="spellEnd"/>
-      <w:r>
-        <w:t xml:space="preserve"> </w:t>
-      </w:r>
-      <w:proofErr w:type="spellStart"/>
-      <w:r>
-        <w:t>blocks</w:t>
-      </w:r>
-      <w:proofErr w:type="spellEnd"/>
-      <w:r>
-        <w:t>. Pois é, por isso precisamos dar um clique duplo no nome, se for depois de inserido.</w:t>
+        <w:t>Lembra-se que precisamos nomear as function blocks. Pois é, por isso precisamos dar um clique duplo no nome, se for depois de inserido.</w:t>
       </w:r>
     </w:p>
     <w:p>
@@ -8310,39 +6769,7 @@
     <w:p>
       <w:r>
         <w:lastRenderedPageBreak/>
-        <w:t xml:space="preserve">Estanciar, acessar o leque de variáveis que estão em outro </w:t>
-      </w:r>
-      <w:proofErr w:type="spellStart"/>
-      <w:r>
-        <w:t>Function</w:t>
-      </w:r>
-      <w:proofErr w:type="spellEnd"/>
-      <w:r>
-        <w:t xml:space="preserve"> Block, assim evita-se a necessidade de saber uma </w:t>
-      </w:r>
-      <w:proofErr w:type="gramStart"/>
-      <w:r>
-        <w:t>variável</w:t>
-      </w:r>
-      <w:proofErr w:type="gramEnd"/>
-      <w:r>
-        <w:t xml:space="preserve"> mas pegar o nome do </w:t>
-      </w:r>
-      <w:proofErr w:type="spellStart"/>
-      <w:r>
-        <w:t>Function</w:t>
-      </w:r>
-      <w:proofErr w:type="spellEnd"/>
-      <w:r>
-        <w:t xml:space="preserve"> Block como </w:t>
-      </w:r>
-      <w:proofErr w:type="spellStart"/>
-      <w:r>
-        <w:t>referencia</w:t>
-      </w:r>
-      <w:proofErr w:type="spellEnd"/>
-      <w:r>
-        <w:t>.</w:t>
+        <w:t>Estanciar, acessar o leque de variáveis que estão em outro Function Block, assim evita-se a necessidade de saber uma variável mas pegar o nome do Function Block como referencia.</w:t>
       </w:r>
     </w:p>
     <w:p>
@@ -8618,23 +7045,7 @@
     </w:p>
     <w:p>
       <w:r>
-        <w:t xml:space="preserve">Importante lembrar que as variáveis nas funções precisam estar consistentes, como por exemplo, a variável nome da </w:t>
-      </w:r>
-      <w:proofErr w:type="spellStart"/>
-      <w:r>
-        <w:t>function</w:t>
-      </w:r>
-      <w:proofErr w:type="spellEnd"/>
-      <w:r>
-        <w:t xml:space="preserve"> </w:t>
-      </w:r>
-      <w:proofErr w:type="spellStart"/>
-      <w:r>
-        <w:t>block</w:t>
-      </w:r>
-      <w:proofErr w:type="spellEnd"/>
-      <w:r>
-        <w:t xml:space="preserve"> não pode ser a mesma usada na saída, já que são tipos diferentes.</w:t>
+        <w:t>Importante lembrar que as variáveis nas funções precisam estar consistentes, como por exemplo, a variável nome da function block não pode ser a mesma usada na saída, já que são tipos diferentes.</w:t>
       </w:r>
     </w:p>
     <w:p/>
@@ -8650,45 +7061,8 @@
       </w:r>
     </w:p>
     <w:p>
-      <w:proofErr w:type="spellStart"/>
-      <w:r>
-        <w:t>PLCopen</w:t>
-      </w:r>
-      <w:proofErr w:type="spellEnd"/>
-      <w:r>
-        <w:t xml:space="preserve"> – </w:t>
-      </w:r>
-      <w:proofErr w:type="spellStart"/>
-      <w:r>
-        <w:t>coding</w:t>
-      </w:r>
-      <w:proofErr w:type="spellEnd"/>
-      <w:r>
-        <w:t xml:space="preserve"> </w:t>
-      </w:r>
-      <w:proofErr w:type="spellStart"/>
-      <w:r>
-        <w:t>guidelines</w:t>
-      </w:r>
-      <w:proofErr w:type="spellEnd"/>
-      <w:r>
-        <w:t xml:space="preserve"> </w:t>
-      </w:r>
-      <w:proofErr w:type="spellStart"/>
-      <w:r>
-        <w:t>version</w:t>
-      </w:r>
-      <w:proofErr w:type="spellEnd"/>
-      <w:r>
-        <w:t xml:space="preserve"> 1.0 </w:t>
-      </w:r>
-      <w:proofErr w:type="spellStart"/>
-      <w:r>
-        <w:t>pg</w:t>
-      </w:r>
-      <w:proofErr w:type="spellEnd"/>
-      <w:r>
-        <w:t xml:space="preserve"> 18</w:t>
+      <w:r>
+        <w:t>PLCopen – coding guidelines version 1.0 pg 18</w:t>
       </w:r>
     </w:p>
     <w:p>
@@ -8757,11 +7131,9 @@
                                   <w:tcW w:w="1534" w:type="dxa"/>
                                 </w:tcPr>
                                 <w:p>
-                                  <w:proofErr w:type="spellStart"/>
                                   <w:r>
                                     <w:t>Imput</w:t>
                                   </w:r>
-                                  <w:proofErr w:type="spellEnd"/>
                                 </w:p>
                               </w:tc>
                               <w:tc>
@@ -8781,19 +7153,9 @@
                                   <w:tcW w:w="1534" w:type="dxa"/>
                                 </w:tcPr>
                                 <w:p>
-                                  <w:proofErr w:type="spellStart"/>
                                   <w:r>
-                                    <w:t>Lx</w:t>
+                                    <w:t>Lx var name</w:t>
                                   </w:r>
-                                  <w:proofErr w:type="spellEnd"/>
-                                  <w:r>
-                                    <w:t xml:space="preserve"> var </w:t>
-                                  </w:r>
-                                  <w:proofErr w:type="spellStart"/>
-                                  <w:r>
-                                    <w:t>name</w:t>
-                                  </w:r>
-                                  <w:proofErr w:type="spellEnd"/>
                                 </w:p>
                               </w:tc>
                               <w:tc>
@@ -8802,13 +7164,8 @@
                                 </w:tcPr>
                                 <w:p>
                                   <w:r>
-                                    <w:t xml:space="preserve">A x var </w:t>
+                                    <w:t>A x var name</w:t>
                                   </w:r>
-                                  <w:proofErr w:type="spellStart"/>
-                                  <w:r>
-                                    <w:t>name</w:t>
-                                  </w:r>
-                                  <w:proofErr w:type="spellEnd"/>
                                 </w:p>
                               </w:tc>
                             </w:tr>
@@ -8865,13 +7222,8 @@
                                 </w:tcPr>
                                 <w:p>
                                   <w:r>
-                                    <w:t>‘</w:t>
+                                    <w:t>‘g_xVarGlobal</w:t>
                                   </w:r>
-                                  <w:proofErr w:type="spellStart"/>
-                                  <w:r>
-                                    <w:t>g_xVarGlobal</w:t>
-                                  </w:r>
-                                  <w:proofErr w:type="spellEnd"/>
                                 </w:p>
                               </w:tc>
                               <w:tc>
@@ -8888,13 +7240,8 @@
                                 </w:tcPr>
                                 <w:p>
                                   <w:r>
-                                    <w:t>‘</w:t>
+                                    <w:t>‘g_ConstvarGlobal</w:t>
                                   </w:r>
-                                  <w:proofErr w:type="spellStart"/>
-                                  <w:r>
-                                    <w:t>g_ConstvarGlobal</w:t>
-                                  </w:r>
-                                  <w:proofErr w:type="spellEnd"/>
                                 </w:p>
                               </w:tc>
                               <w:tc>
@@ -8939,7 +7286,11 @@
           </mc:Choice>
           <mc:Fallback>
             <w:pict>
-              <v:shape w14:anchorId="7FD0C1B9" id="_x0000_s1054" type="#_x0000_t202" style="position:absolute;margin-left:209.95pt;margin-top:.65pt;width:185.9pt;height:187.3pt;z-index:251778048;visibility:visible;mso-wrap-style:square;mso-width-percent:400;mso-height-percent:0;mso-wrap-distance-left:9pt;mso-wrap-distance-top:3.6pt;mso-wrap-distance-right:9pt;mso-wrap-distance-bottom:3.6pt;mso-position-horizontal:absolute;mso-position-horizontal-relative:text;mso-position-vertical:absolute;mso-position-vertical-relative:text;mso-width-percent:400;mso-height-percent:0;mso-width-relative:margin;mso-height-relative:margin;v-text-anchor:top" o:gfxdata="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" stroked="f">
+              <v:shapetype w14:anchorId="7FD0C1B9" id="_x0000_t202" coordsize="21600,21600" o:spt="202" path="m,l,21600r21600,l21600,xe">
+                <v:stroke joinstyle="miter"/>
+                <v:path gradientshapeok="t" o:connecttype="rect"/>
+              </v:shapetype>
+              <v:shape id="_x0000_s1054" type="#_x0000_t202" style="position:absolute;margin-left:209.95pt;margin-top:.65pt;width:185.9pt;height:187.3pt;z-index:251778048;visibility:visible;mso-wrap-style:square;mso-width-percent:400;mso-height-percent:0;mso-wrap-distance-left:9pt;mso-wrap-distance-top:3.6pt;mso-wrap-distance-right:9pt;mso-wrap-distance-bottom:3.6pt;mso-position-horizontal:absolute;mso-position-horizontal-relative:text;mso-position-vertical:absolute;mso-position-vertical-relative:text;mso-width-percent:400;mso-height-percent:0;mso-width-relative:margin;mso-height-relative:margin;v-text-anchor:top" o:gfxdata="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" stroked="f">
                 <v:textbox>
                   <w:txbxContent>
                     <w:p/>
@@ -8959,11 +7310,9 @@
                             <w:tcW w:w="1534" w:type="dxa"/>
                           </w:tcPr>
                           <w:p>
-                            <w:proofErr w:type="spellStart"/>
                             <w:r>
                               <w:t>Imput</w:t>
                             </w:r>
-                            <w:proofErr w:type="spellEnd"/>
                           </w:p>
                         </w:tc>
                         <w:tc>
@@ -8983,19 +7332,9 @@
                             <w:tcW w:w="1534" w:type="dxa"/>
                           </w:tcPr>
                           <w:p>
-                            <w:proofErr w:type="spellStart"/>
                             <w:r>
-                              <w:t>Lx</w:t>
+                              <w:t>Lx var name</w:t>
                             </w:r>
-                            <w:proofErr w:type="spellEnd"/>
-                            <w:r>
-                              <w:t xml:space="preserve"> var </w:t>
-                            </w:r>
-                            <w:proofErr w:type="spellStart"/>
-                            <w:r>
-                              <w:t>name</w:t>
-                            </w:r>
-                            <w:proofErr w:type="spellEnd"/>
                           </w:p>
                         </w:tc>
                         <w:tc>
@@ -9004,13 +7343,8 @@
                           </w:tcPr>
                           <w:p>
                             <w:r>
-                              <w:t xml:space="preserve">A x var </w:t>
+                              <w:t>A x var name</w:t>
                             </w:r>
-                            <w:proofErr w:type="spellStart"/>
-                            <w:r>
-                              <w:t>name</w:t>
-                            </w:r>
-                            <w:proofErr w:type="spellEnd"/>
                           </w:p>
                         </w:tc>
                       </w:tr>
@@ -9067,13 +7401,8 @@
                           </w:tcPr>
                           <w:p>
                             <w:r>
-                              <w:t>‘</w:t>
+                              <w:t>‘g_xVarGlobal</w:t>
                             </w:r>
-                            <w:proofErr w:type="spellStart"/>
-                            <w:r>
-                              <w:t>g_xVarGlobal</w:t>
-                            </w:r>
-                            <w:proofErr w:type="spellEnd"/>
                           </w:p>
                         </w:tc>
                         <w:tc>
@@ -9090,13 +7419,8 @@
                           </w:tcPr>
                           <w:p>
                             <w:r>
-                              <w:t>‘</w:t>
+                              <w:t>‘g_ConstvarGlobal</w:t>
                             </w:r>
-                            <w:proofErr w:type="spellStart"/>
-                            <w:r>
-                              <w:t>g_ConstvarGlobal</w:t>
-                            </w:r>
-                            <w:proofErr w:type="spellEnd"/>
                           </w:p>
                         </w:tc>
                         <w:tc>
@@ -9150,13 +7474,8 @@
           </w:tcPr>
           <w:p>
             <w:r>
-              <w:t xml:space="preserve">Data </w:t>
+              <w:t>Data type</w:t>
             </w:r>
-            <w:proofErr w:type="spellStart"/>
-            <w:r>
-              <w:t>type</w:t>
-            </w:r>
-            <w:proofErr w:type="spellEnd"/>
           </w:p>
         </w:tc>
         <w:tc>
@@ -9176,11 +7495,9 @@
             <w:tcW w:w="2689" w:type="dxa"/>
           </w:tcPr>
           <w:p>
-            <w:proofErr w:type="spellStart"/>
             <w:r>
               <w:t>Bool</w:t>
             </w:r>
-            <w:proofErr w:type="spellEnd"/>
           </w:p>
         </w:tc>
         <w:tc>
@@ -9200,21 +7517,8 @@
             <w:tcW w:w="2689" w:type="dxa"/>
           </w:tcPr>
           <w:p>
-            <w:proofErr w:type="spellStart"/>
             <w:r>
-              <w:t>Sint</w:t>
-            </w:r>
-            <w:proofErr w:type="spellEnd"/>
-            <w:r>
-              <w:t xml:space="preserve"> (Short </w:t>
-            </w:r>
-            <w:proofErr w:type="spellStart"/>
-            <w:r>
-              <w:t>Interger</w:t>
-            </w:r>
-            <w:proofErr w:type="spellEnd"/>
-            <w:r>
-              <w:t xml:space="preserve"> – metade de um inteiro) Byte</w:t>
+              <w:t>Sint (Short Interger – metade de um inteiro) Byte</w:t>
             </w:r>
           </w:p>
         </w:tc>
@@ -9235,11 +7539,9 @@
             <w:tcW w:w="2689" w:type="dxa"/>
           </w:tcPr>
           <w:p>
-            <w:proofErr w:type="spellStart"/>
             <w:r>
               <w:t>Int</w:t>
             </w:r>
-            <w:proofErr w:type="spellEnd"/>
           </w:p>
         </w:tc>
         <w:tc>
@@ -9259,11 +7561,9 @@
             <w:tcW w:w="2689" w:type="dxa"/>
           </w:tcPr>
           <w:p>
-            <w:proofErr w:type="spellStart"/>
             <w:r>
               <w:t>DInt</w:t>
             </w:r>
-            <w:proofErr w:type="spellEnd"/>
           </w:p>
         </w:tc>
         <w:tc>
@@ -9271,11 +7571,9 @@
             <w:tcW w:w="992" w:type="dxa"/>
           </w:tcPr>
           <w:p>
-            <w:proofErr w:type="spellStart"/>
             <w:r>
               <w:t>di</w:t>
             </w:r>
-            <w:proofErr w:type="spellEnd"/>
           </w:p>
         </w:tc>
       </w:tr>
@@ -9307,11 +7605,9 @@
             <w:tcW w:w="2689" w:type="dxa"/>
           </w:tcPr>
           <w:p>
-            <w:proofErr w:type="spellStart"/>
             <w:r>
               <w:t>String</w:t>
             </w:r>
-            <w:proofErr w:type="spellEnd"/>
           </w:p>
         </w:tc>
         <w:tc>
@@ -9331,11 +7627,9 @@
             <w:tcW w:w="2689" w:type="dxa"/>
           </w:tcPr>
           <w:p>
-            <w:proofErr w:type="spellStart"/>
             <w:r>
               <w:t>Struct</w:t>
             </w:r>
-            <w:proofErr w:type="spellEnd"/>
           </w:p>
         </w:tc>
         <w:tc>
@@ -9355,11 +7649,9 @@
             <w:tcW w:w="2689" w:type="dxa"/>
           </w:tcPr>
           <w:p>
-            <w:proofErr w:type="spellStart"/>
             <w:r>
               <w:t>Function</w:t>
             </w:r>
-            <w:proofErr w:type="spellEnd"/>
           </w:p>
         </w:tc>
         <w:tc>
@@ -9379,13 +7671,8 @@
             <w:tcW w:w="2689" w:type="dxa"/>
           </w:tcPr>
           <w:p>
-            <w:proofErr w:type="spellStart"/>
             <w:r>
-              <w:t>Function</w:t>
-            </w:r>
-            <w:proofErr w:type="spellEnd"/>
-            <w:r>
-              <w:t xml:space="preserve"> Block</w:t>
+              <w:t>Function Block</w:t>
             </w:r>
           </w:p>
         </w:tc>
@@ -9394,11 +7681,9 @@
             <w:tcW w:w="992" w:type="dxa"/>
           </w:tcPr>
           <w:p>
-            <w:proofErr w:type="spellStart"/>
             <w:r>
               <w:t>Fb</w:t>
             </w:r>
-            <w:proofErr w:type="spellEnd"/>
           </w:p>
         </w:tc>
       </w:tr>
@@ -9460,155 +7745,27 @@
     </w:p>
     <w:p>
       <w:r>
-        <w:t xml:space="preserve">Novamente abrindo um projeto do tipo </w:t>
-      </w:r>
-      <w:proofErr w:type="spellStart"/>
-      <w:r>
-        <w:t>Structured</w:t>
-      </w:r>
-      <w:proofErr w:type="spellEnd"/>
-      <w:r>
-        <w:t>, na aba global indicada acima, selecionamos a classe.</w:t>
-      </w:r>
-    </w:p>
-    <w:p>
-      <w:r>
-        <w:t xml:space="preserve">Cada caractere indicado em um passo computacional é um </w:t>
-      </w:r>
-      <w:proofErr w:type="spellStart"/>
-      <w:r>
-        <w:t>bite</w:t>
-      </w:r>
-      <w:proofErr w:type="spellEnd"/>
-      <w:r>
-        <w:t xml:space="preserve">. Utilizar a tabela </w:t>
-      </w:r>
-      <w:proofErr w:type="spellStart"/>
-      <w:r>
-        <w:t>ask</w:t>
-      </w:r>
-      <w:proofErr w:type="spellEnd"/>
-      <w:r>
-        <w:t>.</w:t>
-      </w:r>
-    </w:p>
-    <w:p>
-      <w:r>
-        <w:t xml:space="preserve">A </w:t>
-      </w:r>
-      <w:proofErr w:type="spellStart"/>
-      <w:r>
-        <w:t>modbus</w:t>
-      </w:r>
-      <w:proofErr w:type="spellEnd"/>
-      <w:r>
-        <w:t xml:space="preserve"> não trabalha com caractere. Para converter deve-se usar um hexadecimal, apoiando-se num vetor de 2 bites por exemplo, aponta-se para a </w:t>
-      </w:r>
-      <w:proofErr w:type="spellStart"/>
-      <w:r>
-        <w:t>modbus</w:t>
-      </w:r>
-      <w:proofErr w:type="spellEnd"/>
-      <w:r>
-        <w:t xml:space="preserve"> e ele irá receber em hexadecimal. Caso queria fazer </w:t>
-      </w:r>
-      <w:proofErr w:type="spellStart"/>
-      <w:r>
-        <w:t>string</w:t>
-      </w:r>
-      <w:proofErr w:type="spellEnd"/>
-      <w:r>
-        <w:t xml:space="preserve"> deve-se comprar na tabela, no final da função tem-se a </w:t>
-      </w:r>
-      <w:proofErr w:type="spellStart"/>
-      <w:r>
-        <w:t>string</w:t>
-      </w:r>
-      <w:proofErr w:type="spellEnd"/>
-      <w:r>
-        <w:t xml:space="preserve">. Por fim deve-se </w:t>
-      </w:r>
-      <w:proofErr w:type="spellStart"/>
-      <w:r>
-        <w:t>contatenar</w:t>
-      </w:r>
-      <w:proofErr w:type="spellEnd"/>
-      <w:r>
-        <w:t xml:space="preserve">. Se for trabalhar com </w:t>
-      </w:r>
-      <w:proofErr w:type="spellStart"/>
-      <w:r>
-        <w:t>string</w:t>
-      </w:r>
-      <w:proofErr w:type="spellEnd"/>
-      <w:r>
-        <w:t xml:space="preserve"> </w:t>
-      </w:r>
-      <w:proofErr w:type="spellStart"/>
-      <w:r>
-        <w:t>deve-seusar</w:t>
-      </w:r>
-      <w:proofErr w:type="spellEnd"/>
-      <w:r>
-        <w:t xml:space="preserve"> uma outra plataforma. </w:t>
-      </w:r>
-    </w:p>
-    <w:p>
-      <w:r>
-        <w:t xml:space="preserve">Como diferenciar o timer do time. O timer não deixa de ser um tipo de dado, mas no caso para temporizador, no caso em um </w:t>
-      </w:r>
-      <w:proofErr w:type="spellStart"/>
-      <w:r>
-        <w:t>function</w:t>
-      </w:r>
-      <w:proofErr w:type="spellEnd"/>
-      <w:r>
-        <w:t xml:space="preserve"> </w:t>
-      </w:r>
-      <w:proofErr w:type="spellStart"/>
-      <w:r>
-        <w:t>block</w:t>
-      </w:r>
-      <w:proofErr w:type="spellEnd"/>
-      <w:r>
-        <w:t xml:space="preserve">. T </w:t>
-      </w:r>
-      <w:proofErr w:type="spellStart"/>
-      <w:r>
-        <w:t>On</w:t>
-      </w:r>
-      <w:proofErr w:type="spellEnd"/>
-      <w:r>
-        <w:t xml:space="preserve"> e T </w:t>
-      </w:r>
-      <w:proofErr w:type="spellStart"/>
-      <w:r>
-        <w:t>On</w:t>
-      </w:r>
-      <w:proofErr w:type="spellEnd"/>
-      <w:r>
-        <w:t xml:space="preserve"> estudado anteriormente. O Time no caso é um dado que precisa ser especificado como: Time (T#10s)</w:t>
-      </w:r>
-    </w:p>
-    <w:p>
-      <w:r>
-        <w:t xml:space="preserve">Para chegar na janela Data </w:t>
-      </w:r>
-      <w:proofErr w:type="spellStart"/>
-      <w:r>
-        <w:t>Type</w:t>
-      </w:r>
-      <w:proofErr w:type="spellEnd"/>
-      <w:r>
-        <w:t xml:space="preserve"> </w:t>
-      </w:r>
-      <w:proofErr w:type="spellStart"/>
-      <w:r>
-        <w:t>Selection</w:t>
-      </w:r>
-      <w:proofErr w:type="spellEnd"/>
-      <w:r>
-        <w:t xml:space="preserve"> clicar no quadrado marcado de amarelo.</w:t>
+        <w:t>Novamente abrindo um projeto do tipo Structured, na aba global indicada acima, selecionamos a classe.</w:t>
+      </w:r>
+    </w:p>
+    <w:p>
+      <w:r>
+        <w:t>Cada caractere indicado em um passo computacional é um bite. Utilizar a tabela ask.</w:t>
+      </w:r>
+    </w:p>
+    <w:p>
+      <w:r>
+        <w:t xml:space="preserve">A modbus não trabalha com caractere. Para converter deve-se usar um hexadecimal, apoiando-se num vetor de 2 bites por exemplo, aponta-se para a modbus e ele irá receber em hexadecimal. Caso queria fazer string deve-se comprar na tabela, no final da função tem-se a string. Por fim deve-se contatenar. Se for trabalhar com string deve-seusar uma outra plataforma. </w:t>
+      </w:r>
+    </w:p>
+    <w:p>
+      <w:r>
+        <w:t>Como diferenciar o timer do time. O timer não deixa de ser um tipo de dado, mas no caso para temporizador, no caso em um function block. T On e T On estudado anteriormente. O Time no caso é um dado que precisa ser especificado como: Time (T#10s)</w:t>
+      </w:r>
+    </w:p>
+    <w:p>
+      <w:r>
+        <w:t>Para chegar na janela Data Type Selection clicar no quadrado marcado de amarelo.</w:t>
       </w:r>
     </w:p>
     <w:p>
@@ -9790,11 +7947,9 @@
           <w:numId w:val="9"/>
         </w:numPr>
       </w:pPr>
-      <w:proofErr w:type="spellStart"/>
       <w:r>
         <w:t>Array</w:t>
       </w:r>
-      <w:proofErr w:type="spellEnd"/>
     </w:p>
     <w:p>
       <w:r>
@@ -9944,23 +8099,7 @@
         </w:drawing>
       </w:r>
       <w:r>
-        <w:t xml:space="preserve"> Clique com </w:t>
-      </w:r>
-      <w:proofErr w:type="gramStart"/>
-      <w:r>
-        <w:t>o  botão</w:t>
-      </w:r>
-      <w:proofErr w:type="gramEnd"/>
-      <w:r>
-        <w:t xml:space="preserve"> direito em FB/FUN, depois em </w:t>
-      </w:r>
-      <w:proofErr w:type="spellStart"/>
-      <w:r>
-        <w:t>Add</w:t>
-      </w:r>
-      <w:proofErr w:type="spellEnd"/>
-      <w:r>
-        <w:t xml:space="preserve"> New Data.</w:t>
+        <w:t xml:space="preserve"> Clique com o  botão direito em FB/FUN, depois em Add New Data.</w:t>
       </w:r>
     </w:p>
     <w:p>
@@ -10054,13 +8193,8 @@
       </w:r>
     </w:p>
     <w:p>
-      <w:proofErr w:type="spellStart"/>
-      <w:r>
-        <w:t>Enable</w:t>
-      </w:r>
-      <w:proofErr w:type="spellEnd"/>
-      <w:r>
-        <w:t xml:space="preserve"> (Habilitar) é a primeira que se colocar.</w:t>
+      <w:r>
+        <w:t>Enable (Habilitar) é a primeira que se colocar.</w:t>
       </w:r>
     </w:p>
     <w:p>
@@ -10112,31 +8246,7 @@
     </w:p>
     <w:p>
       <w:r>
-        <w:t xml:space="preserve">Clicando-se duas vezes em alguma </w:t>
-      </w:r>
-      <w:proofErr w:type="gramStart"/>
-      <w:r>
-        <w:t>das “entrada”</w:t>
-      </w:r>
-      <w:proofErr w:type="gramEnd"/>
-      <w:r>
-        <w:t xml:space="preserve"> das </w:t>
-      </w:r>
-      <w:proofErr w:type="spellStart"/>
-      <w:r>
-        <w:t>function</w:t>
-      </w:r>
-      <w:proofErr w:type="spellEnd"/>
-      <w:r>
-        <w:t xml:space="preserve"> </w:t>
-      </w:r>
-      <w:proofErr w:type="spellStart"/>
-      <w:r>
-        <w:t>block</w:t>
-      </w:r>
-      <w:proofErr w:type="spellEnd"/>
-      <w:r>
-        <w:t xml:space="preserve"> somos levados a Standard</w:t>
+        <w:t>Clicando-se duas vezes em alguma das “entrada” das function block somos levados a Standard</w:t>
       </w:r>
     </w:p>
     <w:p>
@@ -10201,15 +8311,7 @@
         <w:t>o</w:t>
       </w:r>
       <w:r>
-        <w:t xml:space="preserve"> a função para somar 2 elementos. A função deve ser algo “general </w:t>
-      </w:r>
-      <w:proofErr w:type="gramStart"/>
-      <w:r>
-        <w:t>“ (</w:t>
-      </w:r>
-      <w:proofErr w:type="gramEnd"/>
-      <w:r>
-        <w:t>generalizado)</w:t>
+        <w:t xml:space="preserve"> a função para somar 2 elementos. A função deve ser algo “general “ (generalizado)</w:t>
       </w:r>
       <w:r>
         <w:t xml:space="preserve">. </w:t>
@@ -10259,23 +8361,7 @@
     </w:p>
     <w:p>
       <w:r>
-        <w:t>Denote que Word (</w:t>
-      </w:r>
-      <w:proofErr w:type="spellStart"/>
-      <w:r>
-        <w:t>Signed</w:t>
-      </w:r>
-      <w:proofErr w:type="spellEnd"/>
-      <w:r>
-        <w:t xml:space="preserve">) são variáveis numéricas, enquanto que </w:t>
-      </w:r>
-      <w:proofErr w:type="spellStart"/>
-      <w:r>
-        <w:t>Unsigned</w:t>
-      </w:r>
-      <w:proofErr w:type="spellEnd"/>
-      <w:r>
-        <w:t xml:space="preserve"> são numéricas que funcionam como o valor absoluto, “sem zero”?</w:t>
+        <w:t>Denote que Word (Signed) são variáveis numéricas, enquanto que Unsigned são numéricas que funcionam como o valor absoluto, “sem zero”?</w:t>
       </w:r>
     </w:p>
     <w:p>
@@ -10392,15 +8478,7 @@
         </w:drawing>
       </w:r>
       <w:r>
-        <w:t xml:space="preserve">Agora criando uma </w:t>
-      </w:r>
-      <w:proofErr w:type="spellStart"/>
-      <w:r>
-        <w:t>Function</w:t>
-      </w:r>
-      <w:proofErr w:type="spellEnd"/>
-      <w:r>
-        <w:t xml:space="preserve"> Block</w:t>
+        <w:t>Agora criando uma Function Block</w:t>
       </w:r>
     </w:p>
     <w:p>
@@ -10463,37 +8541,8 @@
       <w:pPr>
         <w:ind w:left="360"/>
       </w:pPr>
-      <w:proofErr w:type="spellStart"/>
-      <w:r>
-        <w:t>Function</w:t>
-      </w:r>
-      <w:proofErr w:type="spellEnd"/>
-      <w:r>
-        <w:t xml:space="preserve"> </w:t>
-      </w:r>
-      <w:proofErr w:type="spellStart"/>
-      <w:r>
-        <w:t>Blocks</w:t>
-      </w:r>
-      <w:proofErr w:type="spellEnd"/>
-      <w:r>
-        <w:t xml:space="preserve"> não precisam ter saídas, controlar </w:t>
-      </w:r>
-      <w:proofErr w:type="gramStart"/>
-      <w:r>
-        <w:t>algo</w:t>
-      </w:r>
-      <w:proofErr w:type="gramEnd"/>
-      <w:r>
-        <w:t xml:space="preserve"> mas sem precisar de uma saída. Por isso, o </w:t>
-      </w:r>
-      <w:proofErr w:type="spellStart"/>
-      <w:r>
-        <w:t>VaRINOut</w:t>
-      </w:r>
-      <w:proofErr w:type="spellEnd"/>
-      <w:r>
-        <w:t xml:space="preserve"> que poderia ser “variável referência”. Ela seria devolvida no mesmo ponto, mesma posição, sem uma saída (para quem trabalhou com C, C++). </w:t>
+      <w:r>
+        <w:t xml:space="preserve">Function Blocks não precisam ter saídas, controlar algo mas sem precisar de uma saída. Por isso, o VaRINOut que poderia ser “variável referência”. Ela seria devolvida no mesmo ponto, mesma posição, sem uma saída (para quem trabalhou com C, C++). </w:t>
       </w:r>
     </w:p>
     <w:p>
@@ -10591,34 +8640,11 @@
     <w:p>
       <w:r>
         <w:lastRenderedPageBreak/>
-        <w:t xml:space="preserve">Desafio 4 operações, e os semáforos em uma </w:t>
-      </w:r>
-      <w:proofErr w:type="spellStart"/>
-      <w:r>
-        <w:t>function</w:t>
-      </w:r>
-      <w:proofErr w:type="spellEnd"/>
-      <w:r>
-        <w:t xml:space="preserve"> </w:t>
-      </w:r>
-      <w:proofErr w:type="spellStart"/>
-      <w:r>
-        <w:t>block</w:t>
-      </w:r>
-      <w:proofErr w:type="spellEnd"/>
-      <w:r>
-        <w:t xml:space="preserve"> de mesma </w:t>
-      </w:r>
-      <w:proofErr w:type="spellStart"/>
-      <w:proofErr w:type="gramStart"/>
-      <w:r>
-        <w:t>lógica.</w:t>
+        <w:t>Desafio 4 operações, e os semáforos em uma function block de mesma lógica.</w:t>
       </w:r>
       <w:r>
         <w:t>i</w:t>
       </w:r>
-      <w:proofErr w:type="spellEnd"/>
-      <w:proofErr w:type="gramEnd"/>
     </w:p>
     <w:p>
       <w:r>
@@ -10698,7 +8724,7 @@
           </mc:Choice>
           <mc:Fallback>
             <w:pict>
-              <v:shapetype w14:anchorId="7D2C54A1" id="_x0000_t34" coordsize="21600,21600" o:spt="34" o:oned="t" adj="10800" path="m,l@0,0@0,21600,21600,21600e" filled="f">
+              <v:shapetype w14:anchorId="087AE095" id="_x0000_t34" coordsize="21600,21600" o:spt="34" o:oned="t" adj="10800" path="m,l@0,0@0,21600,21600,21600e" filled="f">
                 <v:stroke joinstyle="miter"/>
                 <v:formulas>
                   <v:f eqn="val #0"/>
@@ -10768,39 +8794,7 @@
                         <w:txbxContent>
                           <w:p>
                             <w:r>
-                              <w:t xml:space="preserve">Deve-se criar em </w:t>
-                            </w:r>
-                            <w:proofErr w:type="spellStart"/>
-                            <w:r>
-                              <w:t>Scan</w:t>
-                            </w:r>
-                            <w:proofErr w:type="spellEnd"/>
-                            <w:r>
-                              <w:t xml:space="preserve"> </w:t>
-                            </w:r>
-                            <w:proofErr w:type="spellStart"/>
-                            <w:r>
-                              <w:t>Program</w:t>
-                            </w:r>
-                            <w:proofErr w:type="spellEnd"/>
-                            <w:r>
-                              <w:t xml:space="preserve"> a </w:t>
-                            </w:r>
-                            <w:proofErr w:type="spellStart"/>
-                            <w:r>
-                              <w:t>Main</w:t>
-                            </w:r>
-                            <w:proofErr w:type="spellEnd"/>
-                            <w:r>
-                              <w:t xml:space="preserve"> e a Task que são </w:t>
-                            </w:r>
-                            <w:proofErr w:type="spellStart"/>
-                            <w:r>
-                              <w:t>Program</w:t>
-                            </w:r>
-                            <w:proofErr w:type="spellEnd"/>
-                            <w:r>
-                              <w:t xml:space="preserve"> Files. Inserindo suas funções lá, arrastando-as, haverá uma ordem de prioridade.</w:t>
+                              <w:t>Deve-se criar em Scan Program a Main e a Task que são Program Files. Inserindo suas funções lá, arrastando-as, haverá uma ordem de prioridade.</w:t>
                             </w:r>
                           </w:p>
                         </w:txbxContent>
@@ -10911,6 +8905,9 @@
         </w:drawing>
       </w:r>
       <w:r>
+        <w:rPr>
+          <w:noProof/>
+        </w:rPr>
         <w:drawing>
           <wp:inline distT="0" distB="0" distL="0" distR="0" wp14:anchorId="63DE4401" wp14:editId="60E3C00A">
             <wp:extent cx="1206562" cy="2140060"/>
@@ -10958,7 +8955,491 @@
         <w:t>Criar vários programas, também auxiliam para executá-las simultaneamente.</w:t>
       </w:r>
     </w:p>
+    <w:p>
+      <w:r>
+        <w:t xml:space="preserve">O Initial program, por exemplo, é rodado apenas uma vez quando o CLP é iniciado. </w:t>
+      </w:r>
+    </w:p>
+    <w:p>
+      <w:r>
+        <w:t>O Scan program são programas padrões, que ciclam normalmente.</w:t>
+      </w:r>
+    </w:p>
+    <w:p>
+      <w:r>
+        <w:t xml:space="preserve">Standy program utilizado em questões condicionais. </w:t>
+      </w:r>
+    </w:p>
+    <w:p>
+      <w:r>
+        <w:rPr>
+          <w:noProof/>
+        </w:rPr>
+        <w:drawing>
+          <wp:anchor distT="0" distB="0" distL="114300" distR="114300" simplePos="0" relativeHeight="251785216" behindDoc="0" locked="0" layoutInCell="1" allowOverlap="1" wp14:anchorId="714EB907" wp14:editId="62254F8C">
+            <wp:simplePos x="0" y="0"/>
+            <wp:positionH relativeFrom="column">
+              <wp:posOffset>4495165</wp:posOffset>
+            </wp:positionH>
+            <wp:positionV relativeFrom="paragraph">
+              <wp:posOffset>1193165</wp:posOffset>
+            </wp:positionV>
+            <wp:extent cx="1549480" cy="2216264"/>
+            <wp:effectExtent l="0" t="0" r="0" b="0"/>
+            <wp:wrapSquare wrapText="bothSides"/>
+            <wp:docPr id="985950569" name="Imagem 1"/>
+            <wp:cNvGraphicFramePr>
+              <a:graphicFrameLocks xmlns:a="http://schemas.openxmlformats.org/drawingml/2006/main" noChangeAspect="1"/>
+            </wp:cNvGraphicFramePr>
+            <a:graphic xmlns:a="http://schemas.openxmlformats.org/drawingml/2006/main">
+              <a:graphicData uri="http://schemas.openxmlformats.org/drawingml/2006/picture">
+                <pic:pic xmlns:pic="http://schemas.openxmlformats.org/drawingml/2006/picture">
+                  <pic:nvPicPr>
+                    <pic:cNvPr id="985950569" name=""/>
+                    <pic:cNvPicPr/>
+                  </pic:nvPicPr>
+                  <pic:blipFill>
+                    <a:blip r:embed="rId75">
+                      <a:extLst>
+                        <a:ext uri="{28A0092B-C50C-407E-A947-70E740481C1C}">
+                          <a14:useLocalDpi xmlns:a14="http://schemas.microsoft.com/office/drawing/2010/main" val="0"/>
+                        </a:ext>
+                      </a:extLst>
+                    </a:blip>
+                    <a:stretch>
+                      <a:fillRect/>
+                    </a:stretch>
+                  </pic:blipFill>
+                  <pic:spPr>
+                    <a:xfrm>
+                      <a:off x="0" y="0"/>
+                      <a:ext cx="1549480" cy="2216264"/>
+                    </a:xfrm>
+                    <a:prstGeom prst="rect">
+                      <a:avLst/>
+                    </a:prstGeom>
+                  </pic:spPr>
+                </pic:pic>
+              </a:graphicData>
+            </a:graphic>
+          </wp:anchor>
+        </w:drawing>
+      </w:r>
+      <w:r>
+        <w:t>Fixed Scan Program já é utilizado para níveis críticos.A informação selecionada será fixada em programas de leitura fixa com intervalo de varredura de 1 segunda, o que pode ser alterado nos parâmetros do programa. Independente do que estiver dentro, ele tentará processar nesse período estipulado. Enquanto que no Standy program esse período é variado. Por isso, caso queria ter esse tempo específico, sem problemáticas, não utilizar no Fixed Scan Program. Porém, em um caso de programas para robôs de alta velocidade por exemplo, esse é o indicado.</w:t>
+      </w:r>
+    </w:p>
+    <w:p>
+      <w:r>
+        <w:t>Essa ideia de ordenar os programas, é uma ideia interessante para visualização didática, por mais que o processamento seja tão rápido que mal se percebe. Porém o interessante é utilizar apenas uma Main e fazer uso das programações de estado, o caso usado pelo Diego Machado.</w:t>
+      </w:r>
+    </w:p>
+    <w:p>
+      <w:r>
+        <w:t>O texto estruturado é autoexplicativo, baseado em Pascal</w:t>
+      </w:r>
+    </w:p>
+    <w:p>
+      <w:r>
+        <w:t>Como pode-se ver ao lado, devemos em “Programa” adicional um novo Program File porém com ST no tipo de linguagem (Structured)</w:t>
+      </w:r>
+    </w:p>
+    <w:p>
+      <w:r>
+        <w:t>Asign (variável de apontamento) “iDR:”</w:t>
+      </w:r>
+    </w:p>
+    <w:p>
+      <w:r>
+        <w:t>iDR: int=100;</w:t>
+      </w:r>
+    </w:p>
+    <w:p>
+      <w:r>
+        <w:t>(* ... *) assim que se acrescenta  comentário no GX Works em linguagem estruturada.</w:t>
+      </w:r>
+    </w:p>
+    <w:p>
+      <w:r>
+        <w:lastRenderedPageBreak/>
+        <w:t xml:space="preserve">Na divisão dessa linguagem </w:t>
+      </w:r>
+    </w:p>
+    <w:p>
+      <w:r>
+        <w:t xml:space="preserve">iDR x): </w:t>
+      </w:r>
+      <w:r>
+        <w:t>Variavel MOD variável 2</w:t>
+      </w:r>
+    </w:p>
+    <w:p>
+      <w:r>
+        <w:t>Utilizando o Array, para 5 elementos, será de 0-4 pois é contado o zero.</w:t>
+      </w:r>
+    </w:p>
+    <w:p>
+      <w:r>
+        <w:t>Dentro do programa estruturado, selecionando F2:</w:t>
+      </w:r>
+    </w:p>
+    <w:p>
+      <w:r>
+        <w:rPr>
+          <w:noProof/>
+        </w:rPr>
+        <w:drawing>
+          <wp:inline distT="0" distB="0" distL="0" distR="0" wp14:anchorId="4201FB14" wp14:editId="610A0794">
+            <wp:extent cx="5150115" cy="3797495"/>
+            <wp:effectExtent l="0" t="0" r="0" b="0"/>
+            <wp:docPr id="193452738" name="Imagem 1"/>
+            <wp:cNvGraphicFramePr>
+              <a:graphicFrameLocks xmlns:a="http://schemas.openxmlformats.org/drawingml/2006/main" noChangeAspect="1"/>
+            </wp:cNvGraphicFramePr>
+            <a:graphic xmlns:a="http://schemas.openxmlformats.org/drawingml/2006/main">
+              <a:graphicData uri="http://schemas.openxmlformats.org/drawingml/2006/picture">
+                <pic:pic xmlns:pic="http://schemas.openxmlformats.org/drawingml/2006/picture">
+                  <pic:nvPicPr>
+                    <pic:cNvPr id="193452738" name=""/>
+                    <pic:cNvPicPr/>
+                  </pic:nvPicPr>
+                  <pic:blipFill>
+                    <a:blip r:embed="rId76"/>
+                    <a:stretch>
+                      <a:fillRect/>
+                    </a:stretch>
+                  </pic:blipFill>
+                  <pic:spPr>
+                    <a:xfrm>
+                      <a:off x="0" y="0"/>
+                      <a:ext cx="5150115" cy="3797495"/>
+                    </a:xfrm>
+                    <a:prstGeom prst="rect">
+                      <a:avLst/>
+                    </a:prstGeom>
+                  </pic:spPr>
+                </pic:pic>
+              </a:graphicData>
+            </a:graphic>
+          </wp:inline>
+        </w:drawing>
+      </w:r>
+    </w:p>
+    <w:p>
+      <w:r>
+        <w:rPr>
+          <w:noProof/>
+        </w:rPr>
+        <w:drawing>
+          <wp:inline distT="0" distB="0" distL="0" distR="0" wp14:anchorId="4941D4CF" wp14:editId="7D8DD2ED">
+            <wp:extent cx="4978656" cy="3276768"/>
+            <wp:effectExtent l="0" t="0" r="0" b="0"/>
+            <wp:docPr id="1615256121" name="Imagem 1"/>
+            <wp:cNvGraphicFramePr>
+              <a:graphicFrameLocks xmlns:a="http://schemas.openxmlformats.org/drawingml/2006/main" noChangeAspect="1"/>
+            </wp:cNvGraphicFramePr>
+            <a:graphic xmlns:a="http://schemas.openxmlformats.org/drawingml/2006/main">
+              <a:graphicData uri="http://schemas.openxmlformats.org/drawingml/2006/picture">
+                <pic:pic xmlns:pic="http://schemas.openxmlformats.org/drawingml/2006/picture">
+                  <pic:nvPicPr>
+                    <pic:cNvPr id="1615256121" name=""/>
+                    <pic:cNvPicPr/>
+                  </pic:nvPicPr>
+                  <pic:blipFill>
+                    <a:blip r:embed="rId77"/>
+                    <a:stretch>
+                      <a:fillRect/>
+                    </a:stretch>
+                  </pic:blipFill>
+                  <pic:spPr>
+                    <a:xfrm>
+                      <a:off x="0" y="0"/>
+                      <a:ext cx="4978656" cy="3276768"/>
+                    </a:xfrm>
+                    <a:prstGeom prst="rect">
+                      <a:avLst/>
+                    </a:prstGeom>
+                  </pic:spPr>
+                </pic:pic>
+              </a:graphicData>
+            </a:graphic>
+          </wp:inline>
+        </w:drawing>
+      </w:r>
+    </w:p>
+    <w:p>
+      <w:r>
+        <w:t>Agora sobre essa função, clicando ContrF1, são apontados os argumentos (imputs, outputs da sua função)</w:t>
+      </w:r>
+    </w:p>
+    <w:p>
+      <w:r>
+        <w:lastRenderedPageBreak/>
+        <w:t>Na Declaração de variáveis, sempre que entrada ou saída, começamos com i_ ou o_</w:t>
+      </w:r>
+    </w:p>
+    <w:p>
+      <w:r>
+        <w:t>Exercicio: 4 funções em estruturado, +,-,* e MOD, só que em function block</w:t>
+      </w:r>
+    </w:p>
+    <w:p>
+      <w:r>
+        <w:t>Ao abrir a função ST (structured), chamando funções que criamos, utilizando o atalho “Ctr+F1”</w:t>
+      </w:r>
+    </w:p>
+    <w:p>
+      <w:r>
+        <w:drawing>
+          <wp:inline distT="0" distB="0" distL="0" distR="0" wp14:anchorId="307AA0D7" wp14:editId="6B792401">
+            <wp:extent cx="5219968" cy="3283119"/>
+            <wp:effectExtent l="0" t="0" r="0" b="0"/>
+            <wp:docPr id="1156839501" name="Imagem 1"/>
+            <wp:cNvGraphicFramePr>
+              <a:graphicFrameLocks xmlns:a="http://schemas.openxmlformats.org/drawingml/2006/main" noChangeAspect="1"/>
+            </wp:cNvGraphicFramePr>
+            <a:graphic xmlns:a="http://schemas.openxmlformats.org/drawingml/2006/main">
+              <a:graphicData uri="http://schemas.openxmlformats.org/drawingml/2006/picture">
+                <pic:pic xmlns:pic="http://schemas.openxmlformats.org/drawingml/2006/picture">
+                  <pic:nvPicPr>
+                    <pic:cNvPr id="1156839501" name=""/>
+                    <pic:cNvPicPr/>
+                  </pic:nvPicPr>
+                  <pic:blipFill>
+                    <a:blip r:embed="rId78"/>
+                    <a:stretch>
+                      <a:fillRect/>
+                    </a:stretch>
+                  </pic:blipFill>
+                  <pic:spPr>
+                    <a:xfrm>
+                      <a:off x="0" y="0"/>
+                      <a:ext cx="5219968" cy="3283119"/>
+                    </a:xfrm>
+                    <a:prstGeom prst="rect">
+                      <a:avLst/>
+                    </a:prstGeom>
+                  </pic:spPr>
+                </pic:pic>
+              </a:graphicData>
+            </a:graphic>
+          </wp:inline>
+        </w:drawing>
+      </w:r>
+    </w:p>
+    <w:p>
+      <w:r>
+        <w:t>Notar que na multiplicação e divisão, utilizamos uma double world, por isso criar outro iDR</w:t>
+      </w:r>
+    </w:p>
+    <w:p>
+      <w:r>
+        <w:drawing>
+          <wp:inline distT="0" distB="0" distL="0" distR="0" wp14:anchorId="30F9EF0B" wp14:editId="0884AA30">
+            <wp:extent cx="5400040" cy="2273935"/>
+            <wp:effectExtent l="0" t="0" r="0" b="0"/>
+            <wp:docPr id="1390105964" name="Imagem 1"/>
+            <wp:cNvGraphicFramePr>
+              <a:graphicFrameLocks xmlns:a="http://schemas.openxmlformats.org/drawingml/2006/main" noChangeAspect="1"/>
+            </wp:cNvGraphicFramePr>
+            <a:graphic xmlns:a="http://schemas.openxmlformats.org/drawingml/2006/main">
+              <a:graphicData uri="http://schemas.openxmlformats.org/drawingml/2006/picture">
+                <pic:pic xmlns:pic="http://schemas.openxmlformats.org/drawingml/2006/picture">
+                  <pic:nvPicPr>
+                    <pic:cNvPr id="1390105964" name=""/>
+                    <pic:cNvPicPr/>
+                  </pic:nvPicPr>
+                  <pic:blipFill>
+                    <a:blip r:embed="rId79"/>
+                    <a:stretch>
+                      <a:fillRect/>
+                    </a:stretch>
+                  </pic:blipFill>
+                  <pic:spPr>
+                    <a:xfrm>
+                      <a:off x="0" y="0"/>
+                      <a:ext cx="5400040" cy="2273935"/>
+                    </a:xfrm>
+                    <a:prstGeom prst="rect">
+                      <a:avLst/>
+                    </a:prstGeom>
+                  </pic:spPr>
+                </pic:pic>
+              </a:graphicData>
+            </a:graphic>
+          </wp:inline>
+        </w:drawing>
+      </w:r>
+    </w:p>
     <w:p/>
+    <w:p>
+      <w:r>
+        <w:t>IF, utiliza-se uma condição seja ela Booleana (Se essa luz estive ligada, pois é no liga/desliga True/false). Novamente, se a velocidade do carro&gt;=X, faz se algo, senão aquilo.</w:t>
+      </w:r>
+    </w:p>
+    <w:p>
+      <w:r>
+        <w:t xml:space="preserve">Funções de condição IF, CASE, </w:t>
+      </w:r>
+    </w:p>
+    <w:p>
+      <w:r>
+        <w:lastRenderedPageBreak/>
+        <w:drawing>
+          <wp:inline distT="0" distB="0" distL="0" distR="0" wp14:anchorId="68676221" wp14:editId="612C7F73">
+            <wp:extent cx="4121362" cy="2311519"/>
+            <wp:effectExtent l="0" t="0" r="0" b="0"/>
+            <wp:docPr id="1242891431" name="Imagem 1"/>
+            <wp:cNvGraphicFramePr>
+              <a:graphicFrameLocks xmlns:a="http://schemas.openxmlformats.org/drawingml/2006/main" noChangeAspect="1"/>
+            </wp:cNvGraphicFramePr>
+            <a:graphic xmlns:a="http://schemas.openxmlformats.org/drawingml/2006/main">
+              <a:graphicData uri="http://schemas.openxmlformats.org/drawingml/2006/picture">
+                <pic:pic xmlns:pic="http://schemas.openxmlformats.org/drawingml/2006/picture">
+                  <pic:nvPicPr>
+                    <pic:cNvPr id="1242891431" name=""/>
+                    <pic:cNvPicPr/>
+                  </pic:nvPicPr>
+                  <pic:blipFill>
+                    <a:blip r:embed="rId80"/>
+                    <a:stretch>
+                      <a:fillRect/>
+                    </a:stretch>
+                  </pic:blipFill>
+                  <pic:spPr>
+                    <a:xfrm>
+                      <a:off x="0" y="0"/>
+                      <a:ext cx="4121362" cy="2311519"/>
+                    </a:xfrm>
+                    <a:prstGeom prst="rect">
+                      <a:avLst/>
+                    </a:prstGeom>
+                  </pic:spPr>
+                </pic:pic>
+              </a:graphicData>
+            </a:graphic>
+          </wp:inline>
+        </w:drawing>
+      </w:r>
+    </w:p>
+    <w:p>
+      <w:r>
+        <w:t>Case só utiliza valores inteiros.</w:t>
+      </w:r>
+    </w:p>
+    <w:p>
+      <w:r>
+        <w:t>É possível considerar os valores 0, 1,3 para apenas uma condição.</w:t>
+      </w:r>
+    </w:p>
+    <w:p/>
+    <w:p>
+      <w:r>
+        <w:t>Função de repetição: FOR</w:t>
+      </w:r>
+    </w:p>
+    <w:p>
+      <w:r>
+        <w:drawing>
+          <wp:inline distT="0" distB="0" distL="0" distR="0" wp14:anchorId="5C50B413" wp14:editId="65D77752">
+            <wp:extent cx="5400040" cy="739140"/>
+            <wp:effectExtent l="0" t="0" r="0" b="3810"/>
+            <wp:docPr id="166941531" name="Imagem 1"/>
+            <wp:cNvGraphicFramePr>
+              <a:graphicFrameLocks xmlns:a="http://schemas.openxmlformats.org/drawingml/2006/main" noChangeAspect="1"/>
+            </wp:cNvGraphicFramePr>
+            <a:graphic xmlns:a="http://schemas.openxmlformats.org/drawingml/2006/main">
+              <a:graphicData uri="http://schemas.openxmlformats.org/drawingml/2006/picture">
+                <pic:pic xmlns:pic="http://schemas.openxmlformats.org/drawingml/2006/picture">
+                  <pic:nvPicPr>
+                    <pic:cNvPr id="166941531" name=""/>
+                    <pic:cNvPicPr/>
+                  </pic:nvPicPr>
+                  <pic:blipFill>
+                    <a:blip r:embed="rId81"/>
+                    <a:stretch>
+                      <a:fillRect/>
+                    </a:stretch>
+                  </pic:blipFill>
+                  <pic:spPr>
+                    <a:xfrm>
+                      <a:off x="0" y="0"/>
+                      <a:ext cx="5400040" cy="739140"/>
+                    </a:xfrm>
+                    <a:prstGeom prst="rect">
+                      <a:avLst/>
+                    </a:prstGeom>
+                  </pic:spPr>
+                </pic:pic>
+              </a:graphicData>
+            </a:graphic>
+          </wp:inline>
+        </w:drawing>
+      </w:r>
+    </w:p>
+    <w:p>
+      <w:r>
+        <w:drawing>
+          <wp:inline distT="0" distB="0" distL="0" distR="0" wp14:anchorId="02F285B3" wp14:editId="2CFFDE53">
+            <wp:extent cx="3873699" cy="615982"/>
+            <wp:effectExtent l="0" t="0" r="0" b="0"/>
+            <wp:docPr id="265697838" name="Imagem 1"/>
+            <wp:cNvGraphicFramePr>
+              <a:graphicFrameLocks xmlns:a="http://schemas.openxmlformats.org/drawingml/2006/main" noChangeAspect="1"/>
+            </wp:cNvGraphicFramePr>
+            <a:graphic xmlns:a="http://schemas.openxmlformats.org/drawingml/2006/main">
+              <a:graphicData uri="http://schemas.openxmlformats.org/drawingml/2006/picture">
+                <pic:pic xmlns:pic="http://schemas.openxmlformats.org/drawingml/2006/picture">
+                  <pic:nvPicPr>
+                    <pic:cNvPr id="265697838" name=""/>
+                    <pic:cNvPicPr/>
+                  </pic:nvPicPr>
+                  <pic:blipFill>
+                    <a:blip r:embed="rId82"/>
+                    <a:stretch>
+                      <a:fillRect/>
+                    </a:stretch>
+                  </pic:blipFill>
+                  <pic:spPr>
+                    <a:xfrm>
+                      <a:off x="0" y="0"/>
+                      <a:ext cx="3873699" cy="615982"/>
+                    </a:xfrm>
+                    <a:prstGeom prst="rect">
+                      <a:avLst/>
+                    </a:prstGeom>
+                  </pic:spPr>
+                </pic:pic>
+              </a:graphicData>
+            </a:graphic>
+          </wp:inline>
+        </w:drawing>
+      </w:r>
+    </w:p>
+    <w:p>
+      <w:r>
+        <w:t>O Incremento é o passo.</w:t>
+      </w:r>
+    </w:p>
+    <w:p/>
+    <w:p>
+      <w:r>
+        <w:t>IF</w:t>
+      </w:r>
+    </w:p>
+    <w:p>
+      <w:r>
+        <w:t>IFS (CASE) – para valores numéricos</w:t>
+      </w:r>
+    </w:p>
+    <w:p>
+      <w:r>
+        <w:t>Máquinas de estado</w:t>
+      </w:r>
+      <w:r>
+        <w:t>, decisões, nomeação de estado.</w:t>
+      </w:r>
+    </w:p>
     <w:p/>
     <w:p/>
     <w:p/>

</xml_diff>

<commit_message>
Primeira tentativa criando case e if
</commit_message>
<xml_diff>
--- a/Notas CLP  Liliane Froz 250923.docx
+++ b/Notas CLP  Liliane Froz 250923.docx
@@ -9440,6 +9440,18 @@
         <w:t>, decisões, nomeação de estado.</w:t>
       </w:r>
     </w:p>
+    <w:p>
+      <w:r>
+        <w:t>While (enquanto)</w:t>
+      </w:r>
+    </w:p>
+    <w:p/>
+    <w:p>
+      <w:r>
+        <w:t>“WHILE TRUE DO” tornaria uma repetição eterna.</w:t>
+      </w:r>
+    </w:p>
+    <w:p/>
     <w:p/>
     <w:p/>
     <w:p/>

</xml_diff>